<commit_message>
Referencias de ventajas y desventajas
Referencias de ventajas y desventajas
</commit_message>
<xml_diff>
--- a/Documentación/Documentación.docx
+++ b/Documentación/Documentación.docx
@@ -1,8 +1,8 @@
 
 <file path=word/document.xml><?xml version="1.0" encoding="utf-8"?>
-<w:document xmlns:wpc="http://schemas.microsoft.com/office/word/2010/wordprocessingCanvas" xmlns:cx="http://schemas.microsoft.com/office/drawing/2014/chartex" xmlns:cx1="http://schemas.microsoft.com/office/drawing/2015/9/8/chartex" xmlns:cx2="http://schemas.microsoft.com/office/drawing/2015/10/21/chartex" xmlns:cx3="http://schemas.microsoft.com/office/drawing/2016/5/9/chartex" xmlns:cx4="http://schemas.microsoft.com/office/drawing/2016/5/10/chartex" xmlns:cx5="http://schemas.microsoft.com/office/drawing/2016/5/11/chartex" xmlns:cx6="http://schemas.microsoft.com/office/drawing/2016/5/12/chartex" xmlns:cx7="http://schemas.microsoft.com/office/drawing/2016/5/13/chartex" xmlns:cx8="http://schemas.microsoft.com/office/drawing/2016/5/14/chartex" xmlns:mc="http://schemas.openxmlformats.org/markup-compatibility/2006" xmlns:aink="http://schemas.microsoft.com/office/drawing/2016/ink" xmlns:am3d="http://schemas.microsoft.com/office/drawing/2017/model3d" xmlns:o="urn:schemas-microsoft-com:office:office" xmlns:oel="http://schemas.microsoft.com/office/2019/extlst" xmlns:r="http://schemas.openxmlformats.org/officeDocument/2006/relationships" xmlns:m="http://schemas.openxmlformats.org/officeDocument/2006/math" xmlns:v="urn:schemas-microsoft-com:vml" xmlns:wp14="http://schemas.microsoft.com/office/word/2010/wordprocessingDrawing" xmlns:wp="http://schemas.openxmlformats.org/drawingml/2006/wordprocessingDrawing" xmlns:w10="urn:schemas-microsoft-com:office:word" xmlns:w="http://schemas.openxmlformats.org/wordprocessingml/2006/main" xmlns:w14="http://schemas.microsoft.com/office/word/2010/wordml" xmlns:w15="http://schemas.microsoft.com/office/word/2012/wordml" xmlns:w16cex="http://schemas.microsoft.com/office/word/2018/wordml/cex" xmlns:w16cid="http://schemas.microsoft.com/office/word/2016/wordml/cid" xmlns:w16="http://schemas.microsoft.com/office/word/2018/wordml" xmlns:w16du="http://schemas.microsoft.com/office/word/2023/wordml/word16du" xmlns:w16sdtdh="http://schemas.microsoft.com/office/word/2020/wordml/sdtdatahash" xmlns:w16se="http://schemas.microsoft.com/office/word/2015/wordml/symex" xmlns:wpg="http://schemas.microsoft.com/office/word/2010/wordprocessingGroup" xmlns:wpi="http://schemas.microsoft.com/office/word/2010/wordprocessingInk" xmlns:wne="http://schemas.microsoft.com/office/word/2006/wordml" xmlns:wps="http://schemas.microsoft.com/office/word/2010/wordprocessingShape" mc:Ignorable="w14 w15 w16se w16cid w16 w16cex w16sdtdh wp14">
+<w:document xmlns:wpc="http://schemas.microsoft.com/office/word/2010/wordprocessingCanvas" xmlns:cx="http://schemas.microsoft.com/office/drawing/2014/chartex" xmlns:cx1="http://schemas.microsoft.com/office/drawing/2015/9/8/chartex" xmlns:cx2="http://schemas.microsoft.com/office/drawing/2015/10/21/chartex" xmlns:cx3="http://schemas.microsoft.com/office/drawing/2016/5/9/chartex" xmlns:cx4="http://schemas.microsoft.com/office/drawing/2016/5/10/chartex" xmlns:cx5="http://schemas.microsoft.com/office/drawing/2016/5/11/chartex" xmlns:cx6="http://schemas.microsoft.com/office/drawing/2016/5/12/chartex" xmlns:cx7="http://schemas.microsoft.com/office/drawing/2016/5/13/chartex" xmlns:cx8="http://schemas.microsoft.com/office/drawing/2016/5/14/chartex" xmlns:mc="http://schemas.openxmlformats.org/markup-compatibility/2006" xmlns:aink="http://schemas.microsoft.com/office/drawing/2016/ink" xmlns:am3d="http://schemas.microsoft.com/office/drawing/2017/model3d" xmlns:o="urn:schemas-microsoft-com:office:office" xmlns:oel="http://schemas.microsoft.com/office/2019/extlst" xmlns:r="http://schemas.openxmlformats.org/officeDocument/2006/relationships" xmlns:m="http://schemas.openxmlformats.org/officeDocument/2006/math" xmlns:v="urn:schemas-microsoft-com:vml" xmlns:wp14="http://schemas.microsoft.com/office/word/2010/wordprocessingDrawing" xmlns:wp="http://schemas.openxmlformats.org/drawingml/2006/wordprocessingDrawing" xmlns:w10="urn:schemas-microsoft-com:office:word" xmlns:w="http://schemas.openxmlformats.org/wordprocessingml/2006/main" xmlns:w14="http://schemas.microsoft.com/office/word/2010/wordml" xmlns:w15="http://schemas.microsoft.com/office/word/2012/wordml" xmlns:w16cex="http://schemas.microsoft.com/office/word/2018/wordml/cex" xmlns:w16cid="http://schemas.microsoft.com/office/word/2016/wordml/cid" xmlns:w16="http://schemas.microsoft.com/office/word/2018/wordml" xmlns:w16du="http://schemas.microsoft.com/office/word/2023/wordml/word16du" xmlns:w16sdtdh="http://schemas.microsoft.com/office/word/2020/wordml/sdtdatahash" xmlns:w16se="http://schemas.microsoft.com/office/word/2015/wordml/symex" xmlns:wpg="http://schemas.microsoft.com/office/word/2010/wordprocessingGroup" xmlns:wpi="http://schemas.microsoft.com/office/word/2010/wordprocessingInk" xmlns:wne="http://schemas.microsoft.com/office/word/2006/wordml" xmlns:wps="http://schemas.microsoft.com/office/word/2010/wordprocessingShape" xmlns:a="http://schemas.openxmlformats.org/drawingml/2006/main" xmlns:pic="http://schemas.openxmlformats.org/drawingml/2006/picture" xmlns:a14="http://schemas.microsoft.com/office/drawing/2010/main" mc:Ignorable="w14 w15 w16se w16cid w16 w16cex w16sdtdh wp14">
   <w:body>
-    <w:p>
+    <w:p xmlns:wp14="http://schemas.microsoft.com/office/word/2010/wordml" wp14:textId="77777777">
       <w:pPr>
         <w:ind w:left="0" w:firstLine="0"/>
         <w:jc w:val="center"/>
@@ -21,7 +21,7 @@
         <w:t xml:space="preserve">Universidad Nacional </w:t>
       </w:r>
     </w:p>
-    <w:p>
+    <w:p xmlns:wp14="http://schemas.microsoft.com/office/word/2010/wordml" wp14:textId="77777777">
       <w:pPr>
         <w:ind w:left="0" w:firstLine="0"/>
         <w:jc w:val="center"/>
@@ -32,7 +32,7 @@
         </w:rPr>
       </w:pPr>
     </w:p>
-    <w:p>
+    <w:p xmlns:wp14="http://schemas.microsoft.com/office/word/2010/wordml" wp14:textId="77777777">
       <w:pPr>
         <w:ind w:left="0" w:firstLine="0"/>
         <w:jc w:val="center"/>
@@ -51,7 +51,7 @@
         <w:t>Sede: Sección Regional Huetar Norte y</w:t>
       </w:r>
     </w:p>
-    <w:p>
+    <w:p xmlns:wp14="http://schemas.microsoft.com/office/word/2010/wordml" wp14:textId="77777777">
       <w:pPr>
         <w:ind w:left="0" w:firstLine="0"/>
         <w:jc w:val="center"/>
@@ -70,7 +70,7 @@
         <w:t xml:space="preserve"> Caribe, Campus Sarapiquí</w:t>
       </w:r>
     </w:p>
-    <w:p>
+    <w:p xmlns:wp14="http://schemas.microsoft.com/office/word/2010/wordml" wp14:textId="77777777">
       <w:pPr>
         <w:ind w:left="0" w:firstLine="0"/>
         <w:jc w:val="center"/>
@@ -81,7 +81,7 @@
         </w:rPr>
       </w:pPr>
     </w:p>
-    <w:p>
+    <w:p xmlns:wp14="http://schemas.microsoft.com/office/word/2010/wordml" wp14:textId="77777777">
       <w:pPr>
         <w:ind w:left="0" w:firstLine="0"/>
         <w:jc w:val="center"/>
@@ -100,7 +100,7 @@
         <w:t>Diseño y Programación de Plataformas Móviles</w:t>
       </w:r>
     </w:p>
-    <w:p>
+    <w:p xmlns:wp14="http://schemas.microsoft.com/office/word/2010/wordml" wp14:textId="77777777">
       <w:pPr>
         <w:ind w:left="0" w:firstLine="0"/>
         <w:jc w:val="center"/>
@@ -111,7 +111,7 @@
         </w:rPr>
       </w:pPr>
     </w:p>
-    <w:p>
+    <w:p xmlns:wp14="http://schemas.microsoft.com/office/word/2010/wordml" wp14:textId="77777777">
       <w:pPr>
         <w:ind w:left="0" w:firstLine="0"/>
         <w:jc w:val="center"/>
@@ -130,7 +130,7 @@
         <w:t>Profesor:</w:t>
       </w:r>
     </w:p>
-    <w:p>
+    <w:p xmlns:wp14="http://schemas.microsoft.com/office/word/2010/wordml" wp14:textId="77777777">
       <w:pPr>
         <w:ind w:left="0" w:firstLine="0"/>
         <w:jc w:val="center"/>
@@ -149,7 +149,7 @@
         <w:t>Carlos Felipe Escalante Solano</w:t>
       </w:r>
     </w:p>
-    <w:p>
+    <w:p xmlns:wp14="http://schemas.microsoft.com/office/word/2010/wordml" wp14:textId="77777777">
       <w:pPr>
         <w:ind w:left="0" w:firstLine="0"/>
         <w:jc w:val="center"/>
@@ -158,7 +158,7 @@
         </w:rPr>
       </w:pPr>
     </w:p>
-    <w:p>
+    <w:p xmlns:wp14="http://schemas.microsoft.com/office/word/2010/wordml" wp14:textId="77777777">
       <w:pPr>
         <w:ind w:left="0" w:firstLine="0"/>
         <w:jc w:val="center"/>
@@ -177,7 +177,7 @@
         <w:t>Tema:</w:t>
       </w:r>
     </w:p>
-    <w:p>
+    <w:p xmlns:wp14="http://schemas.microsoft.com/office/word/2010/wordml" wp14:textId="77777777">
       <w:pPr>
         <w:ind w:left="0" w:firstLine="0"/>
         <w:jc w:val="center"/>
@@ -224,7 +224,7 @@
       </w:r>
       <w:proofErr w:type="spellEnd"/>
     </w:p>
-    <w:p>
+    <w:p xmlns:wp14="http://schemas.microsoft.com/office/word/2010/wordml" wp14:textId="77777777">
       <w:pPr>
         <w:ind w:left="0" w:firstLine="0"/>
         <w:jc w:val="center"/>
@@ -233,7 +233,7 @@
         </w:rPr>
       </w:pPr>
     </w:p>
-    <w:p>
+    <w:p xmlns:wp14="http://schemas.microsoft.com/office/word/2010/wordml" wp14:textId="77777777">
       <w:pPr>
         <w:ind w:left="0" w:firstLine="0"/>
         <w:jc w:val="center"/>
@@ -252,7 +252,7 @@
         <w:t>Integrantes:</w:t>
       </w:r>
     </w:p>
-    <w:p>
+    <w:p xmlns:wp14="http://schemas.microsoft.com/office/word/2010/wordml" wp14:textId="77777777">
       <w:pPr>
         <w:ind w:left="0" w:firstLine="0"/>
         <w:jc w:val="center"/>
@@ -271,7 +271,7 @@
         <w:t>Axel Andrade Villalobos</w:t>
       </w:r>
     </w:p>
-    <w:p>
+    <w:p xmlns:wp14="http://schemas.microsoft.com/office/word/2010/wordml" wp14:textId="77777777">
       <w:pPr>
         <w:ind w:left="0" w:firstLine="0"/>
         <w:jc w:val="center"/>
@@ -290,7 +290,7 @@
         <w:t>Carlos Baltodano Villalobos</w:t>
       </w:r>
     </w:p>
-    <w:p>
+    <w:p xmlns:wp14="http://schemas.microsoft.com/office/word/2010/wordml" wp14:textId="77777777">
       <w:pPr>
         <w:ind w:left="0" w:firstLine="0"/>
         <w:jc w:val="center"/>
@@ -319,7 +319,7 @@
         <w:t xml:space="preserve"> Marín Ortiz</w:t>
       </w:r>
     </w:p>
-    <w:p>
+    <w:p xmlns:wp14="http://schemas.microsoft.com/office/word/2010/wordml" wp14:textId="77777777">
       <w:pPr>
         <w:ind w:left="0" w:firstLine="0"/>
         <w:jc w:val="center"/>
@@ -338,7 +338,7 @@
         <w:t>Brayan Picado Aguilar</w:t>
       </w:r>
     </w:p>
-    <w:p>
+    <w:p xmlns:wp14="http://schemas.microsoft.com/office/word/2010/wordml" wp14:textId="77777777">
       <w:pPr>
         <w:ind w:left="0" w:firstLine="0"/>
         <w:jc w:val="center"/>
@@ -367,7 +367,7 @@
         <w:t xml:space="preserve"> Zambrana Jiménez</w:t>
       </w:r>
     </w:p>
-    <w:p>
+    <w:p xmlns:wp14="http://schemas.microsoft.com/office/word/2010/wordml" wp14:textId="77777777">
       <w:pPr>
         <w:ind w:left="0" w:firstLine="0"/>
         <w:jc w:val="center"/>
@@ -378,7 +378,7 @@
         </w:rPr>
       </w:pPr>
     </w:p>
-    <w:p>
+    <w:p xmlns:wp14="http://schemas.microsoft.com/office/word/2010/wordml" wp14:textId="77777777">
       <w:pPr>
         <w:ind w:left="0" w:firstLine="0"/>
         <w:jc w:val="center"/>
@@ -389,7 +389,7 @@
         </w:rPr>
       </w:pPr>
     </w:p>
-    <w:p>
+    <w:p xmlns:wp14="http://schemas.microsoft.com/office/word/2010/wordml" wp14:textId="77777777">
       <w:pPr>
         <w:ind w:left="0" w:firstLine="0"/>
         <w:jc w:val="center"/>
@@ -408,8 +408,8 @@
         <w:t>I Ciclo 2023</w:t>
       </w:r>
     </w:p>
-    <w:p/>
-    <w:p>
+    <w:p xmlns:wp14="http://schemas.microsoft.com/office/word/2010/wordml" wp14:textId="77777777"/>
+    <w:p xmlns:wp14="http://schemas.microsoft.com/office/word/2010/wordml" wp14:textId="77777777">
       <w:pPr>
         <w:ind w:left="0" w:firstLine="0"/>
         <w:jc w:val="left"/>
@@ -428,7 +428,7 @@
       </w:sdtPr>
       <w:sdtEndPr>
         <w:rPr>
-          <w:rFonts w:ascii="Times New Roman" w:eastAsia="Times New Roman" w:hAnsi="Times New Roman" w:cs="Times New Roman"/>
+          <w:rFonts w:ascii="Times New Roman" w:hAnsi="Times New Roman" w:eastAsia="Times New Roman" w:cs="Times New Roman"/>
           <w:b/>
           <w:bCs/>
           <w:color w:val="000000"/>
@@ -440,7 +440,7 @@
         </w:rPr>
       </w:sdtEndPr>
       <w:sdtContent>
-        <w:p>
+        <w:p xmlns:wp14="http://schemas.microsoft.com/office/word/2010/wordml" wp14:textId="77777777">
           <w:pPr>
             <w:pStyle w:val="TtuloTDC"/>
           </w:pPr>
@@ -451,14 +451,14 @@
             <w:t>Contenido</w:t>
           </w:r>
         </w:p>
-        <w:p>
+        <w:p xmlns:wp14="http://schemas.microsoft.com/office/word/2010/wordml" wp14:textId="77777777">
           <w:pPr>
             <w:pStyle w:val="TDC1"/>
             <w:tabs>
               <w:tab w:val="right" w:leader="dot" w:pos="8828"/>
             </w:tabs>
             <w:rPr>
-              <w:rFonts w:asciiTheme="minorHAnsi" w:eastAsiaTheme="minorEastAsia" w:hAnsiTheme="minorHAnsi" w:cstheme="minorBidi"/>
+              <w:rFonts w:asciiTheme="minorHAnsi" w:hAnsiTheme="minorHAnsi" w:eastAsiaTheme="minorEastAsia" w:cstheme="minorBidi"/>
               <w:noProof/>
               <w:color w:val="auto"/>
               <w:sz w:val="22"/>
@@ -474,7 +474,7 @@
           <w:r>
             <w:fldChar w:fldCharType="separate"/>
           </w:r>
-          <w:hyperlink w:anchor="_Toc135646501" w:history="1">
+          <w:hyperlink w:history="1" w:anchor="_Toc135646501">
             <w:r>
               <w:rPr>
                 <w:rStyle w:val="Hipervnculo"/>
@@ -532,21 +532,21 @@
             </w:r>
           </w:hyperlink>
         </w:p>
-        <w:p>
+        <w:p xmlns:wp14="http://schemas.microsoft.com/office/word/2010/wordml" wp14:textId="77777777">
           <w:pPr>
             <w:pStyle w:val="TDC1"/>
             <w:tabs>
               <w:tab w:val="right" w:leader="dot" w:pos="8828"/>
             </w:tabs>
             <w:rPr>
-              <w:rFonts w:asciiTheme="minorHAnsi" w:eastAsiaTheme="minorEastAsia" w:hAnsiTheme="minorHAnsi" w:cstheme="minorBidi"/>
+              <w:rFonts w:asciiTheme="minorHAnsi" w:hAnsiTheme="minorHAnsi" w:eastAsiaTheme="minorEastAsia" w:cstheme="minorBidi"/>
               <w:noProof/>
               <w:color w:val="auto"/>
               <w:sz w:val="22"/>
               <w:lang w:eastAsia="ja-JP"/>
             </w:rPr>
           </w:pPr>
-          <w:hyperlink w:anchor="_Toc135646502" w:history="1">
+          <w:hyperlink w:history="1" w:anchor="_Toc135646502">
             <w:r>
               <w:rPr>
                 <w:rStyle w:val="Hipervnculo"/>
@@ -604,21 +604,21 @@
             </w:r>
           </w:hyperlink>
         </w:p>
-        <w:p>
+        <w:p xmlns:wp14="http://schemas.microsoft.com/office/word/2010/wordml" wp14:textId="77777777">
           <w:pPr>
             <w:pStyle w:val="TDC1"/>
             <w:tabs>
               <w:tab w:val="right" w:leader="dot" w:pos="8828"/>
             </w:tabs>
             <w:rPr>
-              <w:rFonts w:asciiTheme="minorHAnsi" w:eastAsiaTheme="minorEastAsia" w:hAnsiTheme="minorHAnsi" w:cstheme="minorBidi"/>
+              <w:rFonts w:asciiTheme="minorHAnsi" w:hAnsiTheme="minorHAnsi" w:eastAsiaTheme="minorEastAsia" w:cstheme="minorBidi"/>
               <w:noProof/>
               <w:color w:val="auto"/>
               <w:sz w:val="22"/>
               <w:lang w:eastAsia="ja-JP"/>
             </w:rPr>
           </w:pPr>
-          <w:hyperlink w:anchor="_Toc135646503" w:history="1">
+          <w:hyperlink w:history="1" w:anchor="_Toc135646503">
             <w:r>
               <w:rPr>
                 <w:rStyle w:val="Hipervnculo"/>
@@ -676,21 +676,21 @@
             </w:r>
           </w:hyperlink>
         </w:p>
-        <w:p>
+        <w:p xmlns:wp14="http://schemas.microsoft.com/office/word/2010/wordml" wp14:textId="77777777">
           <w:pPr>
             <w:pStyle w:val="TDC1"/>
             <w:tabs>
               <w:tab w:val="right" w:leader="dot" w:pos="8828"/>
             </w:tabs>
             <w:rPr>
-              <w:rFonts w:asciiTheme="minorHAnsi" w:eastAsiaTheme="minorEastAsia" w:hAnsiTheme="minorHAnsi" w:cstheme="minorBidi"/>
+              <w:rFonts w:asciiTheme="minorHAnsi" w:hAnsiTheme="minorHAnsi" w:eastAsiaTheme="minorEastAsia" w:cstheme="minorBidi"/>
               <w:noProof/>
               <w:color w:val="auto"/>
               <w:sz w:val="22"/>
               <w:lang w:eastAsia="ja-JP"/>
             </w:rPr>
           </w:pPr>
-          <w:hyperlink w:anchor="_Toc135646504" w:history="1">
+          <w:hyperlink w:history="1" w:anchor="_Toc135646504">
             <w:r>
               <w:rPr>
                 <w:rStyle w:val="Hipervnculo"/>
@@ -748,21 +748,21 @@
             </w:r>
           </w:hyperlink>
         </w:p>
-        <w:p>
+        <w:p xmlns:wp14="http://schemas.microsoft.com/office/word/2010/wordml" wp14:textId="77777777">
           <w:pPr>
             <w:pStyle w:val="TDC1"/>
             <w:tabs>
               <w:tab w:val="right" w:leader="dot" w:pos="8828"/>
             </w:tabs>
             <w:rPr>
-              <w:rFonts w:asciiTheme="minorHAnsi" w:eastAsiaTheme="minorEastAsia" w:hAnsiTheme="minorHAnsi" w:cstheme="minorBidi"/>
+              <w:rFonts w:asciiTheme="minorHAnsi" w:hAnsiTheme="minorHAnsi" w:eastAsiaTheme="minorEastAsia" w:cstheme="minorBidi"/>
               <w:noProof/>
               <w:color w:val="auto"/>
               <w:sz w:val="22"/>
               <w:lang w:eastAsia="ja-JP"/>
             </w:rPr>
           </w:pPr>
-          <w:hyperlink w:anchor="_Toc135646505" w:history="1">
+          <w:hyperlink w:history="1" w:anchor="_Toc135646505">
             <w:r>
               <w:rPr>
                 <w:rStyle w:val="Hipervnculo"/>
@@ -820,21 +820,21 @@
             </w:r>
           </w:hyperlink>
         </w:p>
-        <w:p>
+        <w:p xmlns:wp14="http://schemas.microsoft.com/office/word/2010/wordml" wp14:textId="77777777">
           <w:pPr>
             <w:pStyle w:val="TDC1"/>
             <w:tabs>
               <w:tab w:val="right" w:leader="dot" w:pos="8828"/>
             </w:tabs>
             <w:rPr>
-              <w:rFonts w:asciiTheme="minorHAnsi" w:eastAsiaTheme="minorEastAsia" w:hAnsiTheme="minorHAnsi" w:cstheme="minorBidi"/>
+              <w:rFonts w:asciiTheme="minorHAnsi" w:hAnsiTheme="minorHAnsi" w:eastAsiaTheme="minorEastAsia" w:cstheme="minorBidi"/>
               <w:noProof/>
               <w:color w:val="auto"/>
               <w:sz w:val="22"/>
               <w:lang w:eastAsia="ja-JP"/>
             </w:rPr>
           </w:pPr>
-          <w:hyperlink w:anchor="_Toc135646506" w:history="1">
+          <w:hyperlink w:history="1" w:anchor="_Toc135646506">
             <w:r>
               <w:rPr>
                 <w:rStyle w:val="Hipervnculo"/>
@@ -892,21 +892,21 @@
             </w:r>
           </w:hyperlink>
         </w:p>
-        <w:p>
+        <w:p xmlns:wp14="http://schemas.microsoft.com/office/word/2010/wordml" wp14:textId="77777777">
           <w:pPr>
             <w:pStyle w:val="TDC1"/>
             <w:tabs>
               <w:tab w:val="right" w:leader="dot" w:pos="8828"/>
             </w:tabs>
             <w:rPr>
-              <w:rFonts w:asciiTheme="minorHAnsi" w:eastAsiaTheme="minorEastAsia" w:hAnsiTheme="minorHAnsi" w:cstheme="minorBidi"/>
+              <w:rFonts w:asciiTheme="minorHAnsi" w:hAnsiTheme="minorHAnsi" w:eastAsiaTheme="minorEastAsia" w:cstheme="minorBidi"/>
               <w:noProof/>
               <w:color w:val="auto"/>
               <w:sz w:val="22"/>
               <w:lang w:eastAsia="ja-JP"/>
             </w:rPr>
           </w:pPr>
-          <w:hyperlink w:anchor="_Toc135646507" w:history="1">
+          <w:hyperlink w:history="1" w:anchor="_Toc135646507">
             <w:r>
               <w:rPr>
                 <w:rStyle w:val="Hipervnculo"/>
@@ -964,7 +964,7 @@
             </w:r>
           </w:hyperlink>
         </w:p>
-        <w:p>
+        <w:p xmlns:wp14="http://schemas.microsoft.com/office/word/2010/wordml" wp14:textId="77777777">
           <w:r>
             <w:rPr>
               <w:b/>
@@ -976,133 +976,133 @@
         </w:p>
       </w:sdtContent>
     </w:sdt>
-    <w:p>
+    <w:p xmlns:wp14="http://schemas.microsoft.com/office/word/2010/wordml" wp14:textId="77777777">
       <w:pPr>
         <w:ind w:left="0" w:firstLine="0"/>
         <w:jc w:val="left"/>
       </w:pPr>
     </w:p>
-    <w:p>
+    <w:p xmlns:wp14="http://schemas.microsoft.com/office/word/2010/wordml" wp14:textId="77777777">
       <w:pPr>
         <w:ind w:left="0" w:firstLine="0"/>
         <w:jc w:val="left"/>
       </w:pPr>
     </w:p>
-    <w:p>
+    <w:p xmlns:wp14="http://schemas.microsoft.com/office/word/2010/wordml" wp14:textId="77777777">
       <w:pPr>
         <w:ind w:left="0" w:firstLine="0"/>
         <w:jc w:val="left"/>
       </w:pPr>
     </w:p>
-    <w:p>
+    <w:p xmlns:wp14="http://schemas.microsoft.com/office/word/2010/wordml" wp14:textId="77777777">
       <w:pPr>
         <w:ind w:left="0" w:firstLine="0"/>
         <w:jc w:val="left"/>
       </w:pPr>
     </w:p>
-    <w:p>
+    <w:p xmlns:wp14="http://schemas.microsoft.com/office/word/2010/wordml" wp14:textId="77777777">
       <w:pPr>
         <w:ind w:left="0" w:firstLine="0"/>
         <w:jc w:val="left"/>
       </w:pPr>
     </w:p>
-    <w:p>
+    <w:p xmlns:wp14="http://schemas.microsoft.com/office/word/2010/wordml" wp14:textId="77777777">
       <w:pPr>
         <w:ind w:left="0" w:firstLine="0"/>
         <w:jc w:val="left"/>
       </w:pPr>
     </w:p>
-    <w:p>
+    <w:p xmlns:wp14="http://schemas.microsoft.com/office/word/2010/wordml" wp14:textId="77777777">
       <w:pPr>
         <w:ind w:left="0" w:firstLine="0"/>
         <w:jc w:val="left"/>
       </w:pPr>
     </w:p>
-    <w:p>
+    <w:p xmlns:wp14="http://schemas.microsoft.com/office/word/2010/wordml" wp14:textId="77777777">
       <w:pPr>
         <w:ind w:left="0" w:firstLine="0"/>
         <w:jc w:val="left"/>
       </w:pPr>
     </w:p>
-    <w:p>
+    <w:p xmlns:wp14="http://schemas.microsoft.com/office/word/2010/wordml" wp14:textId="77777777">
       <w:pPr>
         <w:ind w:left="0" w:firstLine="0"/>
         <w:jc w:val="left"/>
       </w:pPr>
     </w:p>
-    <w:p>
+    <w:p xmlns:wp14="http://schemas.microsoft.com/office/word/2010/wordml" wp14:textId="77777777">
       <w:pPr>
         <w:ind w:left="0" w:firstLine="0"/>
         <w:jc w:val="left"/>
       </w:pPr>
     </w:p>
-    <w:p>
+    <w:p xmlns:wp14="http://schemas.microsoft.com/office/word/2010/wordml" wp14:textId="77777777">
       <w:pPr>
         <w:ind w:left="0" w:firstLine="0"/>
         <w:jc w:val="left"/>
       </w:pPr>
     </w:p>
-    <w:p>
+    <w:p xmlns:wp14="http://schemas.microsoft.com/office/word/2010/wordml" wp14:textId="77777777">
       <w:pPr>
         <w:ind w:left="0" w:firstLine="0"/>
         <w:jc w:val="left"/>
       </w:pPr>
     </w:p>
-    <w:p>
+    <w:p xmlns:wp14="http://schemas.microsoft.com/office/word/2010/wordml" wp14:textId="77777777">
       <w:pPr>
         <w:ind w:left="0" w:firstLine="0"/>
         <w:jc w:val="left"/>
       </w:pPr>
     </w:p>
-    <w:p>
+    <w:p xmlns:wp14="http://schemas.microsoft.com/office/word/2010/wordml" wp14:textId="77777777">
       <w:pPr>
         <w:ind w:left="0" w:firstLine="0"/>
         <w:jc w:val="left"/>
       </w:pPr>
     </w:p>
-    <w:p>
+    <w:p xmlns:wp14="http://schemas.microsoft.com/office/word/2010/wordml" wp14:textId="77777777">
       <w:pPr>
         <w:ind w:left="0" w:firstLine="0"/>
         <w:jc w:val="left"/>
       </w:pPr>
     </w:p>
-    <w:p>
+    <w:p xmlns:wp14="http://schemas.microsoft.com/office/word/2010/wordml" wp14:textId="77777777">
       <w:pPr>
         <w:ind w:left="0" w:firstLine="0"/>
         <w:jc w:val="left"/>
       </w:pPr>
     </w:p>
-    <w:p>
+    <w:p xmlns:wp14="http://schemas.microsoft.com/office/word/2010/wordml" wp14:textId="77777777">
       <w:pPr>
         <w:ind w:left="0" w:firstLine="0"/>
         <w:jc w:val="left"/>
       </w:pPr>
     </w:p>
-    <w:p>
+    <w:p xmlns:wp14="http://schemas.microsoft.com/office/word/2010/wordml" wp14:textId="77777777">
       <w:pPr>
         <w:ind w:left="0" w:firstLine="0"/>
         <w:jc w:val="left"/>
       </w:pPr>
     </w:p>
-    <w:p>
+    <w:p xmlns:wp14="http://schemas.microsoft.com/office/word/2010/wordml" wp14:textId="77777777">
       <w:pPr>
         <w:ind w:left="0" w:firstLine="0"/>
         <w:jc w:val="left"/>
       </w:pPr>
     </w:p>
-    <w:p>
+    <w:p xmlns:wp14="http://schemas.microsoft.com/office/word/2010/wordml" wp14:textId="77777777">
       <w:pPr>
         <w:pStyle w:val="Ttulo1"/>
         <w:ind w:left="0" w:firstLine="0"/>
         <w:jc w:val="left"/>
       </w:pPr>
-      <w:bookmarkStart w:id="0" w:name="_Toc135646501"/>
+      <w:bookmarkStart w:name="_Toc135646501" w:id="0"/>
       <w:r>
         <w:t>Introducción</w:t>
       </w:r>
       <w:bookmarkEnd w:id="0"/>
     </w:p>
-    <w:p>
+    <w:p xmlns:wp14="http://schemas.microsoft.com/office/word/2010/wordml" wp14:textId="77777777">
       <w:pPr>
         <w:pStyle w:val="Prrafodelista"/>
         <w:ind w:left="360" w:firstLine="0"/>
@@ -1114,7 +1114,7 @@
         </w:rPr>
       </w:pPr>
     </w:p>
-    <w:p>
+    <w:p xmlns:wp14="http://schemas.microsoft.com/office/word/2010/wordml" wp14:textId="77777777">
       <w:pPr>
         <w:pStyle w:val="Prrafodelista"/>
         <w:spacing w:line="360" w:lineRule="auto"/>
@@ -1144,7 +1144,7 @@
         <w:t xml:space="preserve">, relacionado a la pregunta principal ¿Qué es?, misma que nos hace preguntarnos ¿Para qué se usa? siendo así la base para buscar las aplicaciones que actualmente lo usan muchas empresas para el desarrollo de sus planes de negocio, que sabemos es un punto en el que se deben enfocar las empresas para atraer a más de sus clientes o usuarios de un país determinado o internacionalmente.  </w:t>
       </w:r>
     </w:p>
-    <w:p>
+    <w:p xmlns:wp14="http://schemas.microsoft.com/office/word/2010/wordml" wp14:textId="77777777">
       <w:pPr>
         <w:pStyle w:val="Prrafodelista"/>
         <w:spacing w:line="360" w:lineRule="auto"/>
@@ -1174,7 +1174,7 @@
         <w:t xml:space="preserve"> de código abierto.  </w:t>
       </w:r>
     </w:p>
-    <w:p>
+    <w:p xmlns:wp14="http://schemas.microsoft.com/office/word/2010/wordml" wp14:textId="77777777">
       <w:pPr>
         <w:pStyle w:val="Prrafodelista"/>
         <w:spacing w:line="360" w:lineRule="auto"/>
@@ -1204,7 +1204,7 @@
         <w:t xml:space="preserve"> nos muestra una cantidad de Entornos de Desarrollo </w:t>
       </w:r>
     </w:p>
-    <w:p>
+    <w:p xmlns:wp14="http://schemas.microsoft.com/office/word/2010/wordml" wp14:textId="77777777">
       <w:pPr>
         <w:pStyle w:val="Prrafodelista"/>
         <w:spacing w:line="360" w:lineRule="auto"/>
@@ -1272,7 +1272,7 @@
         <w:t xml:space="preserve"> entornos con los que cuenta la comunidad de desarrolladores y que posiblemente puede extender a más.  </w:t>
       </w:r>
     </w:p>
-    <w:p>
+    <w:p xmlns:wp14="http://schemas.microsoft.com/office/word/2010/wordml" wp14:textId="77777777">
       <w:pPr>
         <w:pStyle w:val="Prrafodelista"/>
         <w:spacing w:line="360" w:lineRule="auto"/>
@@ -1302,18 +1302,18 @@
         <w:t xml:space="preserve">, este proceso de investigación e implementación permite conocer con detalle aspectos que no se ven en el ámbito educativo de las sedes acreditadas, siendo así un punto de mejora para estás a futuro para poder tener una mayor cantidad de profesionales con la capacidad de adaptación fácilmente, como es el caso de este ejercicio de investigación.  </w:t>
       </w:r>
     </w:p>
-    <w:p>
+    <w:p xmlns:wp14="http://schemas.microsoft.com/office/word/2010/wordml" wp14:textId="77777777">
       <w:pPr>
         <w:pStyle w:val="Ttulo1"/>
         <w:ind w:left="0" w:firstLine="0"/>
       </w:pPr>
     </w:p>
-    <w:p>
+    <w:p xmlns:wp14="http://schemas.microsoft.com/office/word/2010/wordml" wp14:textId="77777777">
       <w:pPr>
         <w:pStyle w:val="Ttulo1"/>
         <w:ind w:left="0" w:firstLine="0"/>
       </w:pPr>
-      <w:bookmarkStart w:id="1" w:name="_Toc135646502"/>
+      <w:bookmarkStart w:name="_Toc135646502" w:id="1"/>
       <w:r>
         <w:t>Descripción</w:t>
       </w:r>
@@ -1322,8 +1322,8 @@
         <w:t xml:space="preserve"> </w:t>
       </w:r>
     </w:p>
-    <w:p/>
-    <w:p>
+    <w:p xmlns:wp14="http://schemas.microsoft.com/office/word/2010/wordml" wp14:textId="77777777"/>
+    <w:p xmlns:wp14="http://schemas.microsoft.com/office/word/2010/wordml" wp14:textId="77777777">
       <w:pPr>
         <w:spacing w:after="253" w:line="259" w:lineRule="auto"/>
         <w:ind w:left="0" w:firstLine="0"/>
@@ -1339,7 +1339,7 @@
       </w:r>
       <w:r>
         <w:rPr>
-          <w:rFonts w:ascii="Arial" w:eastAsia="Arial" w:hAnsi="Arial" w:cs="Arial"/>
+          <w:rFonts w:ascii="Arial" w:hAnsi="Arial" w:eastAsia="Arial" w:cs="Arial"/>
           <w:b/>
         </w:rPr>
         <w:t xml:space="preserve"> </w:t>
@@ -1351,7 +1351,7 @@
         <w:t xml:space="preserve">¿Qué es?  </w:t>
       </w:r>
     </w:p>
-    <w:p>
+    <w:p xmlns:wp14="http://schemas.microsoft.com/office/word/2010/wordml" wp14:textId="77777777">
       <w:pPr>
         <w:spacing w:after="253" w:line="360" w:lineRule="auto"/>
         <w:ind w:left="708" w:firstLine="0"/>
@@ -1430,7 +1430,7 @@
         <w:t xml:space="preserve"> los desarrolladores son capaces de crear diseños increíbles, con animaciones muy fluidas sin comprometer el rendimiento y por un menor costo de tiempo.</w:t>
       </w:r>
     </w:p>
-    <w:p>
+    <w:p xmlns:wp14="http://schemas.microsoft.com/office/word/2010/wordml" wp14:textId="77777777">
       <w:pPr>
         <w:spacing w:after="253" w:line="360" w:lineRule="auto"/>
         <w:ind w:left="708" w:firstLine="0"/>
@@ -1499,7 +1499,7 @@
         <w:t>, que por cierto también es desarrollado por Google, por ende solo se debe escribir el código una sola vez y luego ya se puede compilar rápidamente tanto para Android como para IOS.</w:t>
       </w:r>
     </w:p>
-    <w:p>
+    <w:p xmlns:wp14="http://schemas.microsoft.com/office/word/2010/wordml" wp14:textId="77777777">
       <w:pPr>
         <w:spacing w:after="253" w:line="360" w:lineRule="auto"/>
         <w:ind w:left="708" w:firstLine="0"/>
@@ -1542,7 +1542,7 @@
         <w:t>, lo que permite a los desarrolladores ver los cambios en tiempo real mientras se escribe el código y sin perder el estado de la aplicación, esto agiliza en gran medida el proceso de desarrollo.</w:t>
       </w:r>
     </w:p>
-    <w:p>
+    <w:p xmlns:wp14="http://schemas.microsoft.com/office/word/2010/wordml" wp14:textId="77777777">
       <w:pPr>
         <w:spacing w:after="253" w:line="360" w:lineRule="auto"/>
         <w:ind w:left="708" w:firstLine="0"/>
@@ -1572,7 +1572,7 @@
         <w:t xml:space="preserve"> cuenta con un amplio catálogo de componentes totalmente personalizables llamados Widgets, los cuales permiten crear bonitas interfaces de usuarios, respetando las convenciones de cada plataforma, en este catálogo se pueden encontrar widgets para texto, imágenes, botones, campos de texto, animaciones etcétera, no obstante, también se pueden integrar widgets de terceros o crearlos por cuenta propia, según las necesidades.</w:t>
       </w:r>
     </w:p>
-    <w:p>
+    <w:p xmlns:wp14="http://schemas.microsoft.com/office/word/2010/wordml" wp14:textId="77777777">
       <w:pPr>
         <w:spacing w:after="253" w:line="360" w:lineRule="auto"/>
         <w:ind w:left="708" w:firstLine="0"/>
@@ -1601,7 +1601,7 @@
         <w:t xml:space="preserve"> también se integra muy bien con herramientas de desarrollo ocular para que se pueda trabajar a gusto.</w:t>
       </w:r>
     </w:p>
-    <w:p>
+    <w:p xmlns:wp14="http://schemas.microsoft.com/office/word/2010/wordml" wp14:textId="77777777">
       <w:pPr>
         <w:spacing w:after="253" w:line="259" w:lineRule="auto"/>
         <w:ind w:left="0" w:firstLine="0"/>
@@ -1615,7 +1615,7 @@
       </w:r>
       <w:r>
         <w:rPr>
-          <w:rFonts w:ascii="Arial" w:eastAsia="Arial" w:hAnsi="Arial" w:cs="Arial"/>
+          <w:rFonts w:ascii="Arial" w:hAnsi="Arial" w:eastAsia="Arial" w:cs="Arial"/>
           <w:b/>
         </w:rPr>
         <w:t xml:space="preserve"> </w:t>
@@ -1627,7 +1627,7 @@
         <w:t xml:space="preserve">¿Para qué se usa?  </w:t>
       </w:r>
     </w:p>
-    <w:p>
+    <w:p xmlns:wp14="http://schemas.microsoft.com/office/word/2010/wordml" wp14:textId="77777777">
       <w:pPr>
         <w:pStyle w:val="Prrafodelista"/>
         <w:spacing w:line="360" w:lineRule="auto"/>
@@ -1659,7 +1659,7 @@
         <w:t>Se usa para crear interfaces de usuario portables permitiendo desarrollar bonitas aplicaciones nativas para dispositivos móviles, web, escritorio a partir de un solo código base, estas aplicaciones son capaces de correr a más de 60 cuadros por segundo y se puede incluir casi cualquier funcionalidad nativa que se desee, esto gracias a la gran cantidad de librerías que ha desarrollado la comunidad.</w:t>
       </w:r>
     </w:p>
-    <w:p>
+    <w:p xmlns:wp14="http://schemas.microsoft.com/office/word/2010/wordml" wp14:textId="77777777">
       <w:pPr>
         <w:pStyle w:val="Prrafodelista"/>
         <w:ind w:left="360" w:firstLine="0"/>
@@ -1671,7 +1671,7 @@
         </w:rPr>
       </w:pPr>
     </w:p>
-    <w:p>
+    <w:p xmlns:wp14="http://schemas.microsoft.com/office/word/2010/wordml" wp14:textId="77777777">
       <w:pPr>
         <w:pStyle w:val="Prrafodelista"/>
         <w:ind w:left="360" w:firstLine="0"/>
@@ -1699,7 +1699,7 @@
         <w:t xml:space="preserve"> Aplicación en la actualidad</w:t>
       </w:r>
     </w:p>
-    <w:p>
+    <w:p xmlns:wp14="http://schemas.microsoft.com/office/word/2010/wordml" wp14:textId="77777777">
       <w:pPr>
         <w:pStyle w:val="Prrafodelista"/>
         <w:ind w:left="360" w:firstLine="0"/>
@@ -1711,7 +1711,7 @@
         </w:rPr>
       </w:pPr>
     </w:p>
-    <w:p>
+    <w:p xmlns:wp14="http://schemas.microsoft.com/office/word/2010/wordml" wp14:textId="77777777">
       <w:pPr>
         <w:pStyle w:val="Prrafodelista"/>
         <w:spacing w:line="360" w:lineRule="auto"/>
@@ -1753,7 +1753,7 @@
         <w:t xml:space="preserve"> las cuales son:   </w:t>
       </w:r>
     </w:p>
-    <w:p>
+    <w:p xmlns:wp14="http://schemas.microsoft.com/office/word/2010/wordml" wp14:textId="77777777">
       <w:pPr>
         <w:pStyle w:val="Prrafodelista"/>
         <w:spacing w:line="360" w:lineRule="auto"/>
@@ -1764,7 +1764,7 @@
         </w:rPr>
       </w:pPr>
     </w:p>
-    <w:p>
+    <w:p xmlns:wp14="http://schemas.microsoft.com/office/word/2010/wordml" wp14:textId="77777777">
       <w:pPr>
         <w:pStyle w:val="Prrafodelista"/>
         <w:spacing w:line="360" w:lineRule="auto"/>
@@ -1797,7 +1797,7 @@
         <w:t xml:space="preserve"> </w:t>
       </w:r>
     </w:p>
-    <w:p>
+    <w:p xmlns:wp14="http://schemas.microsoft.com/office/word/2010/wordml" wp14:textId="77777777">
       <w:pPr>
         <w:pStyle w:val="Prrafodelista"/>
         <w:spacing w:line="360" w:lineRule="auto"/>
@@ -1808,7 +1808,7 @@
         <w:t>Consiste en la App oficial del famoso y conocido musical de Broadway, Hamilton. Entre sus funciones incluye diversas funcionalidades como una tienda, juegos tipo trivial, noticias y un largo etcétera.</w:t>
       </w:r>
     </w:p>
-    <w:p>
+    <w:p xmlns:wp14="http://schemas.microsoft.com/office/word/2010/wordml" wp14:textId="77777777">
       <w:pPr>
         <w:pStyle w:val="Prrafodelista"/>
         <w:spacing w:line="360" w:lineRule="auto"/>
@@ -1833,7 +1833,7 @@
         <w:t>:</w:t>
       </w:r>
     </w:p>
-    <w:p>
+    <w:p xmlns:wp14="http://schemas.microsoft.com/office/word/2010/wordml" wp14:textId="77777777">
       <w:pPr>
         <w:pStyle w:val="Prrafodelista"/>
         <w:spacing w:line="360" w:lineRule="auto"/>
@@ -1852,7 +1852,7 @@
         <w:t>pp con diario totalmente basada en la inteligencia artificial para los       amantes del Mindfulness.</w:t>
       </w:r>
     </w:p>
-    <w:p>
+    <w:p xmlns:wp14="http://schemas.microsoft.com/office/word/2010/wordml" wp14:textId="77777777">
       <w:pPr>
         <w:pStyle w:val="Prrafodelista"/>
         <w:spacing w:line="360" w:lineRule="auto"/>
@@ -1908,7 +1908,7 @@
         <w:t xml:space="preserve">: </w:t>
       </w:r>
     </w:p>
-    <w:p>
+    <w:p xmlns:wp14="http://schemas.microsoft.com/office/word/2010/wordml" wp14:textId="77777777">
       <w:pPr>
         <w:pStyle w:val="Prrafodelista"/>
         <w:spacing w:line="360" w:lineRule="auto"/>
@@ -1946,27 +1946,27 @@
         <w:t xml:space="preserve"> desde un móvil.</w:t>
       </w:r>
     </w:p>
-    <w:p>
+    <w:p xmlns:wp14="http://schemas.microsoft.com/office/word/2010/wordml" wp14:textId="77777777">
       <w:pPr>
         <w:pStyle w:val="Prrafodelista"/>
         <w:spacing w:line="360" w:lineRule="auto"/>
         <w:ind w:left="708" w:firstLine="0"/>
       </w:pPr>
     </w:p>
-    <w:p>
+    <w:p xmlns:wp14="http://schemas.microsoft.com/office/word/2010/wordml" wp14:textId="77777777">
       <w:pPr>
         <w:pStyle w:val="Prrafodelista"/>
         <w:spacing w:line="360" w:lineRule="auto"/>
         <w:ind w:left="708" w:firstLine="0"/>
       </w:pPr>
     </w:p>
-    <w:p>
+    <w:p xmlns:wp14="http://schemas.microsoft.com/office/word/2010/wordml" wp14:textId="77777777">
       <w:pPr>
         <w:pStyle w:val="Ttulo1"/>
         <w:ind w:left="0" w:firstLine="0"/>
         <w:jc w:val="left"/>
       </w:pPr>
-      <w:bookmarkStart w:id="2" w:name="_Toc135646503"/>
+      <w:bookmarkStart w:name="_Toc135646503" w:id="2"/>
       <w:r>
         <w:t xml:space="preserve">Ventajas del uso de </w:t>
       </w:r>
@@ -1977,14 +1977,14 @@
       <w:bookmarkEnd w:id="2"/>
       <w:proofErr w:type="spellEnd"/>
     </w:p>
-    <w:p>
+    <w:p xmlns:wp14="http://schemas.microsoft.com/office/word/2010/wordml" wp14:textId="77777777">
       <w:pPr>
         <w:pStyle w:val="Prrafodelista"/>
         <w:spacing w:line="360" w:lineRule="auto"/>
         <w:ind w:left="708" w:firstLine="0"/>
       </w:pPr>
     </w:p>
-    <w:p>
+    <w:p xmlns:wp14="http://schemas.microsoft.com/office/word/2010/wordml" wp14:textId="77777777">
       <w:pPr>
         <w:pStyle w:val="Prrafodelista"/>
         <w:spacing w:line="360" w:lineRule="auto"/>
@@ -2015,7 +2015,7 @@
         <w:t xml:space="preserve"> permite crear aplicaciones nativas para iOS y Android desde un solo código base, evitando la duplicación de esfuerzos.</w:t>
       </w:r>
     </w:p>
-    <w:p>
+    <w:p xmlns:wp14="http://schemas.microsoft.com/office/word/2010/wordml" wp14:textId="77777777">
       <w:pPr>
         <w:pStyle w:val="Prrafodelista"/>
         <w:spacing w:line="360" w:lineRule="auto"/>
@@ -2046,7 +2046,7 @@
         <w:t xml:space="preserve"> utiliza su propio motor de renderizado y el lenguaje de programación Dart para ofrecer interfaces de usuario rápidas y fluidas.</w:t>
       </w:r>
     </w:p>
-    <w:p>
+    <w:p xmlns:wp14="http://schemas.microsoft.com/office/word/2010/wordml" wp14:textId="77777777">
       <w:pPr>
         <w:pStyle w:val="Prrafodelista"/>
         <w:spacing w:line="360" w:lineRule="auto"/>
@@ -2101,7 +2101,7 @@
         <w:t xml:space="preserve"> permite ver los cambios realizados en tiempo real, sin reiniciar la aplicación, lo que agiliza el proceso de desarrollo y mejora la productividad.</w:t>
       </w:r>
     </w:p>
-    <w:p>
+    <w:p xmlns:wp14="http://schemas.microsoft.com/office/word/2010/wordml" wp14:textId="77777777">
       <w:pPr>
         <w:pStyle w:val="Prrafodelista"/>
         <w:spacing w:line="360" w:lineRule="auto"/>
@@ -2129,7 +2129,7 @@
         <w:t xml:space="preserve"> proporciona una amplia gama de widgets altamente personalizables, lo que facilita la creación de interfaces de usuario atractivas y coherentes.</w:t>
       </w:r>
     </w:p>
-    <w:p>
+    <w:p xmlns:wp14="http://schemas.microsoft.com/office/word/2010/wordml" wp14:textId="77777777">
       <w:pPr>
         <w:pStyle w:val="Prrafodelista"/>
         <w:spacing w:line="360" w:lineRule="auto"/>
@@ -2168,7 +2168,7 @@
         <w:t>-C, Swift y Java.</w:t>
       </w:r>
     </w:p>
-    <w:p>
+    <w:p xmlns:wp14="http://schemas.microsoft.com/office/word/2010/wordml" wp14:textId="77777777">
       <w:pPr>
         <w:pStyle w:val="Prrafodelista"/>
         <w:spacing w:line="360" w:lineRule="auto"/>
@@ -2223,7 +2223,7 @@
         <w:t xml:space="preserve"> de Google, lo que proporciona una apariencia y experiencia de usuario consistentes y modernas.</w:t>
       </w:r>
     </w:p>
-    <w:p>
+    <w:p xmlns:wp14="http://schemas.microsoft.com/office/word/2010/wordml" wp14:textId="77777777">
       <w:pPr>
         <w:pStyle w:val="Prrafodelista"/>
         <w:spacing w:line="360" w:lineRule="auto"/>
@@ -2255,7 +2255,7 @@
         <w:t xml:space="preserve"> cuenta con una comunidad activa y un amplio soporte de desarrollo, lo que facilita el aprendizaje, la resolución de problemas y la obtención de recursos adicionales.</w:t>
       </w:r>
     </w:p>
-    <w:p>
+    <w:p xmlns:wp14="http://schemas.microsoft.com/office/word/2010/wordml" wp14:textId="77777777">
       <w:pPr>
         <w:pStyle w:val="Prrafodelista"/>
         <w:spacing w:line="360" w:lineRule="auto"/>
@@ -2286,7 +2286,7 @@
         <w:t xml:space="preserve"> ofrece un rápido y constante renderizado, lo que contribuye a una experiencia de usuario fluida y atractiva.</w:t>
       </w:r>
     </w:p>
-    <w:p>
+    <w:p xmlns:wp14="http://schemas.microsoft.com/office/word/2010/wordml" wp14:textId="77777777">
       <w:pPr>
         <w:pStyle w:val="Prrafodelista"/>
         <w:spacing w:line="360" w:lineRule="auto"/>
@@ -2317,7 +2317,7 @@
         <w:t xml:space="preserve"> permite realizar cambios y ver los resultados de manera instantánea en el emulador o dispositivo físico, lo que agiliza el proceso de desarrollo y facilita la iteración y experimentación.</w:t>
       </w:r>
     </w:p>
-    <w:p>
+    <w:p xmlns:wp14="http://schemas.microsoft.com/office/word/2010/wordml" wp14:textId="77777777">
       <w:pPr>
         <w:pStyle w:val="Prrafodelista"/>
         <w:spacing w:line="360" w:lineRule="auto"/>
@@ -2348,19 +2348,19 @@
         <w:t xml:space="preserve"> está diseñado para adaptarse a las futuras plataformas y dispositivos emergentes, lo que brinda una mayor flexibilidad y preparación para el futuro.</w:t>
       </w:r>
     </w:p>
-    <w:p>
+    <w:p xmlns:wp14="http://schemas.microsoft.com/office/word/2010/wordml" wp14:textId="77777777">
       <w:pPr>
         <w:pStyle w:val="Prrafodelista"/>
         <w:spacing w:line="360" w:lineRule="auto"/>
         <w:ind w:left="708" w:firstLine="0"/>
       </w:pPr>
     </w:p>
-    <w:p>
+    <w:p xmlns:wp14="http://schemas.microsoft.com/office/word/2010/wordml" wp14:textId="77777777">
       <w:pPr>
         <w:pStyle w:val="Ttulo1"/>
         <w:ind w:left="0" w:firstLine="0"/>
       </w:pPr>
-      <w:bookmarkStart w:id="3" w:name="_Toc135646504"/>
+      <w:bookmarkStart w:name="_Toc135646504" w:id="3"/>
       <w:r>
         <w:t>Desventajas del uso de</w:t>
       </w:r>
@@ -2374,13 +2374,13 @@
       <w:bookmarkEnd w:id="3"/>
       <w:proofErr w:type="spellEnd"/>
     </w:p>
-    <w:p>
-      <w:pPr>
-        <w:spacing w:line="360" w:lineRule="auto"/>
-        <w:ind w:left="0" w:firstLine="0"/>
-      </w:pPr>
-    </w:p>
-    <w:p>
+    <w:p xmlns:wp14="http://schemas.microsoft.com/office/word/2010/wordml" wp14:textId="77777777">
+      <w:pPr>
+        <w:spacing w:line="360" w:lineRule="auto"/>
+        <w:ind w:left="0" w:firstLine="0"/>
+      </w:pPr>
+    </w:p>
+    <w:p xmlns:wp14="http://schemas.microsoft.com/office/word/2010/wordml" wp14:textId="77777777">
       <w:pPr>
         <w:spacing w:line="360" w:lineRule="auto"/>
         <w:ind w:left="0" w:firstLine="0"/>
@@ -2410,7 +2410,7 @@
         <w:t xml:space="preserve"> sigue siendo un marco emergente en comparación con opciones más establecidas. Esto puede significar que hay recursos de aprendizaje limitados y una comunidad más pequeña en comparación con otros marcos.</w:t>
       </w:r>
     </w:p>
-    <w:p>
+    <w:p xmlns:wp14="http://schemas.microsoft.com/office/word/2010/wordml" wp14:textId="77777777">
       <w:pPr>
         <w:spacing w:line="360" w:lineRule="auto"/>
         <w:ind w:left="0" w:firstLine="0"/>
@@ -2440,7 +2440,7 @@
         <w:t xml:space="preserve"> tiene una cantidad limitada de complementos y paquetes disponibles. Esto se debe a su relativa novedad en el mercado. Sin embargo, con el tiempo, se espera que la comunidad cree más complementos y paquetes para abordar esta limitación.</w:t>
       </w:r>
     </w:p>
-    <w:p>
+    <w:p xmlns:wp14="http://schemas.microsoft.com/office/word/2010/wordml" wp14:textId="77777777">
       <w:pPr>
         <w:spacing w:line="360" w:lineRule="auto"/>
         <w:ind w:left="0" w:firstLine="0"/>
@@ -2470,7 +2470,7 @@
         <w:t>, tiene una comunidad de desarrolladores más pequeña en comparación con lenguajes más populares como JavaScript. Esto puede limitar la disponibilidad de recursos y la cantidad de desarrolladores familiarizados con Dart.</w:t>
       </w:r>
     </w:p>
-    <w:p>
+    <w:p xmlns:wp14="http://schemas.microsoft.com/office/word/2010/wordml" wp14:textId="77777777">
       <w:pPr>
         <w:spacing w:line="360" w:lineRule="auto"/>
         <w:ind w:left="0" w:firstLine="0"/>
@@ -2509,7 +2509,7 @@
         <w:t xml:space="preserve"> incluye su propio conjunto de bibliotecas y recursos, lo que puede aumentar el tamaño de la aplicación final.</w:t>
       </w:r>
     </w:p>
-    <w:p>
+    <w:p xmlns:wp14="http://schemas.microsoft.com/office/word/2010/wordml" wp14:textId="77777777">
       <w:pPr>
         <w:spacing w:line="360" w:lineRule="auto"/>
         <w:ind w:left="0" w:firstLine="0"/>
@@ -2539,7 +2539,7 @@
         <w:t xml:space="preserve"> y su lenguaje de programación Dart puede requerir tiempo y esfuerzo, especialmente para aquellos desarrolladores que no están familiarizados con ellos. La curva de aprendizaje puede ser más pronunciada en comparación con otros marcos más establecidos.</w:t>
       </w:r>
     </w:p>
-    <w:p>
+    <w:p xmlns:wp14="http://schemas.microsoft.com/office/word/2010/wordml" wp14:textId="77777777">
       <w:pPr>
         <w:spacing w:line="360" w:lineRule="auto"/>
         <w:ind w:left="0" w:firstLine="0"/>
@@ -2569,7 +2569,7 @@
         <w:t xml:space="preserve"> ofrece una amplia gama de widgets personalizables, puede haber algunas limitaciones en términos de personalización y adaptación de la interfaz de usuario a necesidades específicas. Algunas características y comportamientos pueden requerir una mayor personalización o implementación personalizada.</w:t>
       </w:r>
     </w:p>
-    <w:p>
+    <w:p xmlns:wp14="http://schemas.microsoft.com/office/word/2010/wordml" wp14:textId="77777777">
       <w:pPr>
         <w:spacing w:line="360" w:lineRule="auto"/>
         <w:ind w:left="0" w:firstLine="0"/>
@@ -2607,7 +2607,7 @@
         <w:t xml:space="preserve"> es activa y en crecimiento, aún puede haber casos en los que se encuentren menos soluciones o documentación para problemas específicos en comparación con marcos más establecidos.</w:t>
       </w:r>
     </w:p>
-    <w:p>
+    <w:p xmlns:wp14="http://schemas.microsoft.com/office/word/2010/wordml" wp14:textId="77777777">
       <w:pPr>
         <w:spacing w:line="360" w:lineRule="auto"/>
         <w:ind w:left="0" w:firstLine="0"/>
@@ -2637,39 +2637,39 @@
         <w:t xml:space="preserve"> ofrece la capacidad de acceder a funciones nativas a través de la reutilización de código existente, las integraciones más complejas con características o API específicas de una plataforma pueden requerir un enfoque más profundo y un mayor conocimiento técnico.</w:t>
       </w:r>
     </w:p>
-    <w:p>
-      <w:pPr>
-        <w:spacing w:line="360" w:lineRule="auto"/>
-        <w:ind w:left="0" w:firstLine="0"/>
-      </w:pPr>
-    </w:p>
-    <w:p>
-      <w:pPr>
-        <w:spacing w:line="360" w:lineRule="auto"/>
-        <w:ind w:left="0" w:firstLine="0"/>
-      </w:pPr>
-    </w:p>
-    <w:p>
+    <w:p xmlns:wp14="http://schemas.microsoft.com/office/word/2010/wordml" wp14:textId="77777777">
+      <w:pPr>
+        <w:spacing w:line="360" w:lineRule="auto"/>
+        <w:ind w:left="0" w:firstLine="0"/>
+      </w:pPr>
+    </w:p>
+    <w:p xmlns:wp14="http://schemas.microsoft.com/office/word/2010/wordml" wp14:textId="77777777">
+      <w:pPr>
+        <w:spacing w:line="360" w:lineRule="auto"/>
+        <w:ind w:left="0" w:firstLine="0"/>
+      </w:pPr>
+    </w:p>
+    <w:p xmlns:wp14="http://schemas.microsoft.com/office/word/2010/wordml" wp14:textId="77777777">
       <w:pPr>
         <w:pStyle w:val="Prrafodelista"/>
         <w:spacing w:line="360" w:lineRule="auto"/>
         <w:ind w:left="708" w:firstLine="0"/>
       </w:pPr>
     </w:p>
-    <w:p>
+    <w:p xmlns:wp14="http://schemas.microsoft.com/office/word/2010/wordml" wp14:textId="77777777">
       <w:pPr>
         <w:pStyle w:val="Prrafodelista"/>
         <w:spacing w:line="360" w:lineRule="auto"/>
         <w:ind w:left="708" w:firstLine="0"/>
       </w:pPr>
     </w:p>
-    <w:p>
+    <w:p xmlns:wp14="http://schemas.microsoft.com/office/word/2010/wordml" wp14:textId="77777777">
       <w:pPr>
         <w:pStyle w:val="Ttulo1"/>
         <w:ind w:left="0" w:firstLine="0"/>
         <w:jc w:val="left"/>
       </w:pPr>
-      <w:bookmarkStart w:id="4" w:name="_Toc135646505"/>
+      <w:bookmarkStart w:name="_Toc135646505" w:id="4"/>
       <w:proofErr w:type="spellStart"/>
       <w:r>
         <w:lastRenderedPageBreak/>
@@ -2686,14 +2686,14 @@
       <w:bookmarkEnd w:id="4"/>
       <w:proofErr w:type="spellEnd"/>
     </w:p>
-    <w:p>
+    <w:p xmlns:wp14="http://schemas.microsoft.com/office/word/2010/wordml" wp14:textId="77777777">
       <w:pPr>
         <w:spacing w:line="360" w:lineRule="auto"/>
         <w:ind w:left="0" w:firstLine="0"/>
         <w:jc w:val="left"/>
       </w:pPr>
     </w:p>
-    <w:p>
+    <w:p xmlns:wp14="http://schemas.microsoft.com/office/word/2010/wordml" wp14:textId="77777777">
       <w:pPr>
         <w:spacing w:line="360" w:lineRule="auto"/>
         <w:ind w:left="0" w:firstLine="0"/>
@@ -2727,7 +2727,7 @@
         <w:t xml:space="preserve"> o de código abierto, porque les parecen agradables sus interfaces o por otros motivos en particulares.</w:t>
       </w:r>
     </w:p>
-    <w:p>
+    <w:p xmlns:wp14="http://schemas.microsoft.com/office/word/2010/wordml" wp14:textId="77777777">
       <w:pPr>
         <w:spacing w:line="360" w:lineRule="auto"/>
         <w:ind w:left="0" w:firstLine="0"/>
@@ -2737,7 +2737,7 @@
         <w:t>Actualmente existen muchas opciones cuando se trata de qué IDE podemos usar. Hay mucha competencia de alta calidad en este espacio, por lo que no importa qué IDE elija, probablemente tendrá una buena experiencia.</w:t>
       </w:r>
     </w:p>
-    <w:p>
+    <w:p xmlns:wp14="http://schemas.microsoft.com/office/word/2010/wordml" wp14:textId="77777777">
       <w:pPr>
         <w:spacing w:line="360" w:lineRule="auto"/>
         <w:ind w:left="0" w:firstLine="0"/>
@@ -2755,7 +2755,7 @@
         <w:t xml:space="preserve"> que existen en la actualidad.</w:t>
       </w:r>
     </w:p>
-    <w:p>
+    <w:p xmlns:wp14="http://schemas.microsoft.com/office/word/2010/wordml" wp14:textId="77777777">
       <w:pPr>
         <w:spacing w:line="360" w:lineRule="auto"/>
         <w:ind w:left="0" w:firstLine="0"/>
@@ -2765,7 +2765,7 @@
         <w:t>Comparación de los IDE basados en:</w:t>
       </w:r>
     </w:p>
-    <w:p>
+    <w:p xmlns:wp14="http://schemas.microsoft.com/office/word/2010/wordml" wp14:textId="77777777">
       <w:pPr>
         <w:spacing w:line="360" w:lineRule="auto"/>
         <w:ind w:left="0" w:firstLine="0"/>
@@ -2776,10 +2776,12 @@
       </w:r>
       <w:r>
         <w:tab/>
+      </w:r>
+      <w:r>
         <w:t>Facilidad de uso</w:t>
       </w:r>
     </w:p>
-    <w:p>
+    <w:p xmlns:wp14="http://schemas.microsoft.com/office/word/2010/wordml" wp14:textId="77777777">
       <w:pPr>
         <w:spacing w:line="360" w:lineRule="auto"/>
         <w:ind w:left="0" w:firstLine="0"/>
@@ -2790,10 +2792,12 @@
       </w:r>
       <w:r>
         <w:tab/>
+      </w:r>
+      <w:r>
         <w:t>Extensibilidad</w:t>
       </w:r>
     </w:p>
-    <w:p>
+    <w:p xmlns:wp14="http://schemas.microsoft.com/office/word/2010/wordml" wp14:textId="77777777">
       <w:pPr>
         <w:spacing w:line="360" w:lineRule="auto"/>
         <w:ind w:left="0" w:firstLine="0"/>
@@ -2804,10 +2808,12 @@
       </w:r>
       <w:r>
         <w:tab/>
+      </w:r>
+      <w:r>
         <w:t>Actuación</w:t>
       </w:r>
     </w:p>
-    <w:p>
+    <w:p xmlns:wp14="http://schemas.microsoft.com/office/word/2010/wordml" wp14:textId="77777777">
       <w:pPr>
         <w:spacing w:line="360" w:lineRule="auto"/>
         <w:ind w:left="0" w:firstLine="0"/>
@@ -2818,17 +2824,19 @@
       </w:r>
       <w:r>
         <w:tab/>
+      </w:r>
+      <w:r>
         <w:t>Capacidad de depuración</w:t>
       </w:r>
     </w:p>
-    <w:p>
+    <w:p xmlns:wp14="http://schemas.microsoft.com/office/word/2010/wordml" wp14:textId="77777777">
       <w:pPr>
         <w:spacing w:line="360" w:lineRule="auto"/>
         <w:ind w:left="0" w:firstLine="0"/>
         <w:jc w:val="left"/>
       </w:pPr>
     </w:p>
-    <w:p>
+    <w:p xmlns:wp14="http://schemas.microsoft.com/office/word/2010/wordml" wp14:textId="77777777">
       <w:pPr>
         <w:spacing w:line="360" w:lineRule="auto"/>
         <w:ind w:left="0" w:firstLine="0"/>
@@ -2885,7 +2893,7 @@
         <w:t>, pero, esta pesadez tiene sus beneficios. Por ejemplo, Android Studio tiene muchas funciones excelentes integradas. Es fácil crear emuladores para los dispositivos que probablemente usarás a través del Administrador de dispositivos virtuales de Android Studio.</w:t>
       </w:r>
     </w:p>
-    <w:p>
+    <w:p xmlns:wp14="http://schemas.microsoft.com/office/word/2010/wordml" wp14:textId="77777777">
       <w:pPr>
         <w:spacing w:line="360" w:lineRule="auto"/>
         <w:ind w:left="0" w:firstLine="0"/>
@@ -2896,7 +2904,7 @@
           <w:noProof/>
         </w:rPr>
         <w:drawing>
-          <wp:inline distT="0" distB="0" distL="0" distR="0" wp14:anchorId="61C0368D" wp14:editId="25F9A4C1">
+          <wp:inline xmlns:wp14="http://schemas.microsoft.com/office/word/2010/wordprocessingDrawing" distT="0" distB="0" distL="0" distR="0" wp14:anchorId="61C0368D" wp14:editId="25F9A4C1">
             <wp:extent cx="5612130" cy="3156585"/>
             <wp:effectExtent l="0" t="0" r="7620" b="5715"/>
             <wp:docPr id="1629421928" name="Imagen 4" descr="Flutter - Gradient background in Android Studio - YouTube"/>
@@ -2945,7 +2953,7 @@
         </w:drawing>
       </w:r>
     </w:p>
-    <w:p>
+    <w:p xmlns:wp14="http://schemas.microsoft.com/office/word/2010/wordml" wp14:textId="77777777">
       <w:pPr>
         <w:spacing w:line="360" w:lineRule="auto"/>
         <w:ind w:left="0" w:firstLine="0"/>
@@ -3014,7 +3022,7 @@
         <w:t xml:space="preserve"> muestra el diseño de sus widgets a la izquierda, lo que ayuda a diseñar su aplicación desde un punto de vista visual.</w:t>
       </w:r>
     </w:p>
-    <w:p>
+    <w:p xmlns:wp14="http://schemas.microsoft.com/office/word/2010/wordml" wp14:textId="77777777">
       <w:pPr>
         <w:spacing w:line="360" w:lineRule="auto"/>
         <w:ind w:left="0" w:firstLine="0"/>
@@ -3026,7 +3034,7 @@
         </w:rPr>
         <w:lastRenderedPageBreak/>
         <w:drawing>
-          <wp:inline distT="0" distB="0" distL="0" distR="0" wp14:anchorId="5FF03198" wp14:editId="1CAB8EA7">
+          <wp:inline xmlns:wp14="http://schemas.microsoft.com/office/word/2010/wordprocessingDrawing" distT="0" distB="0" distL="0" distR="0" wp14:anchorId="5FF03198" wp14:editId="1CAB8EA7">
             <wp:extent cx="5612130" cy="2847975"/>
             <wp:effectExtent l="0" t="0" r="7620" b="9525"/>
             <wp:docPr id="1656235081" name="Imagen 5" descr="Instalar Flutter en Visual Studio Code en 3 pasos"/>
@@ -3075,7 +3083,7 @@
         </w:drawing>
       </w:r>
     </w:p>
-    <w:p>
+    <w:p xmlns:wp14="http://schemas.microsoft.com/office/word/2010/wordml" wp14:textId="77777777">
       <w:pPr>
         <w:spacing w:line="360" w:lineRule="auto"/>
         <w:ind w:left="0" w:firstLine="0"/>
@@ -3120,7 +3128,7 @@
         <w:t>. Sin embargo, debido a que comparte la misma base que Android Studio (IntelliJ IDEA), probablemente sea mejor que uses Android Studio. A veces, las correcciones o los problemas particulares se resuelven en IntelliJ IDEA antes de que se resuelvan en Android Studio, por lo que podrías considerar usarlo si experimentas un problema determinado que aún no se ha solucionado en Android Studio.</w:t>
       </w:r>
     </w:p>
-    <w:p>
+    <w:p xmlns:wp14="http://schemas.microsoft.com/office/word/2010/wordml" wp14:textId="77777777">
       <w:pPr>
         <w:spacing w:line="360" w:lineRule="auto"/>
         <w:ind w:left="0" w:firstLine="0"/>
@@ -3132,7 +3140,7 @@
         </w:rPr>
         <w:lastRenderedPageBreak/>
         <w:drawing>
-          <wp:inline distT="0" distB="0" distL="0" distR="0" wp14:anchorId="206424E0" wp14:editId="3CE75687">
+          <wp:inline xmlns:wp14="http://schemas.microsoft.com/office/word/2010/wordprocessingDrawing" distT="0" distB="0" distL="0" distR="0" wp14:anchorId="206424E0" wp14:editId="3CE75687">
             <wp:extent cx="5164922" cy="2790825"/>
             <wp:effectExtent l="0" t="0" r="0" b="0"/>
             <wp:docPr id="1896274116" name="Imagen 6" descr="Intellij Idea in Mac 10.14 doesn't see the ios simulator – IDEs Support ( IntelliJ Platform) | JetBrains"/>
@@ -3181,7 +3189,7 @@
         </w:drawing>
       </w:r>
     </w:p>
-    <w:p>
+    <w:p xmlns:wp14="http://schemas.microsoft.com/office/word/2010/wordml" wp14:textId="77777777">
       <w:pPr>
         <w:spacing w:line="360" w:lineRule="auto"/>
         <w:ind w:left="0" w:firstLine="0"/>
@@ -3190,7 +3198,7 @@
           <w:lang w:val="es-CR"/>
         </w:rPr>
       </w:pPr>
-      <w:bookmarkStart w:id="5" w:name="_Toc135646506"/>
+      <w:bookmarkStart w:name="_Toc135646506" w:id="5"/>
       <w:r>
         <w:rPr>
           <w:rStyle w:val="Ttulo1Car"/>
@@ -3279,7 +3287,7 @@
         <w:t xml:space="preserve"> en su diseño.</w:t>
       </w:r>
     </w:p>
-    <w:p>
+    <w:p xmlns:wp14="http://schemas.microsoft.com/office/word/2010/wordml" wp14:textId="77777777">
       <w:pPr>
         <w:spacing w:line="360" w:lineRule="auto"/>
         <w:ind w:left="0" w:firstLine="0"/>
@@ -3295,7 +3303,7 @@
           <w:szCs w:val="24"/>
         </w:rPr>
         <w:drawing>
-          <wp:inline distT="0" distB="0" distL="0" distR="0" wp14:anchorId="2FC95B2A" wp14:editId="5ABB293B">
+          <wp:inline xmlns:wp14="http://schemas.microsoft.com/office/word/2010/wordprocessingDrawing" distT="0" distB="0" distL="0" distR="0" wp14:anchorId="2FC95B2A" wp14:editId="5ABB293B">
             <wp:extent cx="3629025" cy="2461611"/>
             <wp:effectExtent l="0" t="0" r="0" b="0"/>
             <wp:docPr id="1" name="Imagen 1" descr="Reflectly - A Journal for Happiness"/>
@@ -3344,7 +3352,7 @@
         </w:drawing>
       </w:r>
     </w:p>
-    <w:p>
+    <w:p xmlns:wp14="http://schemas.microsoft.com/office/word/2010/wordml" wp14:textId="77777777">
       <w:pPr>
         <w:spacing w:line="360" w:lineRule="auto"/>
         <w:ind w:left="0" w:firstLine="0"/>
@@ -3360,7 +3368,7 @@
         <w:t xml:space="preserve"> </w:t>
       </w:r>
     </w:p>
-    <w:p>
+    <w:p xmlns:wp14="http://schemas.microsoft.com/office/word/2010/wordml" wp14:textId="77777777">
       <w:pPr>
         <w:spacing w:line="360" w:lineRule="auto"/>
         <w:ind w:left="0" w:firstLine="0"/>
@@ -3369,7 +3377,7 @@
         </w:rPr>
       </w:pPr>
     </w:p>
-    <w:p>
+    <w:p xmlns:wp14="http://schemas.microsoft.com/office/word/2010/wordml" wp14:textId="77777777">
       <w:pPr>
         <w:spacing w:line="360" w:lineRule="auto"/>
         <w:ind w:left="0" w:firstLine="0"/>
@@ -3426,7 +3434,7 @@
         <w:t>.</w:t>
       </w:r>
     </w:p>
-    <w:p>
+    <w:p xmlns:wp14="http://schemas.microsoft.com/office/word/2010/wordml" wp14:textId="77777777">
       <w:pPr>
         <w:spacing w:line="360" w:lineRule="auto"/>
         <w:ind w:left="0" w:firstLine="0"/>
@@ -3443,7 +3451,7 @@
           <w:lang w:val="es-CR"/>
         </w:rPr>
         <w:drawing>
-          <wp:inline distT="0" distB="0" distL="0" distR="0" wp14:anchorId="355791CE" wp14:editId="7B815B1B">
+          <wp:inline xmlns:wp14="http://schemas.microsoft.com/office/word/2010/wordprocessingDrawing" distT="0" distB="0" distL="0" distR="0" wp14:anchorId="355791CE" wp14:editId="7B815B1B">
             <wp:extent cx="3409950" cy="3430718"/>
             <wp:effectExtent l="0" t="0" r="0" b="0"/>
             <wp:docPr id="2" name="Imagen 2"/>
@@ -3479,7 +3487,7 @@
         </w:drawing>
       </w:r>
     </w:p>
-    <w:p>
+    <w:p xmlns:wp14="http://schemas.microsoft.com/office/word/2010/wordml" wp14:textId="77777777">
       <w:pPr>
         <w:spacing w:line="360" w:lineRule="auto"/>
         <w:ind w:left="0" w:firstLine="0"/>
@@ -3494,7 +3502,7 @@
         <w:t xml:space="preserve"> </w:t>
       </w:r>
     </w:p>
-    <w:p>
+    <w:p xmlns:wp14="http://schemas.microsoft.com/office/word/2010/wordml" wp14:textId="77777777">
       <w:pPr>
         <w:spacing w:line="360" w:lineRule="auto"/>
         <w:ind w:left="0" w:firstLine="0"/>
@@ -3505,7 +3513,7 @@
         </w:rPr>
       </w:pPr>
     </w:p>
-    <w:p>
+    <w:p xmlns:wp14="http://schemas.microsoft.com/office/word/2010/wordml" wp14:textId="77777777">
       <w:pPr>
         <w:spacing w:line="360" w:lineRule="auto"/>
         <w:ind w:left="0" w:firstLine="0"/>
@@ -3516,7 +3524,7 @@
         </w:rPr>
       </w:pPr>
     </w:p>
-    <w:p>
+    <w:p xmlns:wp14="http://schemas.microsoft.com/office/word/2010/wordml" wp14:textId="77777777">
       <w:pPr>
         <w:spacing w:line="360" w:lineRule="auto"/>
         <w:ind w:left="0" w:firstLine="0"/>
@@ -3527,7 +3535,7 @@
         </w:rPr>
       </w:pPr>
     </w:p>
-    <w:p>
+    <w:p xmlns:wp14="http://schemas.microsoft.com/office/word/2010/wordml" wp14:textId="77777777">
       <w:pPr>
         <w:spacing w:line="360" w:lineRule="auto"/>
         <w:ind w:left="0" w:firstLine="0"/>
@@ -3538,7 +3546,7 @@
         </w:rPr>
       </w:pPr>
     </w:p>
-    <w:p>
+    <w:p xmlns:wp14="http://schemas.microsoft.com/office/word/2010/wordml" wp14:textId="77777777">
       <w:pPr>
         <w:spacing w:line="360" w:lineRule="auto"/>
         <w:ind w:left="0" w:firstLine="0"/>
@@ -3632,7 +3640,7 @@
         <w:t xml:space="preserve"> y una navegación intuitiva para mostrar información sobre el estudio y sus servicios.</w:t>
       </w:r>
     </w:p>
-    <w:p>
+    <w:p xmlns:wp14="http://schemas.microsoft.com/office/word/2010/wordml" wp14:textId="77777777">
       <w:pPr>
         <w:spacing w:line="360" w:lineRule="auto"/>
         <w:ind w:left="0" w:firstLine="0"/>
@@ -3648,7 +3656,7 @@
           <w:lang w:val="es-CR"/>
         </w:rPr>
         <w:drawing>
-          <wp:inline distT="0" distB="0" distL="0" distR="0" wp14:anchorId="76910F3F" wp14:editId="3602E045">
+          <wp:inline xmlns:wp14="http://schemas.microsoft.com/office/word/2010/wordprocessingDrawing" distT="0" distB="0" distL="0" distR="0" wp14:anchorId="76910F3F" wp14:editId="3602E045">
             <wp:extent cx="5612130" cy="2718525"/>
             <wp:effectExtent l="0" t="0" r="7620" b="5715"/>
             <wp:docPr id="3" name="Imagen 3"/>
@@ -3684,7 +3692,7 @@
         </w:drawing>
       </w:r>
     </w:p>
-    <w:p>
+    <w:p xmlns:wp14="http://schemas.microsoft.com/office/word/2010/wordml" wp14:textId="77777777">
       <w:pPr>
         <w:spacing w:line="360" w:lineRule="auto"/>
         <w:ind w:left="0" w:firstLine="0"/>
@@ -3699,7 +3707,7 @@
         <w:t xml:space="preserve"> </w:t>
       </w:r>
     </w:p>
-    <w:p>
+    <w:p xmlns:wp14="http://schemas.microsoft.com/office/word/2010/wordml" wp14:textId="77777777">
       <w:pPr>
         <w:spacing w:line="360" w:lineRule="auto"/>
         <w:ind w:left="0" w:firstLine="0"/>
@@ -3774,7 +3782,7 @@
         <w:t>, como la navegación por pestañas, los botones flotantes y las transiciones suaves.</w:t>
       </w:r>
     </w:p>
-    <w:p>
+    <w:p xmlns:wp14="http://schemas.microsoft.com/office/word/2010/wordml" wp14:textId="77777777">
       <w:pPr>
         <w:spacing w:line="360" w:lineRule="auto"/>
         <w:ind w:left="0" w:firstLine="0"/>
@@ -3791,7 +3799,7 @@
           <w:lang w:val="es-CR"/>
         </w:rPr>
         <w:drawing>
-          <wp:inline distT="0" distB="0" distL="0" distR="0" wp14:anchorId="023A9F2B" wp14:editId="1DF8E16E">
+          <wp:inline xmlns:wp14="http://schemas.microsoft.com/office/word/2010/wordprocessingDrawing" distT="0" distB="0" distL="0" distR="0" wp14:anchorId="023A9F2B" wp14:editId="1DF8E16E">
             <wp:extent cx="2236304" cy="1719914"/>
             <wp:effectExtent l="0" t="0" r="0" b="0"/>
             <wp:docPr id="4" name="Imagen 4"/>
@@ -3827,7 +3835,7 @@
         </w:drawing>
       </w:r>
     </w:p>
-    <w:p>
+    <w:p xmlns:wp14="http://schemas.microsoft.com/office/word/2010/wordml" wp14:textId="77777777">
       <w:pPr>
         <w:spacing w:line="360" w:lineRule="auto"/>
         <w:ind w:left="0" w:firstLine="0"/>
@@ -3917,7 +3925,7 @@
         <w:t xml:space="preserve"> en términos de diseño de tarjetas, iconos y paleta de colores.  </w:t>
       </w:r>
     </w:p>
-    <w:p>
+    <w:p xmlns:wp14="http://schemas.microsoft.com/office/word/2010/wordml" wp14:textId="77777777">
       <w:pPr>
         <w:spacing w:line="360" w:lineRule="auto"/>
         <w:ind w:left="0" w:firstLine="0"/>
@@ -3931,7 +3939,7 @@
           <w:lang w:val="es-CR"/>
         </w:rPr>
         <w:drawing>
-          <wp:inline distT="0" distB="0" distL="0" distR="0" wp14:anchorId="33928675" wp14:editId="173D0063">
+          <wp:inline xmlns:wp14="http://schemas.microsoft.com/office/word/2010/wordprocessingDrawing" distT="0" distB="0" distL="0" distR="0" wp14:anchorId="33928675" wp14:editId="173D0063">
             <wp:extent cx="5612130" cy="2791075"/>
             <wp:effectExtent l="0" t="0" r="7620" b="9525"/>
             <wp:docPr id="5" name="Imagen 5"/>
@@ -3967,85 +3975,85 @@
         </w:drawing>
       </w:r>
     </w:p>
-    <w:p>
+    <w:p xmlns:wp14="http://schemas.microsoft.com/office/word/2010/wordml" wp14:textId="77777777">
       <w:pPr>
         <w:pStyle w:val="Ttulo1"/>
       </w:pPr>
     </w:p>
-    <w:p>
-      <w:pPr>
-        <w:spacing w:line="360" w:lineRule="auto"/>
-        <w:ind w:left="0" w:firstLine="0"/>
-      </w:pPr>
-    </w:p>
-    <w:p>
-      <w:pPr>
-        <w:spacing w:line="360" w:lineRule="auto"/>
-        <w:ind w:left="0" w:firstLine="0"/>
-      </w:pPr>
-    </w:p>
-    <w:p>
-      <w:pPr>
-        <w:spacing w:line="360" w:lineRule="auto"/>
-        <w:ind w:left="0" w:firstLine="0"/>
-      </w:pPr>
-    </w:p>
-    <w:p>
-      <w:pPr>
-        <w:spacing w:line="360" w:lineRule="auto"/>
-        <w:ind w:left="0" w:firstLine="0"/>
-      </w:pPr>
-    </w:p>
-    <w:p>
-      <w:pPr>
-        <w:spacing w:line="360" w:lineRule="auto"/>
-        <w:ind w:left="0" w:firstLine="0"/>
-      </w:pPr>
-    </w:p>
-    <w:p>
-      <w:pPr>
-        <w:spacing w:line="360" w:lineRule="auto"/>
-        <w:ind w:left="0" w:firstLine="0"/>
-      </w:pPr>
-    </w:p>
-    <w:p>
-      <w:pPr>
-        <w:spacing w:line="360" w:lineRule="auto"/>
-        <w:ind w:left="0" w:firstLine="0"/>
-      </w:pPr>
-    </w:p>
-    <w:p>
-      <w:pPr>
-        <w:spacing w:line="360" w:lineRule="auto"/>
-        <w:ind w:left="0" w:firstLine="0"/>
-      </w:pPr>
-    </w:p>
-    <w:p>
-      <w:pPr>
-        <w:spacing w:line="360" w:lineRule="auto"/>
-        <w:ind w:left="0" w:firstLine="0"/>
-      </w:pPr>
-    </w:p>
-    <w:p>
+    <w:p xmlns:wp14="http://schemas.microsoft.com/office/word/2010/wordml" wp14:textId="77777777">
+      <w:pPr>
+        <w:spacing w:line="360" w:lineRule="auto"/>
+        <w:ind w:left="0" w:firstLine="0"/>
+      </w:pPr>
+    </w:p>
+    <w:p xmlns:wp14="http://schemas.microsoft.com/office/word/2010/wordml" wp14:textId="77777777">
+      <w:pPr>
+        <w:spacing w:line="360" w:lineRule="auto"/>
+        <w:ind w:left="0" w:firstLine="0"/>
+      </w:pPr>
+    </w:p>
+    <w:p xmlns:wp14="http://schemas.microsoft.com/office/word/2010/wordml" wp14:textId="77777777">
+      <w:pPr>
+        <w:spacing w:line="360" w:lineRule="auto"/>
+        <w:ind w:left="0" w:firstLine="0"/>
+      </w:pPr>
+    </w:p>
+    <w:p xmlns:wp14="http://schemas.microsoft.com/office/word/2010/wordml" wp14:textId="77777777">
+      <w:pPr>
+        <w:spacing w:line="360" w:lineRule="auto"/>
+        <w:ind w:left="0" w:firstLine="0"/>
+      </w:pPr>
+    </w:p>
+    <w:p xmlns:wp14="http://schemas.microsoft.com/office/word/2010/wordml" wp14:textId="77777777">
+      <w:pPr>
+        <w:spacing w:line="360" w:lineRule="auto"/>
+        <w:ind w:left="0" w:firstLine="0"/>
+      </w:pPr>
+    </w:p>
+    <w:p xmlns:wp14="http://schemas.microsoft.com/office/word/2010/wordml" wp14:textId="77777777">
+      <w:pPr>
+        <w:spacing w:line="360" w:lineRule="auto"/>
+        <w:ind w:left="0" w:firstLine="0"/>
+      </w:pPr>
+    </w:p>
+    <w:p xmlns:wp14="http://schemas.microsoft.com/office/word/2010/wordml" wp14:textId="77777777">
+      <w:pPr>
+        <w:spacing w:line="360" w:lineRule="auto"/>
+        <w:ind w:left="0" w:firstLine="0"/>
+      </w:pPr>
+    </w:p>
+    <w:p xmlns:wp14="http://schemas.microsoft.com/office/word/2010/wordml" wp14:textId="77777777">
+      <w:pPr>
+        <w:spacing w:line="360" w:lineRule="auto"/>
+        <w:ind w:left="0" w:firstLine="0"/>
+      </w:pPr>
+    </w:p>
+    <w:p xmlns:wp14="http://schemas.microsoft.com/office/word/2010/wordml" wp14:textId="77777777">
+      <w:pPr>
+        <w:spacing w:line="360" w:lineRule="auto"/>
+        <w:ind w:left="0" w:firstLine="0"/>
+      </w:pPr>
+    </w:p>
+    <w:p xmlns:wp14="http://schemas.microsoft.com/office/word/2010/wordml" wp14:textId="77777777">
       <w:pPr>
         <w:pStyle w:val="Ttulo1"/>
         <w:ind w:left="0" w:firstLine="0"/>
         <w:jc w:val="left"/>
       </w:pPr>
-      <w:bookmarkStart w:id="6" w:name="_Toc135646507"/>
+      <w:bookmarkStart w:name="_Toc135646507" w:id="6"/>
       <w:r>
         <w:t>Sitio web para descarga y documentación</w:t>
       </w:r>
       <w:bookmarkEnd w:id="6"/>
     </w:p>
-    <w:p>
+    <w:p xmlns:wp14="http://schemas.microsoft.com/office/word/2010/wordml" wp14:textId="77777777">
       <w:pPr>
         <w:spacing w:line="360" w:lineRule="auto"/>
         <w:ind w:left="0" w:firstLine="0"/>
         <w:jc w:val="left"/>
       </w:pPr>
     </w:p>
-    <w:p>
+    <w:p xmlns:wp14="http://schemas.microsoft.com/office/word/2010/wordml" wp14:textId="77777777">
       <w:pPr>
         <w:spacing w:line="360" w:lineRule="auto"/>
         <w:ind w:left="0" w:firstLine="0"/>
@@ -4055,13 +4063,13 @@
         <w:t>Sitio web:</w:t>
       </w:r>
     </w:p>
-    <w:p>
+    <w:p xmlns:wp14="http://schemas.microsoft.com/office/word/2010/wordml" wp14:textId="77777777">
       <w:pPr>
         <w:spacing w:line="360" w:lineRule="auto"/>
         <w:ind w:left="0" w:firstLine="0"/>
         <w:jc w:val="left"/>
       </w:pPr>
-      <w:hyperlink r:id="rId16" w:history="1">
+      <w:hyperlink w:history="1" r:id="rId16">
         <w:r>
           <w:rPr>
             <w:rStyle w:val="Hipervnculo"/>
@@ -4070,7 +4078,7 @@
         </w:r>
       </w:hyperlink>
     </w:p>
-    <w:p>
+    <w:p xmlns:wp14="http://schemas.microsoft.com/office/word/2010/wordml" wp14:textId="77777777">
       <w:pPr>
         <w:spacing w:line="360" w:lineRule="auto"/>
         <w:ind w:left="0" w:firstLine="0"/>
@@ -4088,13 +4096,13 @@
         <w:t>:</w:t>
       </w:r>
     </w:p>
-    <w:p>
+    <w:p xmlns:wp14="http://schemas.microsoft.com/office/word/2010/wordml" wp14:textId="77777777">
       <w:pPr>
         <w:spacing w:line="360" w:lineRule="auto"/>
         <w:ind w:left="0" w:firstLine="0"/>
         <w:jc w:val="left"/>
       </w:pPr>
-      <w:hyperlink r:id="rId17" w:history="1">
+      <w:hyperlink w:history="1" r:id="rId17">
         <w:r>
           <w:rPr>
             <w:rStyle w:val="Hipervnculo"/>
@@ -4103,7 +4111,7 @@
         </w:r>
       </w:hyperlink>
     </w:p>
-    <w:p>
+    <w:p xmlns:wp14="http://schemas.microsoft.com/office/word/2010/wordml" wp14:textId="77777777">
       <w:pPr>
         <w:spacing w:line="360" w:lineRule="auto"/>
         <w:ind w:left="0" w:firstLine="0"/>
@@ -4124,13 +4132,13 @@
         <w:t>.</w:t>
       </w:r>
     </w:p>
-    <w:p>
+    <w:p xmlns:wp14="http://schemas.microsoft.com/office/word/2010/wordml" wp14:textId="77777777">
       <w:pPr>
         <w:spacing w:line="360" w:lineRule="auto"/>
         <w:ind w:left="0" w:firstLine="0"/>
         <w:jc w:val="left"/>
       </w:pPr>
-      <w:hyperlink r:id="rId18" w:history="1">
+      <w:hyperlink w:history="1" r:id="rId18">
         <w:r>
           <w:rPr>
             <w:rStyle w:val="Hipervnculo"/>
@@ -4141,7 +4149,7 @@
       <w:r>
         <w:br/>
       </w:r>
-      <w:hyperlink r:id="rId19" w:history="1">
+      <w:hyperlink w:history="1" r:id="rId19">
         <w:r>
           <w:rPr>
             <w:rStyle w:val="Hipervnculo"/>
@@ -4150,38 +4158,197 @@
         </w:r>
       </w:hyperlink>
     </w:p>
+    <w:p xmlns:wp14="http://schemas.microsoft.com/office/word/2010/wordml" wp14:textId="77777777">
+      <w:pPr>
+        <w:spacing w:line="360" w:lineRule="auto"/>
+        <w:ind w:left="0" w:firstLine="0"/>
+        <w:jc w:val="left"/>
+      </w:pPr>
+    </w:p>
+    <w:p xmlns:wp14="http://schemas.microsoft.com/office/word/2010/wordml" wp14:textId="77777777">
+      <w:pPr>
+        <w:pStyle w:val="Ttulo1"/>
+        <w:ind w:left="0" w:firstLine="0"/>
+        <w:jc w:val="left"/>
+      </w:pPr>
+      <w:r>
+        <w:t>Referencias</w:t>
+      </w:r>
+    </w:p>
+    <w:p xmlns:wp14="http://schemas.microsoft.com/office/word/2010/wordml" wp14:textId="77777777"/>
     <w:p>
       <w:pPr>
-        <w:spacing w:line="360" w:lineRule="auto"/>
+        <w:pStyle w:val="Normal"/>
         <w:ind w:left="0" w:firstLine="0"/>
         <w:jc w:val="left"/>
-      </w:pPr>
+        <w:rPr>
+          <w:rFonts w:ascii="Times New Roman" w:hAnsi="Times New Roman" w:eastAsia="Times New Roman" w:cs="Times New Roman"/>
+          <w:noProof w:val="0"/>
+          <w:color w:val="000000" w:themeColor="text1" w:themeTint="FF" w:themeShade="FF"/>
+          <w:sz w:val="24"/>
+          <w:szCs w:val="24"/>
+          <w:lang w:val="es-MX" w:eastAsia="es-MX"/>
+        </w:rPr>
+      </w:pPr>
+      <w:r>
+        <w:rPr>
+          <w:rFonts w:ascii="Times New Roman" w:hAnsi="Times New Roman" w:eastAsia="Times New Roman" w:cs="Times New Roman"/>
+          <w:noProof w:val="0"/>
+          <w:color w:val="000000" w:themeColor="text1" w:themeTint="FF" w:themeShade="FF"/>
+          <w:sz w:val="24"/>
+          <w:szCs w:val="24"/>
+          <w:lang w:val="es-MX" w:eastAsia="es-MX"/>
+        </w:rPr>
+        <w:t>Escamilla, B. (</w:t>
+      </w:r>
+      <w:r>
+        <w:rPr>
+          <w:rFonts w:ascii="Times New Roman" w:hAnsi="Times New Roman" w:eastAsia="Times New Roman" w:cs="Times New Roman"/>
+          <w:noProof w:val="0"/>
+          <w:color w:val="000000" w:themeColor="text1" w:themeTint="FF" w:themeShade="FF"/>
+          <w:sz w:val="24"/>
+          <w:szCs w:val="24"/>
+          <w:lang w:val="es-MX" w:eastAsia="es-MX"/>
+        </w:rPr>
+        <w:t>agosto</w:t>
+      </w:r>
+      <w:r>
+        <w:rPr>
+          <w:rFonts w:ascii="Times New Roman" w:hAnsi="Times New Roman" w:eastAsia="Times New Roman" w:cs="Times New Roman"/>
+          <w:noProof w:val="0"/>
+          <w:color w:val="000000" w:themeColor="text1" w:themeTint="FF" w:themeShade="FF"/>
+          <w:sz w:val="24"/>
+          <w:szCs w:val="24"/>
+          <w:lang w:val="es-MX" w:eastAsia="es-MX"/>
+        </w:rPr>
+        <w:t xml:space="preserve"> 2022). Pros y contras del desarrollo de aplicaciones </w:t>
+      </w:r>
+      <w:r>
+        <w:rPr>
+          <w:rFonts w:ascii="Times New Roman" w:hAnsi="Times New Roman" w:eastAsia="Times New Roman" w:cs="Times New Roman"/>
+          <w:noProof w:val="0"/>
+          <w:color w:val="000000" w:themeColor="text1" w:themeTint="FF" w:themeShade="FF"/>
+          <w:sz w:val="24"/>
+          <w:szCs w:val="24"/>
+          <w:lang w:val="es-MX" w:eastAsia="es-MX"/>
+        </w:rPr>
+        <w:t>Flutter</w:t>
+      </w:r>
+      <w:r>
+        <w:rPr>
+          <w:rFonts w:ascii="Times New Roman" w:hAnsi="Times New Roman" w:eastAsia="Times New Roman" w:cs="Times New Roman"/>
+          <w:noProof w:val="0"/>
+          <w:color w:val="000000" w:themeColor="text1" w:themeTint="FF" w:themeShade="FF"/>
+          <w:sz w:val="24"/>
+          <w:szCs w:val="24"/>
+          <w:lang w:val="es-MX" w:eastAsia="es-MX"/>
+        </w:rPr>
+        <w:t xml:space="preserve">. Recuperado de </w:t>
+      </w:r>
+      <w:hyperlink r:id="R99145dcb61624041">
+        <w:r>
+          <w:rPr>
+            <w:rStyle w:val="Hipervnculo"/>
+            <w:rFonts w:ascii="Times New Roman" w:hAnsi="Times New Roman" w:eastAsia="Times New Roman" w:cs="Times New Roman"/>
+            <w:noProof w:val="0"/>
+            <w:sz w:val="24"/>
+            <w:szCs w:val="24"/>
+            <w:lang w:val="es-MX" w:eastAsia="es-MX"/>
+          </w:rPr>
+          <w:t>https://morioh.com/p/5b1977275869</w:t>
+        </w:r>
+      </w:hyperlink>
     </w:p>
     <w:p>
       <w:pPr>
-        <w:pStyle w:val="Ttulo1"/>
+        <w:pStyle w:val="Normal"/>
         <w:ind w:left="0" w:firstLine="0"/>
         <w:jc w:val="left"/>
-      </w:pPr>
-      <w:r>
-        <w:t>Referencias</w:t>
-      </w:r>
-    </w:p>
-    <w:p/>
-    <w:p>
-      <w:pPr>
+        <w:rPr>
+          <w:rFonts w:ascii="Times New Roman" w:hAnsi="Times New Roman" w:eastAsia="Times New Roman" w:cs="Times New Roman"/>
+          <w:noProof w:val="0"/>
+          <w:color w:val="000000" w:themeColor="text1" w:themeTint="FF" w:themeShade="FF"/>
+          <w:sz w:val="24"/>
+          <w:szCs w:val="24"/>
+          <w:lang w:val="es-MX" w:eastAsia="es-MX"/>
+        </w:rPr>
+      </w:pPr>
+      <w:r>
+        <w:rPr>
+          <w:rFonts w:ascii="Times New Roman" w:hAnsi="Times New Roman" w:eastAsia="Times New Roman" w:cs="Times New Roman"/>
+          <w:noProof w:val="0"/>
+          <w:color w:val="000000" w:themeColor="text1" w:themeTint="FF" w:themeShade="FF"/>
+          <w:sz w:val="24"/>
+          <w:szCs w:val="24"/>
+          <w:lang w:val="es-MX" w:eastAsia="es-MX"/>
+        </w:rPr>
+        <w:t xml:space="preserve">Pulido, M. (11 de </w:t>
+      </w:r>
+      <w:r>
+        <w:rPr>
+          <w:rFonts w:ascii="Times New Roman" w:hAnsi="Times New Roman" w:eastAsia="Times New Roman" w:cs="Times New Roman"/>
+          <w:noProof w:val="0"/>
+          <w:color w:val="000000" w:themeColor="text1" w:themeTint="FF" w:themeShade="FF"/>
+          <w:sz w:val="24"/>
+          <w:szCs w:val="24"/>
+          <w:lang w:val="es-MX" w:eastAsia="es-MX"/>
+        </w:rPr>
+        <w:t>junio</w:t>
+      </w:r>
+      <w:r>
+        <w:rPr>
+          <w:rFonts w:ascii="Times New Roman" w:hAnsi="Times New Roman" w:eastAsia="Times New Roman" w:cs="Times New Roman"/>
+          <w:noProof w:val="0"/>
+          <w:color w:val="000000" w:themeColor="text1" w:themeTint="FF" w:themeShade="FF"/>
+          <w:sz w:val="24"/>
+          <w:szCs w:val="24"/>
+          <w:lang w:val="es-MX" w:eastAsia="es-MX"/>
+        </w:rPr>
+        <w:t xml:space="preserve"> 2019). Pros y contras de </w:t>
+      </w:r>
+      <w:r>
+        <w:rPr>
+          <w:rFonts w:ascii="Times New Roman" w:hAnsi="Times New Roman" w:eastAsia="Times New Roman" w:cs="Times New Roman"/>
+          <w:noProof w:val="0"/>
+          <w:color w:val="000000" w:themeColor="text1" w:themeTint="FF" w:themeShade="FF"/>
+          <w:sz w:val="24"/>
+          <w:szCs w:val="24"/>
+          <w:lang w:val="es-MX" w:eastAsia="es-MX"/>
+        </w:rPr>
+        <w:t>Flutter</w:t>
+      </w:r>
+      <w:r>
+        <w:rPr>
+          <w:rFonts w:ascii="Times New Roman" w:hAnsi="Times New Roman" w:eastAsia="Times New Roman" w:cs="Times New Roman"/>
+          <w:noProof w:val="0"/>
+          <w:color w:val="000000" w:themeColor="text1" w:themeTint="FF" w:themeShade="FF"/>
+          <w:sz w:val="24"/>
+          <w:szCs w:val="24"/>
+          <w:lang w:val="es-MX" w:eastAsia="es-MX"/>
+        </w:rPr>
+        <w:t xml:space="preserve">. Recuperado de </w:t>
+      </w:r>
+      <w:r>
+        <w:rPr>
+          <w:rFonts w:ascii="Times New Roman" w:hAnsi="Times New Roman" w:eastAsia="Times New Roman" w:cs="Times New Roman"/>
+          <w:noProof w:val="0"/>
+          <w:color w:val="0563C1"/>
+          <w:sz w:val="24"/>
+          <w:szCs w:val="24"/>
+          <w:u w:val="single"/>
+          <w:lang w:val="es-MX" w:eastAsia="es-MX"/>
+        </w:rPr>
+        <w:t>https://slashmobility.com/blog/2019/06/pros-y-contras-de-flutter/</w:t>
+      </w:r>
+    </w:p>
+    <w:p xmlns:wp14="http://schemas.microsoft.com/office/word/2010/wordml" wp14:textId="77777777">
+      <w:pPr>
+        <w:spacing w:line="360" w:lineRule="auto"/>
         <w:ind w:left="0" w:firstLine="0"/>
         <w:jc w:val="left"/>
       </w:pPr>
     </w:p>
-    <w:p>
-      <w:pPr>
-        <w:spacing w:line="360" w:lineRule="auto"/>
-        <w:ind w:left="0" w:firstLine="0"/>
-        <w:jc w:val="left"/>
-      </w:pPr>
-    </w:p>
-    <w:p>
+    <w:p xmlns:wp14="http://schemas.microsoft.com/office/word/2010/wordml" wp14:textId="77777777">
       <w:pPr>
         <w:ind w:left="0" w:firstLine="0"/>
         <w:jc w:val="left"/>
@@ -4190,7 +4357,7 @@
     <w:sectPr>
       <w:headerReference w:type="default" r:id="rId20"/>
       <w:footerReference w:type="default" r:id="rId21"/>
-      <w:pgSz w:w="12240" w:h="15840"/>
+      <w:pgSz w:w="12240" w:h="15840" w:orient="portrait"/>
       <w:pgMar w:top="1417" w:right="1701" w:bottom="1417" w:left="1701" w:header="708" w:footer="708" w:gutter="0"/>
       <w:cols w:space="708"/>
       <w:titlePg/>
@@ -4203,7 +4370,7 @@
 <file path=word/endnotes.xml><?xml version="1.0" encoding="utf-8"?>
 <w:endnotes xmlns:wpc="http://schemas.microsoft.com/office/word/2010/wordprocessingCanvas" xmlns:cx="http://schemas.microsoft.com/office/drawing/2014/chartex" xmlns:cx1="http://schemas.microsoft.com/office/drawing/2015/9/8/chartex" xmlns:cx2="http://schemas.microsoft.com/office/drawing/2015/10/21/chartex" xmlns:cx3="http://schemas.microsoft.com/office/drawing/2016/5/9/chartex" xmlns:cx4="http://schemas.microsoft.com/office/drawing/2016/5/10/chartex" xmlns:cx5="http://schemas.microsoft.com/office/drawing/2016/5/11/chartex" xmlns:cx6="http://schemas.microsoft.com/office/drawing/2016/5/12/chartex" xmlns:cx7="http://schemas.microsoft.com/office/drawing/2016/5/13/chartex" xmlns:cx8="http://schemas.microsoft.com/office/drawing/2016/5/14/chartex" xmlns:mc="http://schemas.openxmlformats.org/markup-compatibility/2006" xmlns:aink="http://schemas.microsoft.com/office/drawing/2016/ink" xmlns:am3d="http://schemas.microsoft.com/office/drawing/2017/model3d" xmlns:o="urn:schemas-microsoft-com:office:office" xmlns:oel="http://schemas.microsoft.com/office/2019/extlst" xmlns:r="http://schemas.openxmlformats.org/officeDocument/2006/relationships" xmlns:m="http://schemas.openxmlformats.org/officeDocument/2006/math" xmlns:v="urn:schemas-microsoft-com:vml" xmlns:wp14="http://schemas.microsoft.com/office/word/2010/wordprocessingDrawing" xmlns:wp="http://schemas.openxmlformats.org/drawingml/2006/wordprocessingDrawing" xmlns:w10="urn:schemas-microsoft-com:office:word" xmlns:w="http://schemas.openxmlformats.org/wordprocessingml/2006/main" xmlns:w14="http://schemas.microsoft.com/office/word/2010/wordml" xmlns:w15="http://schemas.microsoft.com/office/word/2012/wordml" xmlns:w16cex="http://schemas.microsoft.com/office/word/2018/wordml/cex" xmlns:w16cid="http://schemas.microsoft.com/office/word/2016/wordml/cid" xmlns:w16="http://schemas.microsoft.com/office/word/2018/wordml" xmlns:w16du="http://schemas.microsoft.com/office/word/2023/wordml/word16du" xmlns:w16sdtdh="http://schemas.microsoft.com/office/word/2020/wordml/sdtdatahash" xmlns:w16se="http://schemas.microsoft.com/office/word/2015/wordml/symex" xmlns:wpg="http://schemas.microsoft.com/office/word/2010/wordprocessingGroup" xmlns:wpi="http://schemas.microsoft.com/office/word/2010/wordprocessingInk" xmlns:wne="http://schemas.microsoft.com/office/word/2006/wordml" xmlns:wps="http://schemas.microsoft.com/office/word/2010/wordprocessingShape" mc:Ignorable="w14 w15 w16se w16cid w16 w16cex w16sdtdh wp14">
   <w:endnote w:type="separator" w:id="-1">
-    <w:p>
+    <w:p xmlns:wp14="http://schemas.microsoft.com/office/word/2010/wordml" wp14:textId="77777777">
       <w:pPr>
         <w:spacing w:after="0" w:line="240" w:lineRule="auto"/>
       </w:pPr>
@@ -4213,7 +4380,7 @@
     </w:p>
   </w:endnote>
   <w:endnote w:type="continuationSeparator" w:id="0">
-    <w:p>
+    <w:p xmlns:wp14="http://schemas.microsoft.com/office/word/2010/wordml" wp14:textId="77777777">
       <w:pPr>
         <w:spacing w:after="0" w:line="240" w:lineRule="auto"/>
       </w:pPr>
@@ -4227,7 +4394,7 @@
 
 <file path=word/footer1.xml><?xml version="1.0" encoding="utf-8"?>
 <w:ftr xmlns:wpc="http://schemas.microsoft.com/office/word/2010/wordprocessingCanvas" xmlns:cx="http://schemas.microsoft.com/office/drawing/2014/chartex" xmlns:cx1="http://schemas.microsoft.com/office/drawing/2015/9/8/chartex" xmlns:cx2="http://schemas.microsoft.com/office/drawing/2015/10/21/chartex" xmlns:cx3="http://schemas.microsoft.com/office/drawing/2016/5/9/chartex" xmlns:cx4="http://schemas.microsoft.com/office/drawing/2016/5/10/chartex" xmlns:cx5="http://schemas.microsoft.com/office/drawing/2016/5/11/chartex" xmlns:cx6="http://schemas.microsoft.com/office/drawing/2016/5/12/chartex" xmlns:cx7="http://schemas.microsoft.com/office/drawing/2016/5/13/chartex" xmlns:cx8="http://schemas.microsoft.com/office/drawing/2016/5/14/chartex" xmlns:mc="http://schemas.openxmlformats.org/markup-compatibility/2006" xmlns:aink="http://schemas.microsoft.com/office/drawing/2016/ink" xmlns:am3d="http://schemas.microsoft.com/office/drawing/2017/model3d" xmlns:o="urn:schemas-microsoft-com:office:office" xmlns:oel="http://schemas.microsoft.com/office/2019/extlst" xmlns:r="http://schemas.openxmlformats.org/officeDocument/2006/relationships" xmlns:m="http://schemas.openxmlformats.org/officeDocument/2006/math" xmlns:v="urn:schemas-microsoft-com:vml" xmlns:wp14="http://schemas.microsoft.com/office/word/2010/wordprocessingDrawing" xmlns:wp="http://schemas.openxmlformats.org/drawingml/2006/wordprocessingDrawing" xmlns:w10="urn:schemas-microsoft-com:office:word" xmlns:w="http://schemas.openxmlformats.org/wordprocessingml/2006/main" xmlns:w14="http://schemas.microsoft.com/office/word/2010/wordml" xmlns:w15="http://schemas.microsoft.com/office/word/2012/wordml" xmlns:w16cex="http://schemas.microsoft.com/office/word/2018/wordml/cex" xmlns:w16cid="http://schemas.microsoft.com/office/word/2016/wordml/cid" xmlns:w16="http://schemas.microsoft.com/office/word/2018/wordml" xmlns:w16du="http://schemas.microsoft.com/office/word/2023/wordml/word16du" xmlns:w16sdtdh="http://schemas.microsoft.com/office/word/2020/wordml/sdtdatahash" xmlns:w16se="http://schemas.microsoft.com/office/word/2015/wordml/symex" xmlns:wpg="http://schemas.microsoft.com/office/word/2010/wordprocessingGroup" xmlns:wpi="http://schemas.microsoft.com/office/word/2010/wordprocessingInk" xmlns:wne="http://schemas.microsoft.com/office/word/2006/wordml" xmlns:wps="http://schemas.microsoft.com/office/word/2010/wordprocessingShape" mc:Ignorable="w14 w15 w16se w16cid w16 w16cex w16sdtdh wp14">
-  <w:p>
+  <w:p xmlns:wp14="http://schemas.microsoft.com/office/word/2010/wordml" wp14:textId="77777777">
     <w:pPr>
       <w:pStyle w:val="Piedepgina"/>
       <w:jc w:val="center"/>
@@ -4273,7 +4440,7 @@
       <w:fldChar w:fldCharType="end"/>
     </w:r>
   </w:p>
-  <w:p>
+  <w:p xmlns:wp14="http://schemas.microsoft.com/office/word/2010/wordml" wp14:textId="77777777">
     <w:pPr>
       <w:pStyle w:val="Piedepgina"/>
     </w:pPr>
@@ -4284,7 +4451,7 @@
 <file path=word/footnotes.xml><?xml version="1.0" encoding="utf-8"?>
 <w:footnotes xmlns:wpc="http://schemas.microsoft.com/office/word/2010/wordprocessingCanvas" xmlns:cx="http://schemas.microsoft.com/office/drawing/2014/chartex" xmlns:cx1="http://schemas.microsoft.com/office/drawing/2015/9/8/chartex" xmlns:cx2="http://schemas.microsoft.com/office/drawing/2015/10/21/chartex" xmlns:cx3="http://schemas.microsoft.com/office/drawing/2016/5/9/chartex" xmlns:cx4="http://schemas.microsoft.com/office/drawing/2016/5/10/chartex" xmlns:cx5="http://schemas.microsoft.com/office/drawing/2016/5/11/chartex" xmlns:cx6="http://schemas.microsoft.com/office/drawing/2016/5/12/chartex" xmlns:cx7="http://schemas.microsoft.com/office/drawing/2016/5/13/chartex" xmlns:cx8="http://schemas.microsoft.com/office/drawing/2016/5/14/chartex" xmlns:mc="http://schemas.openxmlformats.org/markup-compatibility/2006" xmlns:aink="http://schemas.microsoft.com/office/drawing/2016/ink" xmlns:am3d="http://schemas.microsoft.com/office/drawing/2017/model3d" xmlns:o="urn:schemas-microsoft-com:office:office" xmlns:oel="http://schemas.microsoft.com/office/2019/extlst" xmlns:r="http://schemas.openxmlformats.org/officeDocument/2006/relationships" xmlns:m="http://schemas.openxmlformats.org/officeDocument/2006/math" xmlns:v="urn:schemas-microsoft-com:vml" xmlns:wp14="http://schemas.microsoft.com/office/word/2010/wordprocessingDrawing" xmlns:wp="http://schemas.openxmlformats.org/drawingml/2006/wordprocessingDrawing" xmlns:w10="urn:schemas-microsoft-com:office:word" xmlns:w="http://schemas.openxmlformats.org/wordprocessingml/2006/main" xmlns:w14="http://schemas.microsoft.com/office/word/2010/wordml" xmlns:w15="http://schemas.microsoft.com/office/word/2012/wordml" xmlns:w16cex="http://schemas.microsoft.com/office/word/2018/wordml/cex" xmlns:w16cid="http://schemas.microsoft.com/office/word/2016/wordml/cid" xmlns:w16="http://schemas.microsoft.com/office/word/2018/wordml" xmlns:w16du="http://schemas.microsoft.com/office/word/2023/wordml/word16du" xmlns:w16sdtdh="http://schemas.microsoft.com/office/word/2020/wordml/sdtdatahash" xmlns:w16se="http://schemas.microsoft.com/office/word/2015/wordml/symex" xmlns:wpg="http://schemas.microsoft.com/office/word/2010/wordprocessingGroup" xmlns:wpi="http://schemas.microsoft.com/office/word/2010/wordprocessingInk" xmlns:wne="http://schemas.microsoft.com/office/word/2006/wordml" xmlns:wps="http://schemas.microsoft.com/office/word/2010/wordprocessingShape" mc:Ignorable="w14 w15 w16se w16cid w16 w16cex w16sdtdh wp14">
   <w:footnote w:type="separator" w:id="-1">
-    <w:p>
+    <w:p xmlns:wp14="http://schemas.microsoft.com/office/word/2010/wordml" wp14:textId="77777777">
       <w:pPr>
         <w:spacing w:after="0" w:line="240" w:lineRule="auto"/>
       </w:pPr>
@@ -4294,7 +4461,7 @@
     </w:p>
   </w:footnote>
   <w:footnote w:type="continuationSeparator" w:id="0">
-    <w:p>
+    <w:p xmlns:wp14="http://schemas.microsoft.com/office/word/2010/wordml" wp14:textId="77777777">
       <w:pPr>
         <w:spacing w:after="0" w:line="240" w:lineRule="auto"/>
       </w:pPr>
@@ -4307,21 +4474,21 @@
 </file>
 
 <file path=word/header1.xml><?xml version="1.0" encoding="utf-8"?>
-<w:hdr xmlns:wpc="http://schemas.microsoft.com/office/word/2010/wordprocessingCanvas" xmlns:cx="http://schemas.microsoft.com/office/drawing/2014/chartex" xmlns:cx1="http://schemas.microsoft.com/office/drawing/2015/9/8/chartex" xmlns:cx2="http://schemas.microsoft.com/office/drawing/2015/10/21/chartex" xmlns:cx3="http://schemas.microsoft.com/office/drawing/2016/5/9/chartex" xmlns:cx4="http://schemas.microsoft.com/office/drawing/2016/5/10/chartex" xmlns:cx5="http://schemas.microsoft.com/office/drawing/2016/5/11/chartex" xmlns:cx6="http://schemas.microsoft.com/office/drawing/2016/5/12/chartex" xmlns:cx7="http://schemas.microsoft.com/office/drawing/2016/5/13/chartex" xmlns:cx8="http://schemas.microsoft.com/office/drawing/2016/5/14/chartex" xmlns:mc="http://schemas.openxmlformats.org/markup-compatibility/2006" xmlns:aink="http://schemas.microsoft.com/office/drawing/2016/ink" xmlns:am3d="http://schemas.microsoft.com/office/drawing/2017/model3d" xmlns:o="urn:schemas-microsoft-com:office:office" xmlns:oel="http://schemas.microsoft.com/office/2019/extlst" xmlns:r="http://schemas.openxmlformats.org/officeDocument/2006/relationships" xmlns:m="http://schemas.openxmlformats.org/officeDocument/2006/math" xmlns:v="urn:schemas-microsoft-com:vml" xmlns:wp14="http://schemas.microsoft.com/office/word/2010/wordprocessingDrawing" xmlns:wp="http://schemas.openxmlformats.org/drawingml/2006/wordprocessingDrawing" xmlns:w10="urn:schemas-microsoft-com:office:word" xmlns:w="http://schemas.openxmlformats.org/wordprocessingml/2006/main" xmlns:w14="http://schemas.microsoft.com/office/word/2010/wordml" xmlns:w15="http://schemas.microsoft.com/office/word/2012/wordml" xmlns:w16cex="http://schemas.microsoft.com/office/word/2018/wordml/cex" xmlns:w16cid="http://schemas.microsoft.com/office/word/2016/wordml/cid" xmlns:w16="http://schemas.microsoft.com/office/word/2018/wordml" xmlns:w16du="http://schemas.microsoft.com/office/word/2023/wordml/word16du" xmlns:w16sdtdh="http://schemas.microsoft.com/office/word/2020/wordml/sdtdatahash" xmlns:w16se="http://schemas.microsoft.com/office/word/2015/wordml/symex" xmlns:wpg="http://schemas.microsoft.com/office/word/2010/wordprocessingGroup" xmlns:wpi="http://schemas.microsoft.com/office/word/2010/wordprocessingInk" xmlns:wne="http://schemas.microsoft.com/office/word/2006/wordml" xmlns:wps="http://schemas.microsoft.com/office/word/2010/wordprocessingShape" mc:Ignorable="w14 w15 w16se w16cid w16 w16cex w16sdtdh wp14">
-  <w:p>
+<w:hdr xmlns:wpc="http://schemas.microsoft.com/office/word/2010/wordprocessingCanvas" xmlns:cx="http://schemas.microsoft.com/office/drawing/2014/chartex" xmlns:cx1="http://schemas.microsoft.com/office/drawing/2015/9/8/chartex" xmlns:cx2="http://schemas.microsoft.com/office/drawing/2015/10/21/chartex" xmlns:cx3="http://schemas.microsoft.com/office/drawing/2016/5/9/chartex" xmlns:cx4="http://schemas.microsoft.com/office/drawing/2016/5/10/chartex" xmlns:cx5="http://schemas.microsoft.com/office/drawing/2016/5/11/chartex" xmlns:cx6="http://schemas.microsoft.com/office/drawing/2016/5/12/chartex" xmlns:cx7="http://schemas.microsoft.com/office/drawing/2016/5/13/chartex" xmlns:cx8="http://schemas.microsoft.com/office/drawing/2016/5/14/chartex" xmlns:mc="http://schemas.openxmlformats.org/markup-compatibility/2006" xmlns:aink="http://schemas.microsoft.com/office/drawing/2016/ink" xmlns:am3d="http://schemas.microsoft.com/office/drawing/2017/model3d" xmlns:o="urn:schemas-microsoft-com:office:office" xmlns:oel="http://schemas.microsoft.com/office/2019/extlst" xmlns:r="http://schemas.openxmlformats.org/officeDocument/2006/relationships" xmlns:m="http://schemas.openxmlformats.org/officeDocument/2006/math" xmlns:v="urn:schemas-microsoft-com:vml" xmlns:wp14="http://schemas.microsoft.com/office/word/2010/wordprocessingDrawing" xmlns:wp="http://schemas.openxmlformats.org/drawingml/2006/wordprocessingDrawing" xmlns:w10="urn:schemas-microsoft-com:office:word" xmlns:w="http://schemas.openxmlformats.org/wordprocessingml/2006/main" xmlns:w14="http://schemas.microsoft.com/office/word/2010/wordml" xmlns:w15="http://schemas.microsoft.com/office/word/2012/wordml" xmlns:w16cex="http://schemas.microsoft.com/office/word/2018/wordml/cex" xmlns:w16cid="http://schemas.microsoft.com/office/word/2016/wordml/cid" xmlns:w16="http://schemas.microsoft.com/office/word/2018/wordml" xmlns:w16du="http://schemas.microsoft.com/office/word/2023/wordml/word16du" xmlns:w16sdtdh="http://schemas.microsoft.com/office/word/2020/wordml/sdtdatahash" xmlns:w16se="http://schemas.microsoft.com/office/word/2015/wordml/symex" xmlns:wpg="http://schemas.microsoft.com/office/word/2010/wordprocessingGroup" xmlns:wpi="http://schemas.microsoft.com/office/word/2010/wordprocessingInk" xmlns:wne="http://schemas.microsoft.com/office/word/2006/wordml" xmlns:wps="http://schemas.microsoft.com/office/word/2010/wordprocessingShape" xmlns:a="http://schemas.openxmlformats.org/drawingml/2006/main" xmlns:pic="http://schemas.openxmlformats.org/drawingml/2006/picture" mc:Ignorable="w14 w15 w16se w16cid w16 w16cex w16sdtdh wp14">
+  <w:p xmlns:wp14="http://schemas.microsoft.com/office/word/2010/wordml" wp14:textId="77777777">
     <w:pPr>
       <w:pStyle w:val="Encabezado"/>
     </w:pPr>
     <w:r>
       <w:rPr>
-        <w:rFonts w:ascii="Calibri" w:eastAsia="Calibri" w:hAnsi="Calibri" w:cs="Calibri"/>
+        <w:rFonts w:ascii="Calibri" w:hAnsi="Calibri" w:eastAsia="Calibri" w:cs="Calibri"/>
         <w:noProof/>
         <w:sz w:val="22"/>
       </w:rPr>
       <mc:AlternateContent>
         <mc:Choice Requires="wpg">
           <w:drawing>
-            <wp:anchor distT="0" distB="0" distL="114300" distR="114300" simplePos="0" relativeHeight="251659264" behindDoc="0" locked="0" layoutInCell="1" allowOverlap="1" wp14:anchorId="3F3A5D4F" wp14:editId="3D1A6D7A">
+            <wp:anchor xmlns:wp14="http://schemas.microsoft.com/office/word/2010/wordprocessingDrawing" distT="0" distB="0" distL="114300" distR="114300" simplePos="0" relativeHeight="251659264" behindDoc="0" locked="0" layoutInCell="1" allowOverlap="1" wp14:anchorId="3F3A5D4F" wp14:editId="3D1A6D7A">
               <wp:simplePos x="0" y="0"/>
               <wp:positionH relativeFrom="page">
                 <wp:posOffset>1080135</wp:posOffset>
@@ -4480,7 +4647,7 @@
                       </wps:spPr>
                       <wps:txbx>
                         <w:txbxContent>
-                          <w:p>
+                          <w:p xmlns:wp14="http://schemas.microsoft.com/office/word/2010/wordml" wp14:textId="77777777">
                             <w:pPr>
                               <w:spacing w:after="160" w:line="259" w:lineRule="auto"/>
                               <w:ind w:left="0" w:firstLine="0"/>
@@ -4488,7 +4655,7 @@
                             </w:pPr>
                             <w:r>
                               <w:rPr>
-                                <w:rFonts w:ascii="Calibri" w:eastAsia="Calibri" w:hAnsi="Calibri" w:cs="Calibri"/>
+                                <w:rFonts w:ascii="Calibri" w:hAnsi="Calibri" w:eastAsia="Calibri" w:cs="Calibri"/>
                                 <w:b/>
                                 <w:sz w:val="16"/>
                               </w:rPr>
@@ -4518,7 +4685,7 @@
                       </wps:spPr>
                       <wps:txbx>
                         <w:txbxContent>
-                          <w:p>
+                          <w:p xmlns:wp14="http://schemas.microsoft.com/office/word/2010/wordml" wp14:textId="77777777">
                             <w:pPr>
                               <w:spacing w:after="160" w:line="259" w:lineRule="auto"/>
                               <w:ind w:left="0" w:firstLine="0"/>
@@ -4572,7 +4739,7 @@
                       </wps:spPr>
                       <wps:txbx>
                         <w:txbxContent>
-                          <w:p>
+                          <w:p xmlns:wp14="http://schemas.microsoft.com/office/word/2010/wordml" wp14:textId="77777777">
                             <w:pPr>
                               <w:spacing w:after="160" w:line="259" w:lineRule="auto"/>
                               <w:ind w:left="0" w:firstLine="0"/>
@@ -4580,7 +4747,7 @@
                             </w:pPr>
                             <w:r>
                               <w:rPr>
-                                <w:rFonts w:ascii="Calibri" w:eastAsia="Calibri" w:hAnsi="Calibri" w:cs="Calibri"/>
+                                <w:rFonts w:ascii="Calibri" w:hAnsi="Calibri" w:eastAsia="Calibri" w:cs="Calibri"/>
                                 <w:b/>
                                 <w:sz w:val="16"/>
                               </w:rPr>
@@ -4610,7 +4777,7 @@
                       </wps:spPr>
                       <wps:txbx>
                         <w:txbxContent>
-                          <w:p>
+                          <w:p xmlns:wp14="http://schemas.microsoft.com/office/word/2010/wordml" wp14:textId="77777777">
                             <w:pPr>
                               <w:spacing w:after="160" w:line="259" w:lineRule="auto"/>
                               <w:ind w:left="0" w:firstLine="0"/>
@@ -4664,7 +4831,7 @@
                       </wps:spPr>
                       <wps:txbx>
                         <w:txbxContent>
-                          <w:p>
+                          <w:p xmlns:wp14="http://schemas.microsoft.com/office/word/2010/wordml" wp14:textId="77777777">
                             <w:pPr>
                               <w:spacing w:after="160" w:line="259" w:lineRule="auto"/>
                               <w:ind w:left="0" w:firstLine="0"/>
@@ -4672,7 +4839,7 @@
                             </w:pPr>
                             <w:r>
                               <w:rPr>
-                                <w:rFonts w:ascii="Calibri" w:eastAsia="Calibri" w:hAnsi="Calibri" w:cs="Calibri"/>
+                                <w:rFonts w:ascii="Calibri" w:hAnsi="Calibri" w:eastAsia="Calibri" w:cs="Calibri"/>
                                 <w:b/>
                                 <w:sz w:val="16"/>
                               </w:rPr>
@@ -4702,7 +4869,7 @@
                       </wps:spPr>
                       <wps:txbx>
                         <w:txbxContent>
-                          <w:p>
+                          <w:p xmlns:wp14="http://schemas.microsoft.com/office/word/2010/wordml" wp14:textId="77777777">
                             <w:pPr>
                               <w:spacing w:after="160" w:line="259" w:lineRule="auto"/>
                               <w:ind w:left="0" w:firstLine="0"/>
@@ -4756,7 +4923,7 @@
                       </wps:spPr>
                       <wps:txbx>
                         <w:txbxContent>
-                          <w:p>
+                          <w:p xmlns:wp14="http://schemas.microsoft.com/office/word/2010/wordml" wp14:textId="77777777">
                             <w:pPr>
                               <w:spacing w:after="160" w:line="259" w:lineRule="auto"/>
                               <w:ind w:left="0" w:firstLine="0"/>
@@ -4764,7 +4931,7 @@
                             </w:pPr>
                             <w:r>
                               <w:rPr>
-                                <w:rFonts w:ascii="Calibri" w:eastAsia="Calibri" w:hAnsi="Calibri" w:cs="Calibri"/>
+                                <w:rFonts w:ascii="Calibri" w:hAnsi="Calibri" w:eastAsia="Calibri" w:cs="Calibri"/>
                                 <w:b/>
                                 <w:sz w:val="16"/>
                               </w:rPr>
@@ -4794,7 +4961,7 @@
                       </wps:spPr>
                       <wps:txbx>
                         <w:txbxContent>
-                          <w:p>
+                          <w:p xmlns:wp14="http://schemas.microsoft.com/office/word/2010/wordml" wp14:textId="77777777">
                             <w:pPr>
                               <w:spacing w:after="160" w:line="259" w:lineRule="auto"/>
                               <w:ind w:left="0" w:firstLine="0"/>
@@ -4848,7 +5015,7 @@
                       </wps:spPr>
                       <wps:txbx>
                         <w:txbxContent>
-                          <w:p>
+                          <w:p xmlns:wp14="http://schemas.microsoft.com/office/word/2010/wordml" wp14:textId="77777777">
                             <w:pPr>
                               <w:spacing w:after="160" w:line="259" w:lineRule="auto"/>
                               <w:ind w:left="0" w:firstLine="0"/>
@@ -4856,7 +5023,7 @@
                             </w:pPr>
                             <w:r>
                               <w:rPr>
-                                <w:rFonts w:ascii="Calibri" w:eastAsia="Calibri" w:hAnsi="Calibri" w:cs="Calibri"/>
+                                <w:rFonts w:ascii="Calibri" w:hAnsi="Calibri" w:eastAsia="Calibri" w:cs="Calibri"/>
                                 <w:b/>
                                 <w:sz w:val="16"/>
                               </w:rPr>
@@ -4886,7 +5053,7 @@
                       </wps:spPr>
                       <wps:txbx>
                         <w:txbxContent>
-                          <w:p>
+                          <w:p xmlns:wp14="http://schemas.microsoft.com/office/word/2010/wordml" wp14:textId="77777777">
                             <w:pPr>
                               <w:spacing w:after="160" w:line="259" w:lineRule="auto"/>
                               <w:ind w:left="0" w:firstLine="0"/>
@@ -4940,7 +5107,7 @@
                       </wps:spPr>
                       <wps:txbx>
                         <w:txbxContent>
-                          <w:p>
+                          <w:p xmlns:wp14="http://schemas.microsoft.com/office/word/2010/wordml" wp14:textId="77777777">
                             <w:pPr>
                               <w:spacing w:after="160" w:line="259" w:lineRule="auto"/>
                               <w:ind w:left="0" w:firstLine="0"/>
@@ -4948,7 +5115,7 @@
                             </w:pPr>
                             <w:r>
                               <w:rPr>
-                                <w:rFonts w:ascii="Calibri" w:eastAsia="Calibri" w:hAnsi="Calibri" w:cs="Calibri"/>
+                                <w:rFonts w:ascii="Calibri" w:hAnsi="Calibri" w:eastAsia="Calibri" w:cs="Calibri"/>
                                 <w:b/>
                                 <w:sz w:val="16"/>
                               </w:rPr>
@@ -4978,7 +5145,7 @@
                       </wps:spPr>
                       <wps:txbx>
                         <w:txbxContent>
-                          <w:p>
+                          <w:p xmlns:wp14="http://schemas.microsoft.com/office/word/2010/wordml" wp14:textId="77777777">
                             <w:pPr>
                               <w:spacing w:after="160" w:line="259" w:lineRule="auto"/>
                               <w:ind w:left="0" w:firstLine="0"/>
@@ -5032,7 +5199,7 @@
                       </wps:spPr>
                       <wps:txbx>
                         <w:txbxContent>
-                          <w:p>
+                          <w:p xmlns:wp14="http://schemas.microsoft.com/office/word/2010/wordml" wp14:textId="77777777">
                             <w:pPr>
                               <w:spacing w:after="160" w:line="259" w:lineRule="auto"/>
                               <w:ind w:left="0" w:firstLine="0"/>
@@ -5040,7 +5207,7 @@
                             </w:pPr>
                             <w:r>
                               <w:rPr>
-                                <w:rFonts w:ascii="Calibri" w:eastAsia="Calibri" w:hAnsi="Calibri" w:cs="Calibri"/>
+                                <w:rFonts w:ascii="Calibri" w:hAnsi="Calibri" w:eastAsia="Calibri" w:cs="Calibri"/>
                                 <w:b/>
                                 <w:sz w:val="16"/>
                               </w:rPr>
@@ -5070,7 +5237,7 @@
                       </wps:spPr>
                       <wps:txbx>
                         <w:txbxContent>
-                          <w:p>
+                          <w:p xmlns:wp14="http://schemas.microsoft.com/office/word/2010/wordml" wp14:textId="77777777">
                             <w:pPr>
                               <w:spacing w:after="160" w:line="259" w:lineRule="auto"/>
                               <w:ind w:left="0" w:firstLine="0"/>
@@ -5078,7 +5245,7 @@
                             </w:pPr>
                             <w:r>
                               <w:rPr>
-                                <w:rFonts w:ascii="Calibri" w:eastAsia="Calibri" w:hAnsi="Calibri" w:cs="Calibri"/>
+                                <w:rFonts w:ascii="Calibri" w:hAnsi="Calibri" w:eastAsia="Calibri" w:cs="Calibri"/>
                                 <w:b/>
                                 <w:sz w:val="16"/>
                               </w:rPr>
@@ -5108,7 +5275,7 @@
                       </wps:spPr>
                       <wps:txbx>
                         <w:txbxContent>
-                          <w:p>
+                          <w:p xmlns:wp14="http://schemas.microsoft.com/office/word/2010/wordml" wp14:textId="77777777">
                             <w:pPr>
                               <w:spacing w:after="160" w:line="259" w:lineRule="auto"/>
                               <w:ind w:left="0" w:firstLine="0"/>
@@ -5162,7 +5329,7 @@
                       </wps:spPr>
                       <wps:txbx>
                         <w:txbxContent>
-                          <w:p>
+                          <w:p xmlns:wp14="http://schemas.microsoft.com/office/word/2010/wordml" wp14:textId="77777777">
                             <w:pPr>
                               <w:spacing w:after="160" w:line="259" w:lineRule="auto"/>
                               <w:ind w:left="0" w:firstLine="0"/>
@@ -5170,7 +5337,7 @@
                             </w:pPr>
                             <w:r>
                               <w:rPr>
-                                <w:rFonts w:ascii="Calibri" w:eastAsia="Calibri" w:hAnsi="Calibri" w:cs="Calibri"/>
+                                <w:rFonts w:ascii="Calibri" w:hAnsi="Calibri" w:eastAsia="Calibri" w:cs="Calibri"/>
                                 <w:b/>
                                 <w:sz w:val="16"/>
                               </w:rPr>
@@ -5200,7 +5367,7 @@
                       </wps:spPr>
                       <wps:txbx>
                         <w:txbxContent>
-                          <w:p>
+                          <w:p xmlns:wp14="http://schemas.microsoft.com/office/word/2010/wordml" wp14:textId="77777777">
                             <w:pPr>
                               <w:spacing w:after="160" w:line="259" w:lineRule="auto"/>
                               <w:ind w:left="0" w:firstLine="0"/>
@@ -5254,7 +5421,7 @@
                       </wps:spPr>
                       <wps:txbx>
                         <w:txbxContent>
-                          <w:p>
+                          <w:p xmlns:wp14="http://schemas.microsoft.com/office/word/2010/wordml" wp14:textId="77777777">
                             <w:pPr>
                               <w:spacing w:after="160" w:line="259" w:lineRule="auto"/>
                               <w:ind w:left="0" w:firstLine="0"/>
@@ -5262,7 +5429,7 @@
                             </w:pPr>
                             <w:r>
                               <w:rPr>
-                                <w:rFonts w:ascii="Calibri" w:eastAsia="Calibri" w:hAnsi="Calibri" w:cs="Calibri"/>
+                                <w:rFonts w:ascii="Calibri" w:hAnsi="Calibri" w:eastAsia="Calibri" w:cs="Calibri"/>
                                 <w:b/>
                                 <w:sz w:val="16"/>
                               </w:rPr>
@@ -5292,7 +5459,7 @@
                       </wps:spPr>
                       <wps:txbx>
                         <w:txbxContent>
-                          <w:p>
+                          <w:p xmlns:wp14="http://schemas.microsoft.com/office/word/2010/wordml" wp14:textId="77777777">
                             <w:pPr>
                               <w:spacing w:after="160" w:line="259" w:lineRule="auto"/>
                               <w:ind w:left="0" w:firstLine="0"/>
@@ -5346,7 +5513,7 @@
                       </wps:spPr>
                       <wps:txbx>
                         <w:txbxContent>
-                          <w:p>
+                          <w:p xmlns:wp14="http://schemas.microsoft.com/office/word/2010/wordml" wp14:textId="77777777">
                             <w:pPr>
                               <w:spacing w:after="160" w:line="259" w:lineRule="auto"/>
                               <w:ind w:left="0" w:firstLine="0"/>
@@ -5354,7 +5521,7 @@
                             </w:pPr>
                             <w:r>
                               <w:rPr>
-                                <w:rFonts w:ascii="Calibri" w:eastAsia="Calibri" w:hAnsi="Calibri" w:cs="Calibri"/>
+                                <w:rFonts w:ascii="Calibri" w:hAnsi="Calibri" w:eastAsia="Calibri" w:cs="Calibri"/>
                                 <w:b/>
                                 <w:sz w:val="16"/>
                               </w:rPr>
@@ -5384,7 +5551,7 @@
                       </wps:spPr>
                       <wps:txbx>
                         <w:txbxContent>
-                          <w:p>
+                          <w:p xmlns:wp14="http://schemas.microsoft.com/office/word/2010/wordml" wp14:textId="77777777">
                             <w:pPr>
                               <w:spacing w:after="160" w:line="259" w:lineRule="auto"/>
                               <w:ind w:left="0" w:firstLine="0"/>
@@ -5438,7 +5605,7 @@
                       </wps:spPr>
                       <wps:txbx>
                         <w:txbxContent>
-                          <w:p>
+                          <w:p xmlns:wp14="http://schemas.microsoft.com/office/word/2010/wordml" wp14:textId="77777777">
                             <w:pPr>
                               <w:spacing w:after="160" w:line="259" w:lineRule="auto"/>
                               <w:ind w:left="0" w:firstLine="0"/>
@@ -5446,7 +5613,7 @@
                             </w:pPr>
                             <w:r>
                               <w:rPr>
-                                <w:rFonts w:ascii="Calibri" w:eastAsia="Calibri" w:hAnsi="Calibri" w:cs="Calibri"/>
+                                <w:rFonts w:ascii="Calibri" w:hAnsi="Calibri" w:eastAsia="Calibri" w:cs="Calibri"/>
                                 <w:b/>
                                 <w:sz w:val="16"/>
                               </w:rPr>
@@ -5476,7 +5643,7 @@
                       </wps:spPr>
                       <wps:txbx>
                         <w:txbxContent>
-                          <w:p>
+                          <w:p xmlns:wp14="http://schemas.microsoft.com/office/word/2010/wordml" wp14:textId="77777777">
                             <w:pPr>
                               <w:spacing w:after="160" w:line="259" w:lineRule="auto"/>
                               <w:ind w:left="0" w:firstLine="0"/>
@@ -5530,7 +5697,7 @@
                       </wps:spPr>
                       <wps:txbx>
                         <w:txbxContent>
-                          <w:p>
+                          <w:p xmlns:wp14="http://schemas.microsoft.com/office/word/2010/wordml" wp14:textId="77777777">
                             <w:pPr>
                               <w:spacing w:after="160" w:line="259" w:lineRule="auto"/>
                               <w:ind w:left="0" w:firstLine="0"/>
@@ -5538,7 +5705,7 @@
                             </w:pPr>
                             <w:r>
                               <w:rPr>
-                                <w:rFonts w:ascii="Arial" w:eastAsia="Arial" w:hAnsi="Arial" w:cs="Arial"/>
+                                <w:rFonts w:ascii="Arial" w:hAnsi="Arial" w:eastAsia="Arial" w:cs="Arial"/>
                                 <w:sz w:val="20"/>
                               </w:rPr>
                               <w:t xml:space="preserve"> </w:t>
@@ -5567,7 +5734,7 @@
                       </wps:spPr>
                       <wps:txbx>
                         <w:txbxContent>
-                          <w:p>
+                          <w:p xmlns:wp14="http://schemas.microsoft.com/office/word/2010/wordml" wp14:textId="77777777">
                             <w:pPr>
                               <w:spacing w:after="160" w:line="259" w:lineRule="auto"/>
                               <w:ind w:left="0" w:firstLine="0"/>
@@ -5621,7 +5788,7 @@
                       </wps:spPr>
                       <wps:txbx>
                         <w:txbxContent>
-                          <w:p>
+                          <w:p xmlns:wp14="http://schemas.microsoft.com/office/word/2010/wordml" wp14:textId="77777777">
                             <w:pPr>
                               <w:spacing w:after="160" w:line="259" w:lineRule="auto"/>
                               <w:ind w:left="0" w:firstLine="0"/>
@@ -5629,7 +5796,7 @@
                             </w:pPr>
                             <w:r>
                               <w:rPr>
-                                <w:rFonts w:ascii="Calibri" w:eastAsia="Calibri" w:hAnsi="Calibri" w:cs="Calibri"/>
+                                <w:rFonts w:ascii="Calibri" w:hAnsi="Calibri" w:eastAsia="Calibri" w:cs="Calibri"/>
                                 <w:sz w:val="22"/>
                               </w:rPr>
                               <w:t xml:space="preserve"> </w:t>
@@ -5658,7 +5825,7 @@
                       </wps:spPr>
                       <wps:txbx>
                         <w:txbxContent>
-                          <w:p>
+                          <w:p xmlns:wp14="http://schemas.microsoft.com/office/word/2010/wordml" wp14:textId="77777777">
                             <w:pPr>
                               <w:spacing w:after="160" w:line="259" w:lineRule="auto"/>
                               <w:ind w:left="0" w:firstLine="0"/>
@@ -5712,7 +5879,7 @@
                       </wps:spPr>
                       <wps:txbx>
                         <w:txbxContent>
-                          <w:p>
+                          <w:p xmlns:wp14="http://schemas.microsoft.com/office/word/2010/wordml" wp14:textId="77777777">
                             <w:pPr>
                               <w:spacing w:after="160" w:line="259" w:lineRule="auto"/>
                               <w:ind w:left="0" w:firstLine="0"/>
@@ -5720,7 +5887,7 @@
                             </w:pPr>
                             <w:r>
                               <w:rPr>
-                                <w:rFonts w:ascii="Calibri" w:eastAsia="Calibri" w:hAnsi="Calibri" w:cs="Calibri"/>
+                                <w:rFonts w:ascii="Calibri" w:hAnsi="Calibri" w:eastAsia="Calibri" w:cs="Calibri"/>
                                 <w:sz w:val="22"/>
                               </w:rPr>
                               <w:t xml:space="preserve"> </w:t>
@@ -5749,7 +5916,7 @@
                       </wps:spPr>
                       <wps:txbx>
                         <w:txbxContent>
-                          <w:p>
+                          <w:p xmlns:wp14="http://schemas.microsoft.com/office/word/2010/wordml" wp14:textId="77777777">
                             <w:pPr>
                               <w:spacing w:after="160" w:line="259" w:lineRule="auto"/>
                               <w:ind w:left="0" w:firstLine="0"/>
@@ -5803,7 +5970,7 @@
                       </wps:spPr>
                       <wps:txbx>
                         <w:txbxContent>
-                          <w:p>
+                          <w:p xmlns:wp14="http://schemas.microsoft.com/office/word/2010/wordml" wp14:textId="77777777">
                             <w:pPr>
                               <w:spacing w:after="160" w:line="259" w:lineRule="auto"/>
                               <w:ind w:left="0" w:firstLine="0"/>
@@ -5811,7 +5978,7 @@
                             </w:pPr>
                             <w:r>
                               <w:rPr>
-                                <w:rFonts w:ascii="Calibri" w:eastAsia="Calibri" w:hAnsi="Calibri" w:cs="Calibri"/>
+                                <w:rFonts w:ascii="Calibri" w:hAnsi="Calibri" w:eastAsia="Calibri" w:cs="Calibri"/>
                                 <w:sz w:val="22"/>
                               </w:rPr>
                               <w:t xml:space="preserve"> </w:t>
@@ -5840,7 +6007,7 @@
                       </wps:spPr>
                       <wps:txbx>
                         <w:txbxContent>
-                          <w:p>
+                          <w:p xmlns:wp14="http://schemas.microsoft.com/office/word/2010/wordml" wp14:textId="77777777">
                             <w:pPr>
                               <w:spacing w:after="160" w:line="259" w:lineRule="auto"/>
                               <w:ind w:left="0" w:firstLine="0"/>
@@ -5863,9 +6030,9 @@
           </w:drawing>
         </mc:Choice>
         <mc:Fallback>
-          <w:pict>
-            <v:group w14:anchorId="3F3A5D4F" id="Group 15282" o:spid="_x0000_s1026" style="position:absolute;left:0;text-align:left;margin-left:85.05pt;margin-top:49.45pt;width:444.9pt;height:64.3pt;z-index:251659264;mso-position-horizontal-relative:page;mso-position-vertical-relative:page" coordsize="56502,8168" o:gfxdata="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">
-              <v:shapetype id="_x0000_t75" coordsize="21600,21600" o:spt="75" o:preferrelative="t" path="m@4@5l@4@11@9@11@9@5xe" filled="f" stroked="f">
+          <w:pict w14:anchorId="7D04C9BB">
+            <v:group id="Group 15282" style="position:absolute;left:0;text-align:left;margin-left:85.05pt;margin-top:49.45pt;width:444.9pt;height:64.3pt;z-index:251659264;mso-position-horizontal-relative:page;mso-position-vertical-relative:page" coordsize="56502,8168" o:spid="_x0000_s1026" w14:anchorId="3F3A5D4F" o:gfxdata="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">
+              <v:shapetype id="_x0000_t75" coordsize="21600,21600" filled="f" stroked="f" o:spt="75" o:preferrelative="t" path="m@4@5l@4@11@9@11@9@5xe">
                 <v:stroke joinstyle="miter"/>
                 <v:formulas>
                   <v:f eqn="if lineDrawn pixelLineWidth 0"/>
@@ -5881,26 +6048,26 @@
                   <v:f eqn="prod @7 21600 pixelHeight"/>
                   <v:f eqn="sum @10 21600 0"/>
                 </v:formulas>
-                <v:path o:extrusionok="f" gradientshapeok="t" o:connecttype="rect"/>
+                <v:path gradientshapeok="t" o:connecttype="rect" o:extrusionok="f"/>
                 <o:lock v:ext="edit" aspectratio="t"/>
               </v:shapetype>
-              <v:shape id="Picture 15283" o:spid="_x0000_s1027" type="#_x0000_t75" style="position:absolute;left:46570;width:8090;height:8083;visibility:visible;mso-wrap-style:square" o:gfxdata="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">
-                <v:imagedata r:id="rId11" o:title=""/>
+              <v:shape id="Picture 15283" style="position:absolute;left:46570;width:8090;height:8083;visibility:visible;mso-wrap-style:square" o:spid="_x0000_s1027" type="#_x0000_t75" o:gfxdata="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">
+                <v:imagedata o:title="" r:id="rId11"/>
               </v:shape>
-              <v:shape id="Picture 15298" o:spid="_x0000_s1028" type="#_x0000_t75" style="position:absolute;left:2311;top:31;width:10852;height:6669;visibility:visible;mso-wrap-style:square" o:gfxdata="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">
-                <v:imagedata r:id="rId12" o:title=""/>
+              <v:shape id="Picture 15298" style="position:absolute;left:2311;top:31;width:10852;height:6669;visibility:visible;mso-wrap-style:square" o:spid="_x0000_s1028" type="#_x0000_t75" o:gfxdata="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">
+                <v:imagedata o:title="" r:id="rId12"/>
               </v:shape>
-              <v:shape id="Shape 15684" o:spid="_x0000_s1029" style="position:absolute;top:8077;width:56502;height:91;visibility:visible;mso-wrap-style:square;v-text-anchor:top" coordsize="5650230,9144" o:gfxdata="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" path="m,l5650230,r,9144l,9144,,e" fillcolor="black" stroked="f" strokeweight="0">
+              <v:shape id="Shape 15684" style="position:absolute;top:8077;width:56502;height:91;visibility:visible;mso-wrap-style:square;v-text-anchor:top" coordsize="5650230,9144" o:spid="_x0000_s1029" fillcolor="black" stroked="f" strokeweight="0" path="m,l5650230,r,9144l,9144,,e" o:gfxdata="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">
                 <v:stroke miterlimit="83231f" joinstyle="miter"/>
-                <v:path arrowok="t" textboxrect="0,0,5650230,9144"/>
+                <v:path textboxrect="0,0,5650230,9144" arrowok="t"/>
               </v:shape>
-              <v:shape id="Picture 15299" o:spid="_x0000_s1030" type="#_x0000_t75" style="position:absolute;left:24841;top:1859;width:11049;height:1387;visibility:visible;mso-wrap-style:square" o:gfxdata="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">
-                <v:imagedata r:id="rId13" o:title=""/>
+              <v:shape id="Picture 15299" style="position:absolute;left:24841;top:1859;width:11049;height:1387;visibility:visible;mso-wrap-style:square" o:spid="_x0000_s1030" type="#_x0000_t75" o:gfxdata="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">
+                <v:imagedata o:title="" r:id="rId13"/>
               </v:shape>
-              <v:rect id="Rectangle 15301" o:spid="_x0000_s1031" style="position:absolute;left:24847;top:2053;width:11049;height:1383;visibility:visible;mso-wrap-style:square;v-text-anchor:top" o:gfxdata="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" filled="f" stroked="f">
+              <v:rect id="Rectangle 15301" style="position:absolute;left:24847;top:2053;width:11049;height:1383;visibility:visible;mso-wrap-style:square;v-text-anchor:top" o:spid="_x0000_s1031" filled="f" stroked="f" o:gfxdata="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">
                 <v:textbox inset="0,0,0,0">
                   <w:txbxContent>
-                    <w:p>
+                    <w:p wp14:textId="77777777">
                       <w:pPr>
                         <w:spacing w:after="160" w:line="259" w:lineRule="auto"/>
                         <w:ind w:left="0" w:firstLine="0"/>
@@ -5908,7 +6075,7 @@
                       </w:pPr>
                       <w:r>
                         <w:rPr>
-                          <w:rFonts w:ascii="Calibri" w:eastAsia="Calibri" w:hAnsi="Calibri" w:cs="Calibri"/>
+                          <w:rFonts w:ascii="Calibri" w:hAnsi="Calibri" w:eastAsia="Calibri" w:cs="Calibri"/>
                           <w:b/>
                           <w:sz w:val="16"/>
                         </w:rPr>
@@ -5918,10 +6085,10 @@
                   </w:txbxContent>
                 </v:textbox>
               </v:rect>
-              <v:rect id="Rectangle 15302" o:spid="_x0000_s1032" style="position:absolute;left:33140;top:1461;width:507;height:2244;visibility:visible;mso-wrap-style:square;v-text-anchor:top" o:gfxdata="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" filled="f" stroked="f">
+              <v:rect id="Rectangle 15302" style="position:absolute;left:33140;top:1461;width:507;height:2244;visibility:visible;mso-wrap-style:square;v-text-anchor:top" o:spid="_x0000_s1032" filled="f" stroked="f" o:gfxdata="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">
                 <v:textbox inset="0,0,0,0">
                   <w:txbxContent>
-                    <w:p>
+                    <w:p wp14:textId="77777777">
                       <w:pPr>
                         <w:spacing w:after="160" w:line="259" w:lineRule="auto"/>
                         <w:ind w:left="0" w:firstLine="0"/>
@@ -5934,13 +6101,13 @@
                   </w:txbxContent>
                 </v:textbox>
               </v:rect>
-              <v:shape id="Picture 15300" o:spid="_x0000_s1033" type="#_x0000_t75" style="position:absolute;left:33147;top:1859;width:304;height:1387;visibility:visible;mso-wrap-style:square" o:gfxdata="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">
-                <v:imagedata r:id="rId14" o:title=""/>
+              <v:shape id="Picture 15300" style="position:absolute;left:33147;top:1859;width:304;height:1387;visibility:visible;mso-wrap-style:square" o:spid="_x0000_s1033" type="#_x0000_t75" o:gfxdata="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">
+                <v:imagedata o:title="" r:id="rId14"/>
               </v:shape>
-              <v:rect id="Rectangle 15303" o:spid="_x0000_s1034" style="position:absolute;left:33155;top:2510;width:307;height:1384;visibility:visible;mso-wrap-style:square;v-text-anchor:top" o:gfxdata="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" filled="f" stroked="f">
+              <v:rect id="Rectangle 15303" style="position:absolute;left:33155;top:2510;width:307;height:1384;visibility:visible;mso-wrap-style:square;v-text-anchor:top" o:spid="_x0000_s1034" filled="f" stroked="f" o:gfxdata="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">
                 <v:textbox inset="0,0,0,0">
                   <w:txbxContent>
-                    <w:p>
+                    <w:p wp14:textId="77777777">
                       <w:pPr>
                         <w:spacing w:after="160" w:line="259" w:lineRule="auto"/>
                         <w:ind w:left="0" w:firstLine="0"/>
@@ -5948,7 +6115,7 @@
                       </w:pPr>
                       <w:r>
                         <w:rPr>
-                          <w:rFonts w:ascii="Calibri" w:eastAsia="Calibri" w:hAnsi="Calibri" w:cs="Calibri"/>
+                          <w:rFonts w:ascii="Calibri" w:hAnsi="Calibri" w:eastAsia="Calibri" w:cs="Calibri"/>
                           <w:b/>
                           <w:sz w:val="16"/>
                         </w:rPr>
@@ -5958,10 +6125,10 @@
                   </w:txbxContent>
                 </v:textbox>
               </v:rect>
-              <v:rect id="Rectangle 15304" o:spid="_x0000_s1035" style="position:absolute;left:33384;top:1918;width:507;height:2244;visibility:visible;mso-wrap-style:square;v-text-anchor:top" o:gfxdata="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" filled="f" stroked="f">
+              <v:rect id="Rectangle 15304" style="position:absolute;left:33384;top:1918;width:507;height:2244;visibility:visible;mso-wrap-style:square;v-text-anchor:top" o:spid="_x0000_s1035" filled="f" stroked="f" o:gfxdata="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">
                 <v:textbox inset="0,0,0,0">
                   <w:txbxContent>
-                    <w:p>
+                    <w:p wp14:textId="77777777">
                       <w:pPr>
                         <w:spacing w:after="160" w:line="259" w:lineRule="auto"/>
                         <w:ind w:left="0" w:firstLine="0"/>
@@ -5974,13 +6141,13 @@
                   </w:txbxContent>
                 </v:textbox>
               </v:rect>
-              <v:shape id="Picture 15285" o:spid="_x0000_s1036" type="#_x0000_t75" style="position:absolute;left:18150;top:4221;width:29124;height:1372;visibility:visible;mso-wrap-style:square" o:gfxdata="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">
-                <v:imagedata r:id="rId15" o:title=""/>
+              <v:shape id="Picture 15285" style="position:absolute;left:18150;top:4221;width:29124;height:1372;visibility:visible;mso-wrap-style:square" o:spid="_x0000_s1036" type="#_x0000_t75" o:gfxdata="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">
+                <v:imagedata o:title="" r:id="rId15"/>
               </v:shape>
-              <v:rect id="Rectangle 15307" o:spid="_x0000_s1037" style="position:absolute;left:18157;top:4415;width:29109;height:1384;visibility:visible;mso-wrap-style:square;v-text-anchor:top" o:gfxdata="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" filled="f" stroked="f">
+              <v:rect id="Rectangle 15307" style="position:absolute;left:18157;top:4415;width:29109;height:1384;visibility:visible;mso-wrap-style:square;v-text-anchor:top" o:spid="_x0000_s1037" filled="f" stroked="f" o:gfxdata="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">
                 <v:textbox inset="0,0,0,0">
                   <w:txbxContent>
-                    <w:p>
+                    <w:p wp14:textId="77777777">
                       <w:pPr>
                         <w:spacing w:after="160" w:line="259" w:lineRule="auto"/>
                         <w:ind w:left="0" w:firstLine="0"/>
@@ -5988,7 +6155,7 @@
                       </w:pPr>
                       <w:r>
                         <w:rPr>
-                          <w:rFonts w:ascii="Calibri" w:eastAsia="Calibri" w:hAnsi="Calibri" w:cs="Calibri"/>
+                          <w:rFonts w:ascii="Calibri" w:hAnsi="Calibri" w:eastAsia="Calibri" w:cs="Calibri"/>
                           <w:b/>
                           <w:sz w:val="16"/>
                         </w:rPr>
@@ -5998,10 +6165,10 @@
                   </w:txbxContent>
                 </v:textbox>
               </v:rect>
-              <v:rect id="Rectangle 15310" o:spid="_x0000_s1038" style="position:absolute;left:40044;top:3823;width:507;height:2244;visibility:visible;mso-wrap-style:square;v-text-anchor:top" o:gfxdata="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" filled="f" stroked="f">
+              <v:rect id="Rectangle 15310" style="position:absolute;left:40044;top:3823;width:507;height:2244;visibility:visible;mso-wrap-style:square;v-text-anchor:top" o:spid="_x0000_s1038" filled="f" stroked="f" o:gfxdata="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">
                 <v:textbox inset="0,0,0,0">
                   <w:txbxContent>
-                    <w:p>
+                    <w:p wp14:textId="77777777">
                       <w:pPr>
                         <w:spacing w:after="160" w:line="259" w:lineRule="auto"/>
                         <w:ind w:left="0" w:firstLine="0"/>
@@ -6014,13 +6181,13 @@
                   </w:txbxContent>
                 </v:textbox>
               </v:rect>
-              <v:shape id="Picture 15286" o:spid="_x0000_s1039" type="#_x0000_t75" style="position:absolute;left:24124;top:5532;width:2744;height:1386;visibility:visible;mso-wrap-style:square" o:gfxdata="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">
-                <v:imagedata r:id="rId16" o:title=""/>
+              <v:shape id="Picture 15286" style="position:absolute;left:24124;top:5532;width:2744;height:1386;visibility:visible;mso-wrap-style:square" o:spid="_x0000_s1039" type="#_x0000_t75" o:gfxdata="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">
+                <v:imagedata o:title="" r:id="rId16"/>
               </v:shape>
-              <v:rect id="Rectangle 15315" o:spid="_x0000_s1040" style="position:absolute;left:24131;top:5726;width:2756;height:1383;visibility:visible;mso-wrap-style:square;v-text-anchor:top" o:gfxdata="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" filled="f" stroked="f">
+              <v:rect id="Rectangle 15315" style="position:absolute;left:24131;top:5726;width:2756;height:1383;visibility:visible;mso-wrap-style:square;v-text-anchor:top" o:spid="_x0000_s1040" filled="f" stroked="f" o:gfxdata="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">
                 <v:textbox inset="0,0,0,0">
                   <w:txbxContent>
-                    <w:p>
+                    <w:p wp14:textId="77777777">
                       <w:pPr>
                         <w:spacing w:after="160" w:line="259" w:lineRule="auto"/>
                         <w:ind w:left="0" w:firstLine="0"/>
@@ -6028,7 +6195,7 @@
                       </w:pPr>
                       <w:r>
                         <w:rPr>
-                          <w:rFonts w:ascii="Calibri" w:eastAsia="Calibri" w:hAnsi="Calibri" w:cs="Calibri"/>
+                          <w:rFonts w:ascii="Calibri" w:hAnsi="Calibri" w:eastAsia="Calibri" w:cs="Calibri"/>
                           <w:b/>
                           <w:sz w:val="16"/>
                         </w:rPr>
@@ -6038,10 +6205,10 @@
                   </w:txbxContent>
                 </v:textbox>
               </v:rect>
-              <v:rect id="Rectangle 15317" o:spid="_x0000_s1041" style="position:absolute;left:26188;top:5134;width:507;height:2244;visibility:visible;mso-wrap-style:square;v-text-anchor:top" o:gfxdata="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" filled="f" stroked="f">
+              <v:rect id="Rectangle 15317" style="position:absolute;left:26188;top:5134;width:507;height:2244;visibility:visible;mso-wrap-style:square;v-text-anchor:top" o:spid="_x0000_s1041" filled="f" stroked="f" o:gfxdata="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">
                 <v:textbox inset="0,0,0,0">
                   <w:txbxContent>
-                    <w:p>
+                    <w:p wp14:textId="77777777">
                       <w:pPr>
                         <w:spacing w:after="160" w:line="259" w:lineRule="auto"/>
                         <w:ind w:left="0" w:firstLine="0"/>
@@ -6054,13 +6221,13 @@
                   </w:txbxContent>
                 </v:textbox>
               </v:rect>
-              <v:shape id="Picture 15287" o:spid="_x0000_s1042" type="#_x0000_t75" style="position:absolute;left:26182;top:5532;width:427;height:1386;visibility:visible;mso-wrap-style:square" o:gfxdata="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">
-                <v:imagedata r:id="rId17" o:title=""/>
+              <v:shape id="Picture 15287" style="position:absolute;left:26182;top:5532;width:427;height:1386;visibility:visible;mso-wrap-style:square" o:spid="_x0000_s1042" type="#_x0000_t75" o:gfxdata="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">
+                <v:imagedata o:title="" r:id="rId17"/>
               </v:shape>
-              <v:rect id="Rectangle 15316" o:spid="_x0000_s1043" style="position:absolute;left:26188;top:5726;width:416;height:1383;visibility:visible;mso-wrap-style:square;v-text-anchor:top" o:gfxdata="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" filled="f" stroked="f">
+              <v:rect id="Rectangle 15316" style="position:absolute;left:26188;top:5726;width:416;height:1383;visibility:visible;mso-wrap-style:square;v-text-anchor:top" o:spid="_x0000_s1043" filled="f" stroked="f" o:gfxdata="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">
                 <v:textbox inset="0,0,0,0">
                   <w:txbxContent>
-                    <w:p>
+                    <w:p wp14:textId="77777777">
                       <w:pPr>
                         <w:spacing w:after="160" w:line="259" w:lineRule="auto"/>
                         <w:ind w:left="0" w:firstLine="0"/>
@@ -6068,7 +6235,7 @@
                       </w:pPr>
                       <w:r>
                         <w:rPr>
-                          <w:rFonts w:ascii="Calibri" w:eastAsia="Calibri" w:hAnsi="Calibri" w:cs="Calibri"/>
+                          <w:rFonts w:ascii="Calibri" w:hAnsi="Calibri" w:eastAsia="Calibri" w:cs="Calibri"/>
                           <w:b/>
                           <w:sz w:val="16"/>
                         </w:rPr>
@@ -6078,10 +6245,10 @@
                   </w:txbxContent>
                 </v:textbox>
               </v:rect>
-              <v:rect id="Rectangle 15318" o:spid="_x0000_s1044" style="position:absolute;left:26493;top:5134;width:507;height:2244;visibility:visible;mso-wrap-style:square;v-text-anchor:top" o:gfxdata="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" filled="f" stroked="f">
+              <v:rect id="Rectangle 15318" style="position:absolute;left:26493;top:5134;width:507;height:2244;visibility:visible;mso-wrap-style:square;v-text-anchor:top" o:spid="_x0000_s1044" filled="f" stroked="f" o:gfxdata="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">
                 <v:textbox inset="0,0,0,0">
                   <w:txbxContent>
-                    <w:p>
+                    <w:p wp14:textId="77777777">
                       <w:pPr>
                         <w:spacing w:after="160" w:line="259" w:lineRule="auto"/>
                         <w:ind w:left="0" w:firstLine="0"/>
@@ -6094,13 +6261,13 @@
                   </w:txbxContent>
                 </v:textbox>
               </v:rect>
-              <v:shape id="Picture 15288" o:spid="_x0000_s1045" type="#_x0000_t75" style="position:absolute;left:26487;top:5532;width:2758;height:1386;visibility:visible;mso-wrap-style:square" o:gfxdata="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">
-                <v:imagedata r:id="rId16" o:title=""/>
+              <v:shape id="Picture 15288" style="position:absolute;left:26487;top:5532;width:2758;height:1386;visibility:visible;mso-wrap-style:square" o:spid="_x0000_s1045" type="#_x0000_t75" o:gfxdata="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">
+                <v:imagedata o:title="" r:id="rId16"/>
               </v:shape>
-              <v:rect id="Rectangle 15319" o:spid="_x0000_s1046" style="position:absolute;left:26493;top:5726;width:2756;height:1383;visibility:visible;mso-wrap-style:square;v-text-anchor:top" o:gfxdata="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" filled="f" stroked="f">
+              <v:rect id="Rectangle 15319" style="position:absolute;left:26493;top:5726;width:2756;height:1383;visibility:visible;mso-wrap-style:square;v-text-anchor:top" o:spid="_x0000_s1046" filled="f" stroked="f" o:gfxdata="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">
                 <v:textbox inset="0,0,0,0">
                   <w:txbxContent>
-                    <w:p>
+                    <w:p wp14:textId="77777777">
                       <w:pPr>
                         <w:spacing w:after="160" w:line="259" w:lineRule="auto"/>
                         <w:ind w:left="0" w:firstLine="0"/>
@@ -6108,7 +6275,7 @@
                       </w:pPr>
                       <w:r>
                         <w:rPr>
-                          <w:rFonts w:ascii="Calibri" w:eastAsia="Calibri" w:hAnsi="Calibri" w:cs="Calibri"/>
+                          <w:rFonts w:ascii="Calibri" w:hAnsi="Calibri" w:eastAsia="Calibri" w:cs="Calibri"/>
                           <w:b/>
                           <w:sz w:val="16"/>
                         </w:rPr>
@@ -6118,10 +6285,10 @@
                   </w:txbxContent>
                 </v:textbox>
               </v:rect>
-              <v:rect id="Rectangle 15320" o:spid="_x0000_s1047" style="position:absolute;left:28550;top:5134;width:507;height:2244;visibility:visible;mso-wrap-style:square;v-text-anchor:top" o:gfxdata="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" filled="f" stroked="f">
+              <v:rect id="Rectangle 15320" style="position:absolute;left:28550;top:5134;width:507;height:2244;visibility:visible;mso-wrap-style:square;v-text-anchor:top" o:spid="_x0000_s1047" filled="f" stroked="f" o:gfxdata="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">
                 <v:textbox inset="0,0,0,0">
                   <w:txbxContent>
-                    <w:p>
+                    <w:p wp14:textId="77777777">
                       <w:pPr>
                         <w:spacing w:after="160" w:line="259" w:lineRule="auto"/>
                         <w:ind w:left="0" w:firstLine="0"/>
@@ -6134,13 +6301,13 @@
                   </w:txbxContent>
                 </v:textbox>
               </v:rect>
-              <v:shape id="Picture 15289" o:spid="_x0000_s1048" type="#_x0000_t75" style="position:absolute;left:28559;top:5532;width:1189;height:1386;visibility:visible;mso-wrap-style:square" o:gfxdata="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">
-                <v:imagedata r:id="rId18" o:title=""/>
+              <v:shape id="Picture 15289" style="position:absolute;left:28559;top:5532;width:1189;height:1386;visibility:visible;mso-wrap-style:square" o:spid="_x0000_s1048" type="#_x0000_t75" o:gfxdata="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">
+                <v:imagedata o:title="" r:id="rId18"/>
               </v:shape>
-              <v:rect id="Rectangle 15321" o:spid="_x0000_s1049" style="position:absolute;left:28566;top:5726;width:307;height:1383;visibility:visible;mso-wrap-style:square;v-text-anchor:top" o:gfxdata="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" filled="f" stroked="f">
+              <v:rect id="Rectangle 15321" style="position:absolute;left:28566;top:5726;width:307;height:1383;visibility:visible;mso-wrap-style:square;v-text-anchor:top" o:spid="_x0000_s1049" filled="f" stroked="f" o:gfxdata="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">
                 <v:textbox inset="0,0,0,0">
                   <w:txbxContent>
-                    <w:p>
+                    <w:p wp14:textId="77777777">
                       <w:pPr>
                         <w:spacing w:after="160" w:line="259" w:lineRule="auto"/>
                         <w:ind w:left="0" w:firstLine="0"/>
@@ -6148,7 +6315,7 @@
                       </w:pPr>
                       <w:r>
                         <w:rPr>
-                          <w:rFonts w:ascii="Calibri" w:eastAsia="Calibri" w:hAnsi="Calibri" w:cs="Calibri"/>
+                          <w:rFonts w:ascii="Calibri" w:hAnsi="Calibri" w:eastAsia="Calibri" w:cs="Calibri"/>
                           <w:b/>
                           <w:sz w:val="16"/>
                         </w:rPr>
@@ -6158,10 +6325,10 @@
                   </w:txbxContent>
                 </v:textbox>
               </v:rect>
-              <v:rect id="Rectangle 15322" o:spid="_x0000_s1050" style="position:absolute;left:28794;top:5726;width:895;height:1383;visibility:visible;mso-wrap-style:square;v-text-anchor:top" o:gfxdata="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" filled="f" stroked="f">
+              <v:rect id="Rectangle 15322" style="position:absolute;left:28794;top:5726;width:895;height:1383;visibility:visible;mso-wrap-style:square;v-text-anchor:top" o:spid="_x0000_s1050" filled="f" stroked="f" o:gfxdata="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">
                 <v:textbox inset="0,0,0,0">
                   <w:txbxContent>
-                    <w:p>
+                    <w:p wp14:textId="77777777">
                       <w:pPr>
                         <w:spacing w:after="160" w:line="259" w:lineRule="auto"/>
                         <w:ind w:left="0" w:firstLine="0"/>
@@ -6169,7 +6336,7 @@
                       </w:pPr>
                       <w:r>
                         <w:rPr>
-                          <w:rFonts w:ascii="Calibri" w:eastAsia="Calibri" w:hAnsi="Calibri" w:cs="Calibri"/>
+                          <w:rFonts w:ascii="Calibri" w:hAnsi="Calibri" w:eastAsia="Calibri" w:cs="Calibri"/>
                           <w:b/>
                           <w:sz w:val="16"/>
                         </w:rPr>
@@ -6179,10 +6346,10 @@
                   </w:txbxContent>
                 </v:textbox>
               </v:rect>
-              <v:rect id="Rectangle 15323" o:spid="_x0000_s1051" style="position:absolute;left:29465;top:5134;width:507;height:2244;visibility:visible;mso-wrap-style:square;v-text-anchor:top" o:gfxdata="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" filled="f" stroked="f">
+              <v:rect id="Rectangle 15323" style="position:absolute;left:29465;top:5134;width:507;height:2244;visibility:visible;mso-wrap-style:square;v-text-anchor:top" o:spid="_x0000_s1051" filled="f" stroked="f" o:gfxdata="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">
                 <v:textbox inset="0,0,0,0">
                   <w:txbxContent>
-                    <w:p>
+                    <w:p wp14:textId="77777777">
                       <w:pPr>
                         <w:spacing w:after="160" w:line="259" w:lineRule="auto"/>
                         <w:ind w:left="0" w:firstLine="0"/>
@@ -6195,13 +6362,13 @@
                   </w:txbxContent>
                 </v:textbox>
               </v:rect>
-              <v:shape id="Picture 15290" o:spid="_x0000_s1052" type="#_x0000_t75" style="position:absolute;left:29458;top:5532;width:2744;height:1386;visibility:visible;mso-wrap-style:square" o:gfxdata="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">
-                <v:imagedata r:id="rId16" o:title=""/>
+              <v:shape id="Picture 15290" style="position:absolute;left:29458;top:5532;width:2744;height:1386;visibility:visible;mso-wrap-style:square" o:spid="_x0000_s1052" type="#_x0000_t75" o:gfxdata="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">
+                <v:imagedata o:title="" r:id="rId16"/>
               </v:shape>
-              <v:rect id="Rectangle 15324" o:spid="_x0000_s1053" style="position:absolute;left:29465;top:5726;width:2756;height:1383;visibility:visible;mso-wrap-style:square;v-text-anchor:top" o:gfxdata="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" filled="f" stroked="f">
+              <v:rect id="Rectangle 15324" style="position:absolute;left:29465;top:5726;width:2756;height:1383;visibility:visible;mso-wrap-style:square;v-text-anchor:top" o:spid="_x0000_s1053" filled="f" stroked="f" o:gfxdata="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">
                 <v:textbox inset="0,0,0,0">
                   <w:txbxContent>
-                    <w:p>
+                    <w:p wp14:textId="77777777">
                       <w:pPr>
                         <w:spacing w:after="160" w:line="259" w:lineRule="auto"/>
                         <w:ind w:left="0" w:firstLine="0"/>
@@ -6209,7 +6376,7 @@
                       </w:pPr>
                       <w:r>
                         <w:rPr>
-                          <w:rFonts w:ascii="Calibri" w:eastAsia="Calibri" w:hAnsi="Calibri" w:cs="Calibri"/>
+                          <w:rFonts w:ascii="Calibri" w:hAnsi="Calibri" w:eastAsia="Calibri" w:cs="Calibri"/>
                           <w:b/>
                           <w:sz w:val="16"/>
                         </w:rPr>
@@ -6219,10 +6386,10 @@
                   </w:txbxContent>
                 </v:textbox>
               </v:rect>
-              <v:rect id="Rectangle 15326" o:spid="_x0000_s1054" style="position:absolute;left:31522;top:5134;width:507;height:2244;visibility:visible;mso-wrap-style:square;v-text-anchor:top" o:gfxdata="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" filled="f" stroked="f">
+              <v:rect id="Rectangle 15326" style="position:absolute;left:31522;top:5134;width:507;height:2244;visibility:visible;mso-wrap-style:square;v-text-anchor:top" o:spid="_x0000_s1054" filled="f" stroked="f" o:gfxdata="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">
                 <v:textbox inset="0,0,0,0">
                   <w:txbxContent>
-                    <w:p>
+                    <w:p wp14:textId="77777777">
                       <w:pPr>
                         <w:spacing w:after="160" w:line="259" w:lineRule="auto"/>
                         <w:ind w:left="0" w:firstLine="0"/>
@@ -6235,13 +6402,13 @@
                   </w:txbxContent>
                 </v:textbox>
               </v:rect>
-              <v:shape id="Picture 15291" o:spid="_x0000_s1055" type="#_x0000_t75" style="position:absolute;left:31516;top:5532;width:411;height:1386;visibility:visible;mso-wrap-style:square" o:gfxdata="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">
-                <v:imagedata r:id="rId17" o:title=""/>
+              <v:shape id="Picture 15291" style="position:absolute;left:31516;top:5532;width:411;height:1386;visibility:visible;mso-wrap-style:square" o:spid="_x0000_s1055" type="#_x0000_t75" o:gfxdata="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">
+                <v:imagedata o:title="" r:id="rId17"/>
               </v:shape>
-              <v:rect id="Rectangle 15325" o:spid="_x0000_s1056" style="position:absolute;left:31522;top:5726;width:416;height:1383;visibility:visible;mso-wrap-style:square;v-text-anchor:top" o:gfxdata="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" filled="f" stroked="f">
+              <v:rect id="Rectangle 15325" style="position:absolute;left:31522;top:5726;width:416;height:1383;visibility:visible;mso-wrap-style:square;v-text-anchor:top" o:spid="_x0000_s1056" filled="f" stroked="f" o:gfxdata="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">
                 <v:textbox inset="0,0,0,0">
                   <w:txbxContent>
-                    <w:p>
+                    <w:p wp14:textId="77777777">
                       <w:pPr>
                         <w:spacing w:after="160" w:line="259" w:lineRule="auto"/>
                         <w:ind w:left="0" w:firstLine="0"/>
@@ -6249,7 +6416,7 @@
                       </w:pPr>
                       <w:r>
                         <w:rPr>
-                          <w:rFonts w:ascii="Calibri" w:eastAsia="Calibri" w:hAnsi="Calibri" w:cs="Calibri"/>
+                          <w:rFonts w:ascii="Calibri" w:hAnsi="Calibri" w:eastAsia="Calibri" w:cs="Calibri"/>
                           <w:b/>
                           <w:sz w:val="16"/>
                         </w:rPr>
@@ -6259,10 +6426,10 @@
                   </w:txbxContent>
                 </v:textbox>
               </v:rect>
-              <v:rect id="Rectangle 15327" o:spid="_x0000_s1057" style="position:absolute;left:31827;top:5134;width:507;height:2244;visibility:visible;mso-wrap-style:square;v-text-anchor:top" o:gfxdata="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" filled="f" stroked="f">
+              <v:rect id="Rectangle 15327" style="position:absolute;left:31827;top:5134;width:507;height:2244;visibility:visible;mso-wrap-style:square;v-text-anchor:top" o:spid="_x0000_s1057" filled="f" stroked="f" o:gfxdata="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">
                 <v:textbox inset="0,0,0,0">
                   <w:txbxContent>
-                    <w:p>
+                    <w:p wp14:textId="77777777">
                       <w:pPr>
                         <w:spacing w:after="160" w:line="259" w:lineRule="auto"/>
                         <w:ind w:left="0" w:firstLine="0"/>
@@ -6275,13 +6442,13 @@
                   </w:txbxContent>
                 </v:textbox>
               </v:rect>
-              <v:shape id="Picture 15292" o:spid="_x0000_s1058" type="#_x0000_t75" style="position:absolute;left:31821;top:5532;width:2743;height:1386;visibility:visible;mso-wrap-style:square" o:gfxdata="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">
-                <v:imagedata r:id="rId16" o:title=""/>
+              <v:shape id="Picture 15292" style="position:absolute;left:31821;top:5532;width:2743;height:1386;visibility:visible;mso-wrap-style:square" o:spid="_x0000_s1058" type="#_x0000_t75" o:gfxdata="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">
+                <v:imagedata o:title="" r:id="rId16"/>
               </v:shape>
-              <v:rect id="Rectangle 15328" o:spid="_x0000_s1059" style="position:absolute;left:31827;top:5726;width:2768;height:1383;visibility:visible;mso-wrap-style:square;v-text-anchor:top" o:gfxdata="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" filled="f" stroked="f">
+              <v:rect id="Rectangle 15328" style="position:absolute;left:31827;top:5726;width:2768;height:1383;visibility:visible;mso-wrap-style:square;v-text-anchor:top" o:spid="_x0000_s1059" filled="f" stroked="f" o:gfxdata="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">
                 <v:textbox inset="0,0,0,0">
                   <w:txbxContent>
-                    <w:p>
+                    <w:p wp14:textId="77777777">
                       <w:pPr>
                         <w:spacing w:after="160" w:line="259" w:lineRule="auto"/>
                         <w:ind w:left="0" w:firstLine="0"/>
@@ -6289,7 +6456,7 @@
                       </w:pPr>
                       <w:r>
                         <w:rPr>
-                          <w:rFonts w:ascii="Calibri" w:eastAsia="Calibri" w:hAnsi="Calibri" w:cs="Calibri"/>
+                          <w:rFonts w:ascii="Calibri" w:hAnsi="Calibri" w:eastAsia="Calibri" w:cs="Calibri"/>
                           <w:b/>
                           <w:sz w:val="16"/>
                         </w:rPr>
@@ -6299,10 +6466,10 @@
                   </w:txbxContent>
                 </v:textbox>
               </v:rect>
-              <v:rect id="Rectangle 15329" o:spid="_x0000_s1060" style="position:absolute;left:33887;top:5134;width:507;height:2244;visibility:visible;mso-wrap-style:square;v-text-anchor:top" o:gfxdata="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" filled="f" stroked="f">
+              <v:rect id="Rectangle 15329" style="position:absolute;left:33887;top:5134;width:507;height:2244;visibility:visible;mso-wrap-style:square;v-text-anchor:top" o:spid="_x0000_s1060" filled="f" stroked="f" o:gfxdata="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">
                 <v:textbox inset="0,0,0,0">
                   <w:txbxContent>
-                    <w:p>
+                    <w:p wp14:textId="77777777">
                       <w:pPr>
                         <w:spacing w:after="160" w:line="259" w:lineRule="auto"/>
                         <w:ind w:left="0" w:firstLine="0"/>
@@ -6315,13 +6482,13 @@
                   </w:txbxContent>
                 </v:textbox>
               </v:rect>
-              <v:shape id="Picture 15293" o:spid="_x0000_s1061" type="#_x0000_t75" style="position:absolute;left:33878;top:5532;width:305;height:1386;visibility:visible;mso-wrap-style:square" o:gfxdata="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">
-                <v:imagedata r:id="rId14" o:title=""/>
+              <v:shape id="Picture 15293" style="position:absolute;left:33878;top:5532;width:305;height:1386;visibility:visible;mso-wrap-style:square" o:spid="_x0000_s1061" type="#_x0000_t75" o:gfxdata="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">
+                <v:imagedata o:title="" r:id="rId14"/>
               </v:shape>
-              <v:rect id="Rectangle 15330" o:spid="_x0000_s1062" style="position:absolute;left:33872;top:6183;width:307;height:1383;visibility:visible;mso-wrap-style:square;v-text-anchor:top" o:gfxdata="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" filled="f" stroked="f">
+              <v:rect id="Rectangle 15330" style="position:absolute;left:33872;top:6183;width:307;height:1383;visibility:visible;mso-wrap-style:square;v-text-anchor:top" o:spid="_x0000_s1062" filled="f" stroked="f" o:gfxdata="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">
                 <v:textbox inset="0,0,0,0">
                   <w:txbxContent>
-                    <w:p>
+                    <w:p wp14:textId="77777777">
                       <w:pPr>
                         <w:spacing w:after="160" w:line="259" w:lineRule="auto"/>
                         <w:ind w:left="0" w:firstLine="0"/>
@@ -6329,7 +6496,7 @@
                       </w:pPr>
                       <w:r>
                         <w:rPr>
-                          <w:rFonts w:ascii="Calibri" w:eastAsia="Calibri" w:hAnsi="Calibri" w:cs="Calibri"/>
+                          <w:rFonts w:ascii="Calibri" w:hAnsi="Calibri" w:eastAsia="Calibri" w:cs="Calibri"/>
                           <w:b/>
                           <w:sz w:val="16"/>
                         </w:rPr>
@@ -6339,10 +6506,10 @@
                   </w:txbxContent>
                 </v:textbox>
               </v:rect>
-              <v:rect id="Rectangle 15331" o:spid="_x0000_s1063" style="position:absolute;left:34100;top:5591;width:507;height:2244;visibility:visible;mso-wrap-style:square;v-text-anchor:top" o:gfxdata="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" filled="f" stroked="f">
+              <v:rect id="Rectangle 15331" style="position:absolute;left:34100;top:5591;width:507;height:2244;visibility:visible;mso-wrap-style:square;v-text-anchor:top" o:spid="_x0000_s1063" filled="f" stroked="f" o:gfxdata="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">
                 <v:textbox inset="0,0,0,0">
                   <w:txbxContent>
-                    <w:p>
+                    <w:p wp14:textId="77777777">
                       <w:pPr>
                         <w:spacing w:after="160" w:line="259" w:lineRule="auto"/>
                         <w:ind w:left="0" w:firstLine="0"/>
@@ -6355,13 +6522,13 @@
                   </w:txbxContent>
                 </v:textbox>
               </v:rect>
-              <v:shape id="Picture 15294" o:spid="_x0000_s1064" type="#_x0000_t75" style="position:absolute;left:2956;top:2499;width:473;height:1874;visibility:visible;mso-wrap-style:square" o:gfxdata="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">
-                <v:imagedata r:id="rId19" o:title=""/>
+              <v:shape id="Picture 15294" style="position:absolute;left:2956;top:2499;width:473;height:1874;visibility:visible;mso-wrap-style:square" o:spid="_x0000_s1064" type="#_x0000_t75" o:gfxdata="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">
+                <v:imagedata o:title="" r:id="rId19"/>
               </v:shape>
-              <v:rect id="Rectangle 15305" o:spid="_x0000_s1065" style="position:absolute;left:2959;top:2771;width:468;height:1876;visibility:visible;mso-wrap-style:square;v-text-anchor:top" o:gfxdata="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" filled="f" stroked="f">
+              <v:rect id="Rectangle 15305" style="position:absolute;left:2959;top:2771;width:468;height:1876;visibility:visible;mso-wrap-style:square;v-text-anchor:top" o:spid="_x0000_s1065" filled="f" stroked="f" o:gfxdata="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">
                 <v:textbox inset="0,0,0,0">
                   <w:txbxContent>
-                    <w:p>
+                    <w:p wp14:textId="77777777">
                       <w:pPr>
                         <w:spacing w:after="160" w:line="259" w:lineRule="auto"/>
                         <w:ind w:left="0" w:firstLine="0"/>
@@ -6369,7 +6536,7 @@
                       </w:pPr>
                       <w:r>
                         <w:rPr>
-                          <w:rFonts w:ascii="Arial" w:eastAsia="Arial" w:hAnsi="Arial" w:cs="Arial"/>
+                          <w:rFonts w:ascii="Arial" w:hAnsi="Arial" w:eastAsia="Arial" w:cs="Arial"/>
                           <w:sz w:val="20"/>
                         </w:rPr>
                         <w:t xml:space="preserve"> </w:t>
@@ -6378,10 +6545,10 @@
                   </w:txbxContent>
                 </v:textbox>
               </v:rect>
-              <v:rect id="Rectangle 15306" o:spid="_x0000_s1066" style="position:absolute;left:3310;top:2558;width:506;height:2244;visibility:visible;mso-wrap-style:square;v-text-anchor:top" o:gfxdata="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" filled="f" stroked="f">
+              <v:rect id="Rectangle 15306" style="position:absolute;left:3310;top:2558;width:506;height:2244;visibility:visible;mso-wrap-style:square;v-text-anchor:top" o:spid="_x0000_s1066" filled="f" stroked="f" o:gfxdata="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">
                 <v:textbox inset="0,0,0,0">
                   <w:txbxContent>
-                    <w:p>
+                    <w:p wp14:textId="77777777">
                       <w:pPr>
                         <w:spacing w:after="160" w:line="259" w:lineRule="auto"/>
                         <w:ind w:left="0" w:firstLine="0"/>
@@ -6394,13 +6561,13 @@
                   </w:txbxContent>
                 </v:textbox>
               </v:rect>
-              <v:shape id="Picture 15295" o:spid="_x0000_s1067" type="#_x0000_t75" style="position:absolute;left:2225;top:3931;width:426;height:1905;visibility:visible;mso-wrap-style:square" o:gfxdata="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">
-                <v:imagedata r:id="rId20" o:title=""/>
+              <v:shape id="Picture 15295" style="position:absolute;left:2225;top:3931;width:426;height:1905;visibility:visible;mso-wrap-style:square" o:spid="_x0000_s1067" type="#_x0000_t75" o:gfxdata="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">
+                <v:imagedata o:title="" r:id="rId20"/>
               </v:shape>
-              <v:rect id="Rectangle 15311" o:spid="_x0000_s1068" style="position:absolute;left:2228;top:4297;width:421;height:1900;visibility:visible;mso-wrap-style:square;v-text-anchor:top" o:gfxdata="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" filled="f" stroked="f">
+              <v:rect id="Rectangle 15311" style="position:absolute;left:2228;top:4297;width:421;height:1900;visibility:visible;mso-wrap-style:square;v-text-anchor:top" o:spid="_x0000_s1068" filled="f" stroked="f" o:gfxdata="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">
                 <v:textbox inset="0,0,0,0">
                   <w:txbxContent>
-                    <w:p>
+                    <w:p wp14:textId="77777777">
                       <w:pPr>
                         <w:spacing w:after="160" w:line="259" w:lineRule="auto"/>
                         <w:ind w:left="0" w:firstLine="0"/>
@@ -6408,7 +6575,7 @@
                       </w:pPr>
                       <w:r>
                         <w:rPr>
-                          <w:rFonts w:ascii="Calibri" w:eastAsia="Calibri" w:hAnsi="Calibri" w:cs="Calibri"/>
+                          <w:rFonts w:ascii="Calibri" w:hAnsi="Calibri" w:eastAsia="Calibri" w:cs="Calibri"/>
                           <w:sz w:val="22"/>
                         </w:rPr>
                         <w:t xml:space="preserve"> </w:t>
@@ -6417,10 +6584,10 @@
                   </w:txbxContent>
                 </v:textbox>
               </v:rect>
-              <v:rect id="Rectangle 15312" o:spid="_x0000_s1069" style="position:absolute;left:2548;top:3991;width:506;height:2244;visibility:visible;mso-wrap-style:square;v-text-anchor:top" o:gfxdata="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" filled="f" stroked="f">
+              <v:rect id="Rectangle 15312" style="position:absolute;left:2548;top:3991;width:506;height:2244;visibility:visible;mso-wrap-style:square;v-text-anchor:top" o:spid="_x0000_s1069" filled="f" stroked="f" o:gfxdata="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">
                 <v:textbox inset="0,0,0,0">
                   <w:txbxContent>
-                    <w:p>
+                    <w:p wp14:textId="77777777">
                       <w:pPr>
                         <w:spacing w:after="160" w:line="259" w:lineRule="auto"/>
                         <w:ind w:left="0" w:firstLine="0"/>
@@ -6433,13 +6600,13 @@
                   </w:txbxContent>
                 </v:textbox>
               </v:rect>
-              <v:shape id="Picture 15296" o:spid="_x0000_s1070" type="#_x0000_t75" style="position:absolute;left:30327;top:3855;width:412;height:1905;visibility:visible;mso-wrap-style:square" o:gfxdata="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">
-                <v:imagedata r:id="rId20" o:title=""/>
+              <v:shape id="Picture 15296" style="position:absolute;left:30327;top:3855;width:412;height:1905;visibility:visible;mso-wrap-style:square" o:spid="_x0000_s1070" type="#_x0000_t75" o:gfxdata="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">
+                <v:imagedata o:title="" r:id="rId20"/>
               </v:shape>
-              <v:rect id="Rectangle 15308" o:spid="_x0000_s1071" style="position:absolute;left:30333;top:4221;width:422;height:1899;visibility:visible;mso-wrap-style:square;v-text-anchor:top" o:gfxdata="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" filled="f" stroked="f">
+              <v:rect id="Rectangle 15308" style="position:absolute;left:30333;top:4221;width:422;height:1899;visibility:visible;mso-wrap-style:square;v-text-anchor:top" o:spid="_x0000_s1071" filled="f" stroked="f" o:gfxdata="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">
                 <v:textbox inset="0,0,0,0">
                   <w:txbxContent>
-                    <w:p>
+                    <w:p wp14:textId="77777777">
                       <w:pPr>
                         <w:spacing w:after="160" w:line="259" w:lineRule="auto"/>
                         <w:ind w:left="0" w:firstLine="0"/>
@@ -6447,7 +6614,7 @@
                       </w:pPr>
                       <w:r>
                         <w:rPr>
-                          <w:rFonts w:ascii="Calibri" w:eastAsia="Calibri" w:hAnsi="Calibri" w:cs="Calibri"/>
+                          <w:rFonts w:ascii="Calibri" w:hAnsi="Calibri" w:eastAsia="Calibri" w:cs="Calibri"/>
                           <w:sz w:val="22"/>
                         </w:rPr>
                         <w:t xml:space="preserve"> </w:t>
@@ -6456,10 +6623,10 @@
                   </w:txbxContent>
                 </v:textbox>
               </v:rect>
-              <v:rect id="Rectangle 15309" o:spid="_x0000_s1072" style="position:absolute;left:30653;top:3915;width:507;height:2243;visibility:visible;mso-wrap-style:square;v-text-anchor:top" o:gfxdata="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" filled="f" stroked="f">
+              <v:rect id="Rectangle 15309" style="position:absolute;left:30653;top:3915;width:507;height:2243;visibility:visible;mso-wrap-style:square;v-text-anchor:top" o:spid="_x0000_s1072" filled="f" stroked="f" o:gfxdata="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">
                 <v:textbox inset="0,0,0,0">
                   <w:txbxContent>
-                    <w:p>
+                    <w:p wp14:textId="77777777">
                       <w:pPr>
                         <w:spacing w:after="160" w:line="259" w:lineRule="auto"/>
                         <w:ind w:left="0" w:firstLine="0"/>
@@ -6472,13 +6639,13 @@
                   </w:txbxContent>
                 </v:textbox>
               </v:rect>
-              <v:shape id="Picture 15297" o:spid="_x0000_s1073" type="#_x0000_t75" style="position:absolute;left:2270;top:5638;width:427;height:1890;visibility:visible;mso-wrap-style:square" o:gfxdata="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">
-                <v:imagedata r:id="rId20" o:title=""/>
+              <v:shape id="Picture 15297" style="position:absolute;left:2270;top:5638;width:427;height:1890;visibility:visible;mso-wrap-style:square" o:spid="_x0000_s1073" type="#_x0000_t75" o:gfxdata="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">
+                <v:imagedata o:title="" r:id="rId20"/>
               </v:shape>
-              <v:rect id="Rectangle 15313" o:spid="_x0000_s1074" style="position:absolute;left:2273;top:6004;width:422;height:1899;visibility:visible;mso-wrap-style:square;v-text-anchor:top" o:gfxdata="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" filled="f" stroked="f">
+              <v:rect id="Rectangle 15313" style="position:absolute;left:2273;top:6004;width:422;height:1899;visibility:visible;mso-wrap-style:square;v-text-anchor:top" o:spid="_x0000_s1074" filled="f" stroked="f" o:gfxdata="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">
                 <v:textbox inset="0,0,0,0">
                   <w:txbxContent>
-                    <w:p>
+                    <w:p wp14:textId="77777777">
                       <w:pPr>
                         <w:spacing w:after="160" w:line="259" w:lineRule="auto"/>
                         <w:ind w:left="0" w:firstLine="0"/>
@@ -6486,7 +6653,7 @@
                       </w:pPr>
                       <w:r>
                         <w:rPr>
-                          <w:rFonts w:ascii="Calibri" w:eastAsia="Calibri" w:hAnsi="Calibri" w:cs="Calibri"/>
+                          <w:rFonts w:ascii="Calibri" w:hAnsi="Calibri" w:eastAsia="Calibri" w:cs="Calibri"/>
                           <w:sz w:val="22"/>
                         </w:rPr>
                         <w:t xml:space="preserve"> </w:t>
@@ -6495,10 +6662,10 @@
                   </w:txbxContent>
                 </v:textbox>
               </v:rect>
-              <v:rect id="Rectangle 15314" o:spid="_x0000_s1075" style="position:absolute;left:2593;top:5698;width:507;height:2244;visibility:visible;mso-wrap-style:square;v-text-anchor:top" o:gfxdata="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" filled="f" stroked="f">
+              <v:rect id="Rectangle 15314" style="position:absolute;left:2593;top:5698;width:507;height:2244;visibility:visible;mso-wrap-style:square;v-text-anchor:top" o:spid="_x0000_s1075" filled="f" stroked="f" o:gfxdata="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">
                 <v:textbox inset="0,0,0,0">
                   <w:txbxContent>
-                    <w:p>
+                    <w:p wp14:textId="77777777">
                       <w:pPr>
                         <w:spacing w:after="160" w:line="259" w:lineRule="auto"/>
                         <w:ind w:left="0" w:firstLine="0"/>
@@ -6518,7 +6685,7 @@
       </mc:AlternateContent>
     </w:r>
   </w:p>
-  <w:p>
+  <w:p xmlns:wp14="http://schemas.microsoft.com/office/word/2010/wordml" wp14:textId="77777777">
     <w:pPr>
       <w:pStyle w:val="Encabezado"/>
     </w:pPr>
@@ -6621,11 +6788,11 @@
 </file>
 
 <file path=word/styles.xml><?xml version="1.0" encoding="utf-8"?>
-<w:styles xmlns:mc="http://schemas.openxmlformats.org/markup-compatibility/2006" xmlns:r="http://schemas.openxmlformats.org/officeDocument/2006/relationships" xmlns:w="http://schemas.openxmlformats.org/wordprocessingml/2006/main" xmlns:w14="http://schemas.microsoft.com/office/word/2010/wordml" xmlns:w15="http://schemas.microsoft.com/office/word/2012/wordml" xmlns:w16cex="http://schemas.microsoft.com/office/word/2018/wordml/cex" xmlns:w16cid="http://schemas.microsoft.com/office/word/2016/wordml/cid" xmlns:w16="http://schemas.microsoft.com/office/word/2018/wordml" xmlns:w16sdtdh="http://schemas.microsoft.com/office/word/2020/wordml/sdtdatahash" xmlns:w16se="http://schemas.microsoft.com/office/word/2015/wordml/symex" mc:Ignorable="w14 w15 w16se w16cid w16 w16cex w16sdtdh">
+<w:styles xmlns:wp14="http://schemas.microsoft.com/office/word/2010/wordprocessingDrawing" xmlns:mc="http://schemas.openxmlformats.org/markup-compatibility/2006" xmlns:r="http://schemas.openxmlformats.org/officeDocument/2006/relationships" xmlns:w="http://schemas.openxmlformats.org/wordprocessingml/2006/main" xmlns:w14="http://schemas.microsoft.com/office/word/2010/wordml" xmlns:w15="http://schemas.microsoft.com/office/word/2012/wordml" xmlns:w16cex="http://schemas.microsoft.com/office/word/2018/wordml/cex" xmlns:w16cid="http://schemas.microsoft.com/office/word/2016/wordml/cid" xmlns:w16="http://schemas.microsoft.com/office/word/2018/wordml" xmlns:w16sdtdh="http://schemas.microsoft.com/office/word/2020/wordml/sdtdatahash" xmlns:w16se="http://schemas.microsoft.com/office/word/2015/wordml/symex" mc:Ignorable="w14 w15 w16se w16cid w16 w16cex w16sdtdh wp14">
   <w:docDefaults>
     <w:rPrDefault>
       <w:rPr>
-        <w:rFonts w:asciiTheme="minorHAnsi" w:eastAsiaTheme="minorEastAsia" w:hAnsiTheme="minorHAnsi" w:cstheme="minorBidi"/>
+        <w:rFonts w:asciiTheme="minorHAnsi" w:hAnsiTheme="minorHAnsi" w:eastAsiaTheme="minorEastAsia" w:cstheme="minorBidi"/>
         <w:kern w:val="2"/>
         <w:sz w:val="22"/>
         <w:szCs w:val="22"/>
@@ -6642,14 +6809,14 @@
   <w:latentStyles w:defLockedState="0" w:defUIPriority="99" w:defSemiHidden="0" w:defUnhideWhenUsed="0" w:defQFormat="0" w:count="376">
     <w:lsdException w:name="Normal" w:uiPriority="0" w:qFormat="1"/>
     <w:lsdException w:name="heading 1" w:uiPriority="9" w:qFormat="1"/>
-    <w:lsdException w:name="heading 2" w:semiHidden="1" w:uiPriority="9" w:unhideWhenUsed="1" w:qFormat="1"/>
-    <w:lsdException w:name="heading 3" w:semiHidden="1" w:uiPriority="9" w:unhideWhenUsed="1" w:qFormat="1"/>
-    <w:lsdException w:name="heading 4" w:semiHidden="1" w:uiPriority="9" w:unhideWhenUsed="1" w:qFormat="1"/>
-    <w:lsdException w:name="heading 5" w:semiHidden="1" w:uiPriority="9" w:unhideWhenUsed="1" w:qFormat="1"/>
-    <w:lsdException w:name="heading 6" w:semiHidden="1" w:uiPriority="9" w:unhideWhenUsed="1" w:qFormat="1"/>
-    <w:lsdException w:name="heading 7" w:semiHidden="1" w:uiPriority="9" w:unhideWhenUsed="1" w:qFormat="1"/>
-    <w:lsdException w:name="heading 8" w:semiHidden="1" w:uiPriority="9" w:unhideWhenUsed="1" w:qFormat="1"/>
-    <w:lsdException w:name="heading 9" w:semiHidden="1" w:uiPriority="9" w:unhideWhenUsed="1" w:qFormat="1"/>
+    <w:lsdException w:name="heading 2" w:uiPriority="9" w:semiHidden="1" w:unhideWhenUsed="1" w:qFormat="1"/>
+    <w:lsdException w:name="heading 3" w:uiPriority="9" w:semiHidden="1" w:unhideWhenUsed="1" w:qFormat="1"/>
+    <w:lsdException w:name="heading 4" w:uiPriority="9" w:semiHidden="1" w:unhideWhenUsed="1" w:qFormat="1"/>
+    <w:lsdException w:name="heading 5" w:uiPriority="9" w:semiHidden="1" w:unhideWhenUsed="1" w:qFormat="1"/>
+    <w:lsdException w:name="heading 6" w:uiPriority="9" w:semiHidden="1" w:unhideWhenUsed="1" w:qFormat="1"/>
+    <w:lsdException w:name="heading 7" w:uiPriority="9" w:semiHidden="1" w:unhideWhenUsed="1" w:qFormat="1"/>
+    <w:lsdException w:name="heading 8" w:uiPriority="9" w:semiHidden="1" w:unhideWhenUsed="1" w:qFormat="1"/>
+    <w:lsdException w:name="heading 9" w:uiPriority="9" w:semiHidden="1" w:unhideWhenUsed="1" w:qFormat="1"/>
     <w:lsdException w:name="index 1" w:semiHidden="1" w:unhideWhenUsed="1"/>
     <w:lsdException w:name="index 2" w:semiHidden="1" w:unhideWhenUsed="1"/>
     <w:lsdException w:name="index 3" w:semiHidden="1" w:unhideWhenUsed="1"/>
@@ -6659,22 +6826,22 @@
     <w:lsdException w:name="index 7" w:semiHidden="1" w:unhideWhenUsed="1"/>
     <w:lsdException w:name="index 8" w:semiHidden="1" w:unhideWhenUsed="1"/>
     <w:lsdException w:name="index 9" w:semiHidden="1" w:unhideWhenUsed="1"/>
-    <w:lsdException w:name="toc 1" w:semiHidden="1" w:uiPriority="39" w:unhideWhenUsed="1"/>
-    <w:lsdException w:name="toc 2" w:semiHidden="1" w:uiPriority="39" w:unhideWhenUsed="1"/>
-    <w:lsdException w:name="toc 3" w:semiHidden="1" w:uiPriority="39" w:unhideWhenUsed="1"/>
-    <w:lsdException w:name="toc 4" w:semiHidden="1" w:uiPriority="39" w:unhideWhenUsed="1"/>
-    <w:lsdException w:name="toc 5" w:semiHidden="1" w:uiPriority="39" w:unhideWhenUsed="1"/>
-    <w:lsdException w:name="toc 6" w:semiHidden="1" w:uiPriority="39" w:unhideWhenUsed="1"/>
-    <w:lsdException w:name="toc 7" w:semiHidden="1" w:uiPriority="39" w:unhideWhenUsed="1"/>
-    <w:lsdException w:name="toc 8" w:semiHidden="1" w:uiPriority="39" w:unhideWhenUsed="1"/>
-    <w:lsdException w:name="toc 9" w:semiHidden="1" w:uiPriority="39" w:unhideWhenUsed="1"/>
+    <w:lsdException w:name="toc 1" w:uiPriority="39" w:semiHidden="1" w:unhideWhenUsed="1"/>
+    <w:lsdException w:name="toc 2" w:uiPriority="39" w:semiHidden="1" w:unhideWhenUsed="1"/>
+    <w:lsdException w:name="toc 3" w:uiPriority="39" w:semiHidden="1" w:unhideWhenUsed="1"/>
+    <w:lsdException w:name="toc 4" w:uiPriority="39" w:semiHidden="1" w:unhideWhenUsed="1"/>
+    <w:lsdException w:name="toc 5" w:uiPriority="39" w:semiHidden="1" w:unhideWhenUsed="1"/>
+    <w:lsdException w:name="toc 6" w:uiPriority="39" w:semiHidden="1" w:unhideWhenUsed="1"/>
+    <w:lsdException w:name="toc 7" w:uiPriority="39" w:semiHidden="1" w:unhideWhenUsed="1"/>
+    <w:lsdException w:name="toc 8" w:uiPriority="39" w:semiHidden="1" w:unhideWhenUsed="1"/>
+    <w:lsdException w:name="toc 9" w:uiPriority="39" w:semiHidden="1" w:unhideWhenUsed="1"/>
     <w:lsdException w:name="Normal Indent" w:semiHidden="1" w:unhideWhenUsed="1"/>
     <w:lsdException w:name="footnote text" w:semiHidden="1" w:unhideWhenUsed="1"/>
     <w:lsdException w:name="annotation text" w:semiHidden="1" w:unhideWhenUsed="1"/>
     <w:lsdException w:name="header" w:semiHidden="1" w:unhideWhenUsed="1"/>
     <w:lsdException w:name="footer" w:semiHidden="1" w:unhideWhenUsed="1"/>
     <w:lsdException w:name="index heading" w:semiHidden="1" w:unhideWhenUsed="1"/>
-    <w:lsdException w:name="caption" w:semiHidden="1" w:uiPriority="35" w:unhideWhenUsed="1" w:qFormat="1"/>
+    <w:lsdException w:name="caption" w:uiPriority="35" w:semiHidden="1" w:unhideWhenUsed="1" w:qFormat="1"/>
     <w:lsdException w:name="table of figures" w:semiHidden="1" w:unhideWhenUsed="1"/>
     <w:lsdException w:name="envelope address" w:semiHidden="1" w:unhideWhenUsed="1"/>
     <w:lsdException w:name="envelope return" w:semiHidden="1" w:unhideWhenUsed="1"/>
@@ -6705,7 +6872,7 @@
     <w:lsdException w:name="Title" w:uiPriority="10" w:qFormat="1"/>
     <w:lsdException w:name="Closing" w:semiHidden="1" w:unhideWhenUsed="1"/>
     <w:lsdException w:name="Signature" w:semiHidden="1" w:unhideWhenUsed="1"/>
-    <w:lsdException w:name="Default Paragraph Font" w:semiHidden="1" w:uiPriority="1" w:unhideWhenUsed="1"/>
+    <w:lsdException w:name="Default Paragraph Font" w:uiPriority="1" w:semiHidden="1" w:unhideWhenUsed="1"/>
     <w:lsdException w:name="Body Text" w:semiHidden="1" w:unhideWhenUsed="1"/>
     <w:lsdException w:name="Body Text Indent" w:semiHidden="1" w:unhideWhenUsed="1"/>
     <w:lsdException w:name="List Continue" w:semiHidden="1" w:unhideWhenUsed="1"/>
@@ -6905,8 +7072,8 @@
     <w:lsdException w:name="Subtle Reference" w:uiPriority="31" w:qFormat="1"/>
     <w:lsdException w:name="Intense Reference" w:uiPriority="32" w:qFormat="1"/>
     <w:lsdException w:name="Book Title" w:uiPriority="33" w:qFormat="1"/>
-    <w:lsdException w:name="Bibliography" w:semiHidden="1" w:uiPriority="37" w:unhideWhenUsed="1"/>
-    <w:lsdException w:name="TOC Heading" w:semiHidden="1" w:uiPriority="39" w:unhideWhenUsed="1" w:qFormat="1"/>
+    <w:lsdException w:name="Bibliography" w:uiPriority="37" w:semiHidden="1" w:unhideWhenUsed="1"/>
+    <w:lsdException w:name="TOC Heading" w:uiPriority="39" w:semiHidden="1" w:unhideWhenUsed="1" w:qFormat="1"/>
     <w:lsdException w:name="Plain Table 1" w:uiPriority="41"/>
     <w:lsdException w:name="Plain Table 2" w:uiPriority="42"/>
     <w:lsdException w:name="Plain Table 3" w:uiPriority="43"/>
@@ -7017,7 +7184,7 @@
     <w:lsdException w:name="Unresolved Mention" w:semiHidden="1" w:unhideWhenUsed="1"/>
     <w:lsdException w:name="Smart Link" w:semiHidden="1" w:unhideWhenUsed="1"/>
   </w:latentStyles>
-  <w:style w:type="paragraph" w:default="1" w:styleId="Normal">
+  <w:style w:type="paragraph" w:styleId="Normal" w:default="1">
     <w:name w:val="Normal"/>
     <w:qFormat/>
     <w:rsid w:val="00B66156"/>
@@ -7027,7 +7194,7 @@
       <w:jc w:val="both"/>
     </w:pPr>
     <w:rPr>
-      <w:rFonts w:ascii="Times New Roman" w:eastAsia="Times New Roman" w:hAnsi="Times New Roman" w:cs="Times New Roman"/>
+      <w:rFonts w:ascii="Times New Roman" w:hAnsi="Times New Roman" w:eastAsia="Times New Roman" w:cs="Times New Roman"/>
       <w:color w:val="000000"/>
       <w:sz w:val="24"/>
       <w:lang w:eastAsia="es-MX"/>
@@ -7048,7 +7215,7 @@
       <w:outlineLvl w:val="0"/>
     </w:pPr>
     <w:rPr>
-      <w:rFonts w:asciiTheme="majorHAnsi" w:eastAsiaTheme="majorEastAsia" w:hAnsiTheme="majorHAnsi" w:cstheme="majorBidi"/>
+      <w:rFonts w:asciiTheme="majorHAnsi" w:hAnsiTheme="majorHAnsi" w:eastAsiaTheme="majorEastAsia" w:cstheme="majorBidi"/>
       <w:color w:val="2F5496" w:themeColor="accent1" w:themeShade="BF"/>
       <w:sz w:val="32"/>
       <w:szCs w:val="32"/>
@@ -7070,19 +7237,19 @@
       <w:outlineLvl w:val="1"/>
     </w:pPr>
     <w:rPr>
-      <w:rFonts w:asciiTheme="majorHAnsi" w:eastAsiaTheme="majorEastAsia" w:hAnsiTheme="majorHAnsi" w:cstheme="majorBidi"/>
+      <w:rFonts w:asciiTheme="majorHAnsi" w:hAnsiTheme="majorHAnsi" w:eastAsiaTheme="majorEastAsia" w:cstheme="majorBidi"/>
       <w:color w:val="2F5496" w:themeColor="accent1" w:themeShade="BF"/>
       <w:sz w:val="26"/>
       <w:szCs w:val="26"/>
     </w:rPr>
   </w:style>
-  <w:style w:type="character" w:default="1" w:styleId="Fuentedeprrafopredeter">
+  <w:style w:type="character" w:styleId="Fuentedeprrafopredeter" w:default="1">
     <w:name w:val="Default Paragraph Font"/>
     <w:uiPriority w:val="1"/>
     <w:semiHidden/>
     <w:unhideWhenUsed/>
   </w:style>
-  <w:style w:type="table" w:default="1" w:styleId="Tablanormal">
+  <w:style w:type="table" w:styleId="Tablanormal" w:default="1">
     <w:name w:val="Normal Table"/>
     <w:uiPriority w:val="99"/>
     <w:semiHidden/>
@@ -7097,7 +7264,7 @@
       </w:tblCellMar>
     </w:tblPr>
   </w:style>
-  <w:style w:type="numbering" w:default="1" w:styleId="Sinlista">
+  <w:style w:type="numbering" w:styleId="Sinlista" w:default="1">
     <w:name w:val="No List"/>
     <w:uiPriority w:val="99"/>
     <w:semiHidden/>
@@ -7118,14 +7285,14 @@
       <w:spacing w:after="0" w:line="240" w:lineRule="auto"/>
     </w:pPr>
   </w:style>
-  <w:style w:type="character" w:customStyle="1" w:styleId="EncabezadoCar">
+  <w:style w:type="character" w:styleId="EncabezadoCar" w:customStyle="1">
     <w:name w:val="Encabezado Car"/>
     <w:basedOn w:val="Fuentedeprrafopredeter"/>
     <w:link w:val="Encabezado"/>
     <w:uiPriority w:val="99"/>
     <w:rsid w:val="00B66156"/>
     <w:rPr>
-      <w:rFonts w:ascii="Times New Roman" w:eastAsia="Times New Roman" w:hAnsi="Times New Roman" w:cs="Times New Roman"/>
+      <w:rFonts w:ascii="Times New Roman" w:hAnsi="Times New Roman" w:eastAsia="Times New Roman" w:cs="Times New Roman"/>
       <w:color w:val="000000"/>
       <w:sz w:val="24"/>
       <w:lang w:eastAsia="es-MX"/>
@@ -7146,27 +7313,27 @@
       <w:spacing w:after="0" w:line="240" w:lineRule="auto"/>
     </w:pPr>
   </w:style>
-  <w:style w:type="character" w:customStyle="1" w:styleId="PiedepginaCar">
+  <w:style w:type="character" w:styleId="PiedepginaCar" w:customStyle="1">
     <w:name w:val="Pie de página Car"/>
     <w:basedOn w:val="Fuentedeprrafopredeter"/>
     <w:link w:val="Piedepgina"/>
     <w:uiPriority w:val="99"/>
     <w:rsid w:val="00B66156"/>
     <w:rPr>
-      <w:rFonts w:ascii="Times New Roman" w:eastAsia="Times New Roman" w:hAnsi="Times New Roman" w:cs="Times New Roman"/>
+      <w:rFonts w:ascii="Times New Roman" w:hAnsi="Times New Roman" w:eastAsia="Times New Roman" w:cs="Times New Roman"/>
       <w:color w:val="000000"/>
       <w:sz w:val="24"/>
       <w:lang w:eastAsia="es-MX"/>
     </w:rPr>
   </w:style>
-  <w:style w:type="character" w:customStyle="1" w:styleId="Ttulo1Car">
+  <w:style w:type="character" w:styleId="Ttulo1Car" w:customStyle="1">
     <w:name w:val="Título 1 Car"/>
     <w:basedOn w:val="Fuentedeprrafopredeter"/>
     <w:link w:val="Ttulo1"/>
     <w:uiPriority w:val="9"/>
     <w:rsid w:val="00B66156"/>
     <w:rPr>
-      <w:rFonts w:asciiTheme="majorHAnsi" w:eastAsiaTheme="majorEastAsia" w:hAnsiTheme="majorHAnsi" w:cstheme="majorBidi"/>
+      <w:rFonts w:asciiTheme="majorHAnsi" w:hAnsiTheme="majorHAnsi" w:eastAsiaTheme="majorEastAsia" w:cstheme="majorBidi"/>
       <w:color w:val="2F5496" w:themeColor="accent1" w:themeShade="BF"/>
       <w:sz w:val="32"/>
       <w:szCs w:val="32"/>
@@ -7193,14 +7360,14 @@
       <w14:ligatures w14:val="none"/>
     </w:rPr>
   </w:style>
-  <w:style w:type="character" w:customStyle="1" w:styleId="Ttulo2Car">
+  <w:style w:type="character" w:styleId="Ttulo2Car" w:customStyle="1">
     <w:name w:val="Título 2 Car"/>
     <w:basedOn w:val="Fuentedeprrafopredeter"/>
     <w:link w:val="Ttulo2"/>
     <w:uiPriority w:val="9"/>
     <w:rsid w:val="00B66156"/>
     <w:rPr>
-      <w:rFonts w:asciiTheme="majorHAnsi" w:eastAsiaTheme="majorEastAsia" w:hAnsiTheme="majorHAnsi" w:cstheme="majorBidi"/>
+      <w:rFonts w:asciiTheme="majorHAnsi" w:hAnsiTheme="majorHAnsi" w:eastAsiaTheme="majorEastAsia" w:cstheme="majorBidi"/>
       <w:color w:val="2F5496" w:themeColor="accent1" w:themeShade="BF"/>
       <w:sz w:val="26"/>
       <w:szCs w:val="26"/>
@@ -7253,7 +7420,7 @@
       <w:jc w:val="both"/>
     </w:pPr>
     <w:rPr>
-      <w:rFonts w:ascii="Times New Roman" w:eastAsia="Times New Roman" w:hAnsi="Times New Roman" w:cs="Times New Roman"/>
+      <w:rFonts w:ascii="Times New Roman" w:hAnsi="Times New Roman" w:eastAsia="Times New Roman" w:cs="Times New Roman"/>
       <w:color w:val="000000"/>
       <w:sz w:val="24"/>
       <w:lang w:eastAsia="es-MX"/>
@@ -7272,6 +7439,39 @@
     </w:rPr>
   </w:style>
 </w:styles>
+</file>
+
+<file path=word/glossary/document.xml><?xml version="1.0" encoding="utf-8"?>
+<w:glossaryDocument xmlns:w14="http://schemas.microsoft.com/office/word/2010/wordml" xmlns:w="http://schemas.openxmlformats.org/wordprocessingml/2006/main">
+  <w:docParts>
+    <w:docPart>
+      <w:docPartPr>
+        <w:name w:val="DefaultPlaceholder_1081868574"/>
+        <w:category>
+          <w:name w:val="General"/>
+          <w:gallery w:val="placeholder"/>
+        </w:category>
+        <w:types>
+          <w:type w:val="bbPlcHdr"/>
+        </w:types>
+        <w:behaviors>
+          <w:behavior w:val="content"/>
+        </w:behaviors>
+        <w:guid w:val="{151effb2-8897-4383-be2a-6273a1541dc9}"/>
+      </w:docPartPr>
+      <w:docPartBody>
+        <w:p>
+          <w:r>
+            <w:rPr>
+              <w:rStyle w:val="PlaceholderText"/>
+            </w:rPr>
+            <w:t/>
+          </w:r>
+        </w:p>
+      </w:docPartBody>
+    </w:docPart>
+  </w:docParts>
+</w:glossaryDocument>
 </file>
 
 <file path=word/theme/theme1.xml><?xml version="1.0" encoding="utf-8"?>

</xml_diff>